<commit_message>
close to final release, added all code, word doc close
</commit_message>
<xml_diff>
--- a/DO Commissioning.docx
+++ b/DO Commissioning.docx
@@ -2,7 +2,7 @@
 <file path=word/document.xml><?xml version="1.0" encoding="utf-8"?>
 <w:document xmlns:wpc="http://schemas.microsoft.com/office/word/2010/wordprocessingCanvas" xmlns:cx="http://schemas.microsoft.com/office/drawing/2014/chartex" xmlns:cx1="http://schemas.microsoft.com/office/drawing/2015/9/8/chartex" xmlns:cx2="http://schemas.microsoft.com/office/drawing/2015/10/21/chartex" xmlns:cx3="http://schemas.microsoft.com/office/drawing/2016/5/9/chartex" xmlns:cx4="http://schemas.microsoft.com/office/drawing/2016/5/10/chartex" xmlns:cx5="http://schemas.microsoft.com/office/drawing/2016/5/11/chartex" xmlns:cx6="http://schemas.microsoft.com/office/drawing/2016/5/12/chartex" xmlns:cx7="http://schemas.microsoft.com/office/drawing/2016/5/13/chartex" xmlns:cx8="http://schemas.microsoft.com/office/drawing/2016/5/14/chartex" xmlns:mc="http://schemas.openxmlformats.org/markup-compatibility/2006" xmlns:aink="http://schemas.microsoft.com/office/drawing/2016/ink" xmlns:am3d="http://schemas.microsoft.com/office/drawing/2017/model3d" xmlns:o="urn:schemas-microsoft-com:office:office" xmlns:r="http://schemas.openxmlformats.org/officeDocument/2006/relationships" xmlns:m="http://schemas.openxmlformats.org/officeDocument/2006/math" xmlns:v="urn:schemas-microsoft-com:vml" xmlns:wp14="http://schemas.microsoft.com/office/word/2010/wordprocessingDrawing" xmlns:wp="http://schemas.openxmlformats.org/drawingml/2006/wordprocessingDrawing" xmlns:w10="urn:schemas-microsoft-com:office:word" xmlns:w="http://schemas.openxmlformats.org/wordprocessingml/2006/main" xmlns:w14="http://schemas.microsoft.com/office/word/2010/wordml" xmlns:w15="http://schemas.microsoft.com/office/word/2012/wordml" xmlns:w16cid="http://schemas.microsoft.com/office/word/2016/wordml/cid" xmlns:w16se="http://schemas.microsoft.com/office/word/2015/wordml/symex" xmlns:wpg="http://schemas.microsoft.com/office/word/2010/wordprocessingGroup" xmlns:wpi="http://schemas.microsoft.com/office/word/2010/wordprocessingInk" xmlns:wne="http://schemas.microsoft.com/office/word/2006/wordml" xmlns:wps="http://schemas.microsoft.com/office/word/2010/wordprocessingShape" mc:Ignorable="w14 w15 w16se w16cid wp14">
   <w:body>
-    <w:bookmarkStart w:id="0" w:name="_Toc49854607" w:displacedByCustomXml="next"/>
+    <w:bookmarkStart w:id="0" w:name="_Toc49872849" w:displacedByCustomXml="next"/>
     <w:bookmarkStart w:id="1" w:name="_Hlk34744985" w:displacedByCustomXml="next"/>
     <w:sdt>
       <w:sdtPr>
@@ -165,7 +165,7 @@
             <w:pStyle w:val="BodyText"/>
           </w:pPr>
         </w:p>
-        <w:bookmarkStart w:id="2" w:name="_Toc49854608" w:displacedByCustomXml="next"/>
+        <w:bookmarkStart w:id="2" w:name="_Toc49872850" w:displacedByCustomXml="next"/>
         <w:sdt>
           <w:sdtPr>
             <w:rPr>
@@ -224,7 +224,7 @@
               <w:r>
                 <w:fldChar w:fldCharType="separate"/>
               </w:r>
-              <w:hyperlink w:anchor="_Toc49854607" w:history="1">
+              <w:hyperlink w:anchor="_Toc49872849" w:history="1">
                 <w:r>
                   <w:rPr>
                     <w:rStyle w:val="Hyperlink"/>
@@ -251,7 +251,7 @@
                     <w:noProof/>
                     <w:webHidden/>
                   </w:rPr>
-                  <w:instrText xml:space="preserve"> PAGEREF _Toc49854607 \h </w:instrText>
+                  <w:instrText xml:space="preserve"> PAGEREF _Toc49872849 \h </w:instrText>
                 </w:r>
                 <w:r>
                   <w:rPr>
@@ -295,7 +295,7 @@
                   <w:sz w:val="22"/>
                 </w:rPr>
               </w:pPr>
-              <w:hyperlink w:anchor="_Toc49854608" w:history="1">
+              <w:hyperlink w:anchor="_Toc49872850" w:history="1">
                 <w:r>
                   <w:rPr>
                     <w:rStyle w:val="Hyperlink"/>
@@ -322,7 +322,7 @@
                     <w:noProof/>
                     <w:webHidden/>
                   </w:rPr>
-                  <w:instrText xml:space="preserve"> PAGEREF _Toc49854608 \h </w:instrText>
+                  <w:instrText xml:space="preserve"> PAGEREF _Toc49872850 \h </w:instrText>
                 </w:r>
                 <w:r>
                   <w:rPr>
@@ -367,7 +367,7 @@
                   <w:sz w:val="22"/>
                 </w:rPr>
               </w:pPr>
-              <w:hyperlink w:anchor="_Toc49854609" w:history="1">
+              <w:hyperlink w:anchor="_Toc49872851" w:history="1">
                 <w:r>
                   <w:rPr>
                     <w:rStyle w:val="Hyperlink"/>
@@ -410,7 +410,7 @@
                     <w:noProof/>
                     <w:webHidden/>
                   </w:rPr>
-                  <w:instrText xml:space="preserve"> PAGEREF _Toc49854609 \h </w:instrText>
+                  <w:instrText xml:space="preserve"> PAGEREF _Toc49872851 \h </w:instrText>
                 </w:r>
                 <w:r>
                   <w:rPr>
@@ -455,7 +455,7 @@
                   <w:sz w:val="22"/>
                 </w:rPr>
               </w:pPr>
-              <w:hyperlink w:anchor="_Toc49854610" w:history="1">
+              <w:hyperlink w:anchor="_Toc49872852" w:history="1">
                 <w:r>
                   <w:rPr>
                     <w:rStyle w:val="Hyperlink"/>
@@ -498,7 +498,7 @@
                     <w:noProof/>
                     <w:webHidden/>
                   </w:rPr>
-                  <w:instrText xml:space="preserve"> PAGEREF _Toc49854610 \h </w:instrText>
+                  <w:instrText xml:space="preserve"> PAGEREF _Toc49872852 \h </w:instrText>
                 </w:r>
                 <w:r>
                   <w:rPr>
@@ -543,7 +543,7 @@
                   <w:sz w:val="22"/>
                 </w:rPr>
               </w:pPr>
-              <w:hyperlink w:anchor="_Toc49854611" w:history="1">
+              <w:hyperlink w:anchor="_Toc49872853" w:history="1">
                 <w:r>
                   <w:rPr>
                     <w:rStyle w:val="Hyperlink"/>
@@ -586,7 +586,7 @@
                     <w:noProof/>
                     <w:webHidden/>
                   </w:rPr>
-                  <w:instrText xml:space="preserve"> PAGEREF _Toc49854611 \h </w:instrText>
+                  <w:instrText xml:space="preserve"> PAGEREF _Toc49872853 \h </w:instrText>
                 </w:r>
                 <w:r>
                   <w:rPr>
@@ -631,7 +631,7 @@
                   <w:sz w:val="22"/>
                 </w:rPr>
               </w:pPr>
-              <w:hyperlink w:anchor="_Toc49854612" w:history="1">
+              <w:hyperlink w:anchor="_Toc49872854" w:history="1">
                 <w:r>
                   <w:rPr>
                     <w:rStyle w:val="Hyperlink"/>
@@ -674,7 +674,7 @@
                     <w:noProof/>
                     <w:webHidden/>
                   </w:rPr>
-                  <w:instrText xml:space="preserve"> PAGEREF _Toc49854612 \h </w:instrText>
+                  <w:instrText xml:space="preserve"> PAGEREF _Toc49872854 \h </w:instrText>
                 </w:r>
                 <w:r>
                   <w:rPr>
@@ -719,7 +719,7 @@
                   <w:sz w:val="22"/>
                 </w:rPr>
               </w:pPr>
-              <w:hyperlink w:anchor="_Toc49854613" w:history="1">
+              <w:hyperlink w:anchor="_Toc49872855" w:history="1">
                 <w:r>
                   <w:rPr>
                     <w:rStyle w:val="Hyperlink"/>
@@ -762,7 +762,7 @@
                     <w:noProof/>
                     <w:webHidden/>
                   </w:rPr>
-                  <w:instrText xml:space="preserve"> PAGEREF _Toc49854613 \h </w:instrText>
+                  <w:instrText xml:space="preserve"> PAGEREF _Toc49872855 \h </w:instrText>
                 </w:r>
                 <w:r>
                   <w:rPr>
@@ -807,7 +807,7 @@
                   <w:sz w:val="22"/>
                 </w:rPr>
               </w:pPr>
-              <w:hyperlink w:anchor="_Toc49854614" w:history="1">
+              <w:hyperlink w:anchor="_Toc49872856" w:history="1">
                 <w:r>
                   <w:rPr>
                     <w:rStyle w:val="Hyperlink"/>
@@ -850,7 +850,7 @@
                     <w:noProof/>
                     <w:webHidden/>
                   </w:rPr>
-                  <w:instrText xml:space="preserve"> PAGEREF _Toc49854614 \h </w:instrText>
+                  <w:instrText xml:space="preserve"> PAGEREF _Toc49872856 \h </w:instrText>
                 </w:r>
                 <w:r>
                   <w:rPr>
@@ -895,7 +895,7 @@
                   <w:sz w:val="22"/>
                 </w:rPr>
               </w:pPr>
-              <w:hyperlink w:anchor="_Toc49854615" w:history="1">
+              <w:hyperlink w:anchor="_Toc49872857" w:history="1">
                 <w:r>
                   <w:rPr>
                     <w:rStyle w:val="Hyperlink"/>
@@ -938,7 +938,7 @@
                     <w:noProof/>
                     <w:webHidden/>
                   </w:rPr>
-                  <w:instrText xml:space="preserve"> PAGEREF _Toc49854615 \h </w:instrText>
+                  <w:instrText xml:space="preserve"> PAGEREF _Toc49872857 \h </w:instrText>
                 </w:r>
                 <w:r>
                   <w:rPr>
@@ -983,7 +983,7 @@
                   <w:sz w:val="22"/>
                 </w:rPr>
               </w:pPr>
-              <w:hyperlink w:anchor="_Toc49854616" w:history="1">
+              <w:hyperlink w:anchor="_Toc49872858" w:history="1">
                 <w:r>
                   <w:rPr>
                     <w:rStyle w:val="Hyperlink"/>
@@ -1026,7 +1026,7 @@
                     <w:noProof/>
                     <w:webHidden/>
                   </w:rPr>
-                  <w:instrText xml:space="preserve"> PAGEREF _Toc49854616 \h </w:instrText>
+                  <w:instrText xml:space="preserve"> PAGEREF _Toc49872858 \h </w:instrText>
                 </w:r>
                 <w:r>
                   <w:rPr>
@@ -1071,7 +1071,7 @@
                   <w:sz w:val="22"/>
                 </w:rPr>
               </w:pPr>
-              <w:hyperlink w:anchor="_Toc49854617" w:history="1">
+              <w:hyperlink w:anchor="_Toc49872859" w:history="1">
                 <w:r>
                   <w:rPr>
                     <w:rStyle w:val="Hyperlink"/>
@@ -1114,7 +1114,7 @@
                     <w:noProof/>
                     <w:webHidden/>
                   </w:rPr>
-                  <w:instrText xml:space="preserve"> PAGEREF _Toc49854617 \h </w:instrText>
+                  <w:instrText xml:space="preserve"> PAGEREF _Toc49872859 \h </w:instrText>
                 </w:r>
                 <w:r>
                   <w:rPr>
@@ -1159,7 +1159,7 @@
                   <w:sz w:val="22"/>
                 </w:rPr>
               </w:pPr>
-              <w:hyperlink w:anchor="_Toc49854618" w:history="1">
+              <w:hyperlink w:anchor="_Toc49872860" w:history="1">
                 <w:r>
                   <w:rPr>
                     <w:rStyle w:val="Hyperlink"/>
@@ -1202,7 +1202,7 @@
                     <w:noProof/>
                     <w:webHidden/>
                   </w:rPr>
-                  <w:instrText xml:space="preserve"> PAGEREF _Toc49854618 \h </w:instrText>
+                  <w:instrText xml:space="preserve"> PAGEREF _Toc49872860 \h </w:instrText>
                 </w:r>
                 <w:r>
                   <w:rPr>
@@ -1247,7 +1247,7 @@
                   <w:sz w:val="22"/>
                 </w:rPr>
               </w:pPr>
-              <w:hyperlink w:anchor="_Toc49854619" w:history="1">
+              <w:hyperlink w:anchor="_Toc49872861" w:history="1">
                 <w:r>
                   <w:rPr>
                     <w:rStyle w:val="Hyperlink"/>
@@ -1290,7 +1290,7 @@
                     <w:noProof/>
                     <w:webHidden/>
                   </w:rPr>
-                  <w:instrText xml:space="preserve"> PAGEREF _Toc49854619 \h </w:instrText>
+                  <w:instrText xml:space="preserve"> PAGEREF _Toc49872861 \h </w:instrText>
                 </w:r>
                 <w:r>
                   <w:rPr>
@@ -1335,7 +1335,7 @@
                   <w:sz w:val="22"/>
                 </w:rPr>
               </w:pPr>
-              <w:hyperlink w:anchor="_Toc49854620" w:history="1">
+              <w:hyperlink w:anchor="_Toc49872862" w:history="1">
                 <w:r>
                   <w:rPr>
                     <w:rStyle w:val="Hyperlink"/>
@@ -1378,7 +1378,7 @@
                     <w:noProof/>
                     <w:webHidden/>
                   </w:rPr>
-                  <w:instrText xml:space="preserve"> PAGEREF _Toc49854620 \h </w:instrText>
+                  <w:instrText xml:space="preserve"> PAGEREF _Toc49872862 \h </w:instrText>
                 </w:r>
                 <w:r>
                   <w:rPr>
@@ -1422,7 +1422,7 @@
                   <w:sz w:val="22"/>
                 </w:rPr>
               </w:pPr>
-              <w:hyperlink w:anchor="_Toc49854621" w:history="1">
+              <w:hyperlink w:anchor="_Toc49872863" w:history="1">
                 <w:r>
                   <w:rPr>
                     <w:rStyle w:val="Hyperlink"/>
@@ -1449,7 +1449,7 @@
                     <w:noProof/>
                     <w:webHidden/>
                   </w:rPr>
-                  <w:instrText xml:space="preserve"> PAGEREF _Toc49854621 \h </w:instrText>
+                  <w:instrText xml:space="preserve"> PAGEREF _Toc49872863 \h </w:instrText>
                 </w:r>
                 <w:r>
                   <w:rPr>
@@ -1494,7 +1494,7 @@
                   <w:sz w:val="22"/>
                 </w:rPr>
               </w:pPr>
-              <w:hyperlink w:anchor="_Toc49854622" w:history="1">
+              <w:hyperlink w:anchor="_Toc49872864" w:history="1">
                 <w:r>
                   <w:rPr>
                     <w:rStyle w:val="Hyperlink"/>
@@ -1537,7 +1537,7 @@
                     <w:noProof/>
                     <w:webHidden/>
                   </w:rPr>
-                  <w:instrText xml:space="preserve"> PAGEREF _Toc49854622 \h </w:instrText>
+                  <w:instrText xml:space="preserve"> PAGEREF _Toc49872864 \h </w:instrText>
                 </w:r>
                 <w:r>
                   <w:rPr>
@@ -1582,7 +1582,7 @@
                   <w:sz w:val="22"/>
                 </w:rPr>
               </w:pPr>
-              <w:hyperlink w:anchor="_Toc49854623" w:history="1">
+              <w:hyperlink w:anchor="_Toc49872865" w:history="1">
                 <w:r>
                   <w:rPr>
                     <w:rStyle w:val="Hyperlink"/>
@@ -1625,7 +1625,7 @@
                     <w:noProof/>
                     <w:webHidden/>
                   </w:rPr>
-                  <w:instrText xml:space="preserve"> PAGEREF _Toc49854623 \h </w:instrText>
+                  <w:instrText xml:space="preserve"> PAGEREF _Toc49872865 \h </w:instrText>
                 </w:r>
                 <w:r>
                   <w:rPr>
@@ -1670,7 +1670,7 @@
                   <w:sz w:val="22"/>
                 </w:rPr>
               </w:pPr>
-              <w:hyperlink w:anchor="_Toc49854624" w:history="1">
+              <w:hyperlink w:anchor="_Toc49872866" w:history="1">
                 <w:r>
                   <w:rPr>
                     <w:rStyle w:val="Hyperlink"/>
@@ -1713,7 +1713,7 @@
                     <w:noProof/>
                     <w:webHidden/>
                   </w:rPr>
-                  <w:instrText xml:space="preserve"> PAGEREF _Toc49854624 \h </w:instrText>
+                  <w:instrText xml:space="preserve"> PAGEREF _Toc49872866 \h </w:instrText>
                 </w:r>
                 <w:r>
                   <w:rPr>
@@ -1758,7 +1758,7 @@
                   <w:sz w:val="22"/>
                 </w:rPr>
               </w:pPr>
-              <w:hyperlink w:anchor="_Toc49854625" w:history="1">
+              <w:hyperlink w:anchor="_Toc49872867" w:history="1">
                 <w:r>
                   <w:rPr>
                     <w:rStyle w:val="Hyperlink"/>
@@ -1801,7 +1801,7 @@
                     <w:noProof/>
                     <w:webHidden/>
                   </w:rPr>
-                  <w:instrText xml:space="preserve"> PAGEREF _Toc49854625 \h </w:instrText>
+                  <w:instrText xml:space="preserve"> PAGEREF _Toc49872867 \h </w:instrText>
                 </w:r>
                 <w:r>
                   <w:rPr>
@@ -1846,7 +1846,7 @@
                   <w:sz w:val="22"/>
                 </w:rPr>
               </w:pPr>
-              <w:hyperlink w:anchor="_Toc49854627" w:history="1">
+              <w:hyperlink w:anchor="_Toc49872869" w:history="1">
                 <w:r>
                   <w:rPr>
                     <w:rStyle w:val="Hyperlink"/>
@@ -1889,7 +1889,7 @@
                     <w:noProof/>
                     <w:webHidden/>
                   </w:rPr>
-                  <w:instrText xml:space="preserve"> PAGEREF _Toc49854627 \h </w:instrText>
+                  <w:instrText xml:space="preserve"> PAGEREF _Toc49872869 \h </w:instrText>
                 </w:r>
                 <w:r>
                   <w:rPr>
@@ -1934,7 +1934,7 @@
                   <w:sz w:val="22"/>
                 </w:rPr>
               </w:pPr>
-              <w:hyperlink w:anchor="_Toc49854628" w:history="1">
+              <w:hyperlink w:anchor="_Toc49872870" w:history="1">
                 <w:r>
                   <w:rPr>
                     <w:rStyle w:val="Hyperlink"/>
@@ -1977,7 +1977,7 @@
                     <w:noProof/>
                     <w:webHidden/>
                   </w:rPr>
-                  <w:instrText xml:space="preserve"> PAGEREF _Toc49854628 \h </w:instrText>
+                  <w:instrText xml:space="preserve"> PAGEREF _Toc49872870 \h </w:instrText>
                 </w:r>
                 <w:r>
                   <w:rPr>
@@ -2022,7 +2022,7 @@
                   <w:sz w:val="22"/>
                 </w:rPr>
               </w:pPr>
-              <w:hyperlink w:anchor="_Toc49854629" w:history="1">
+              <w:hyperlink w:anchor="_Toc49872871" w:history="1">
                 <w:r>
                   <w:rPr>
                     <w:rStyle w:val="Hyperlink"/>
@@ -2065,7 +2065,7 @@
                     <w:noProof/>
                     <w:webHidden/>
                   </w:rPr>
-                  <w:instrText xml:space="preserve"> PAGEREF _Toc49854629 \h </w:instrText>
+                  <w:instrText xml:space="preserve"> PAGEREF _Toc49872871 \h </w:instrText>
                 </w:r>
                 <w:r>
                   <w:rPr>
@@ -2110,7 +2110,7 @@
                   <w:sz w:val="22"/>
                 </w:rPr>
               </w:pPr>
-              <w:hyperlink w:anchor="_Toc49854630" w:history="1">
+              <w:hyperlink w:anchor="_Toc49872872" w:history="1">
                 <w:r>
                   <w:rPr>
                     <w:rStyle w:val="Hyperlink"/>
@@ -2153,7 +2153,7 @@
                     <w:noProof/>
                     <w:webHidden/>
                   </w:rPr>
-                  <w:instrText xml:space="preserve"> PAGEREF _Toc49854630 \h </w:instrText>
+                  <w:instrText xml:space="preserve"> PAGEREF _Toc49872872 \h </w:instrText>
                 </w:r>
                 <w:r>
                   <w:rPr>
@@ -2198,7 +2198,7 @@
                   <w:sz w:val="22"/>
                 </w:rPr>
               </w:pPr>
-              <w:hyperlink w:anchor="_Toc49854631" w:history="1">
+              <w:hyperlink w:anchor="_Toc49872873" w:history="1">
                 <w:r>
                   <w:rPr>
                     <w:rStyle w:val="Hyperlink"/>
@@ -2241,7 +2241,7 @@
                     <w:noProof/>
                     <w:webHidden/>
                   </w:rPr>
-                  <w:instrText xml:space="preserve"> PAGEREF _Toc49854631 \h </w:instrText>
+                  <w:instrText xml:space="preserve"> PAGEREF _Toc49872873 \h </w:instrText>
                 </w:r>
                 <w:r>
                   <w:rPr>
@@ -2286,7 +2286,7 @@
                   <w:sz w:val="22"/>
                 </w:rPr>
               </w:pPr>
-              <w:hyperlink w:anchor="_Toc49854632" w:history="1">
+              <w:hyperlink w:anchor="_Toc49872874" w:history="1">
                 <w:r>
                   <w:rPr>
                     <w:rStyle w:val="Hyperlink"/>
@@ -2329,7 +2329,7 @@
                     <w:noProof/>
                     <w:webHidden/>
                   </w:rPr>
-                  <w:instrText xml:space="preserve"> PAGEREF _Toc49854632 \h </w:instrText>
+                  <w:instrText xml:space="preserve"> PAGEREF _Toc49872874 \h </w:instrText>
                 </w:r>
                 <w:r>
                   <w:rPr>
@@ -2374,7 +2374,7 @@
                   <w:sz w:val="22"/>
                 </w:rPr>
               </w:pPr>
-              <w:hyperlink w:anchor="_Toc49854633" w:history="1">
+              <w:hyperlink w:anchor="_Toc49872875" w:history="1">
                 <w:r>
                   <w:rPr>
                     <w:rStyle w:val="Hyperlink"/>
@@ -2417,7 +2417,7 @@
                     <w:noProof/>
                     <w:webHidden/>
                   </w:rPr>
-                  <w:instrText xml:space="preserve"> PAGEREF _Toc49854633 \h </w:instrText>
+                  <w:instrText xml:space="preserve"> PAGEREF _Toc49872875 \h </w:instrText>
                 </w:r>
                 <w:r>
                   <w:rPr>
@@ -2462,7 +2462,7 @@
                   <w:sz w:val="22"/>
                 </w:rPr>
               </w:pPr>
-              <w:hyperlink w:anchor="_Toc49854634" w:history="1">
+              <w:hyperlink w:anchor="_Toc49872876" w:history="1">
                 <w:r>
                   <w:rPr>
                     <w:rStyle w:val="Hyperlink"/>
@@ -2505,7 +2505,7 @@
                     <w:noProof/>
                     <w:webHidden/>
                   </w:rPr>
-                  <w:instrText xml:space="preserve"> PAGEREF _Toc49854634 \h </w:instrText>
+                  <w:instrText xml:space="preserve"> PAGEREF _Toc49872876 \h </w:instrText>
                 </w:r>
                 <w:r>
                   <w:rPr>
@@ -2550,7 +2550,7 @@
                   <w:sz w:val="22"/>
                 </w:rPr>
               </w:pPr>
-              <w:hyperlink w:anchor="_Toc49854635" w:history="1">
+              <w:hyperlink w:anchor="_Toc49872877" w:history="1">
                 <w:r>
                   <w:rPr>
                     <w:rStyle w:val="Hyperlink"/>
@@ -2593,7 +2593,7 @@
                     <w:noProof/>
                     <w:webHidden/>
                   </w:rPr>
-                  <w:instrText xml:space="preserve"> PAGEREF _Toc49854635 \h </w:instrText>
+                  <w:instrText xml:space="preserve"> PAGEREF _Toc49872877 \h </w:instrText>
                 </w:r>
                 <w:r>
                   <w:rPr>
@@ -2638,7 +2638,7 @@
                   <w:sz w:val="22"/>
                 </w:rPr>
               </w:pPr>
-              <w:hyperlink w:anchor="_Toc49854636" w:history="1">
+              <w:hyperlink w:anchor="_Toc49872878" w:history="1">
                 <w:r>
                   <w:rPr>
                     <w:rStyle w:val="Hyperlink"/>
@@ -2681,7 +2681,95 @@
                     <w:noProof/>
                     <w:webHidden/>
                   </w:rPr>
-                  <w:instrText xml:space="preserve"> PAGEREF _Toc49854636 \h </w:instrText>
+                  <w:instrText xml:space="preserve"> PAGEREF _Toc49872878 \h </w:instrText>
+                </w:r>
+                <w:r>
+                  <w:rPr>
+                    <w:noProof/>
+                    <w:webHidden/>
+                  </w:rPr>
+                </w:r>
+                <w:r>
+                  <w:rPr>
+                    <w:noProof/>
+                    <w:webHidden/>
+                  </w:rPr>
+                  <w:fldChar w:fldCharType="separate"/>
+                </w:r>
+                <w:r>
+                  <w:rPr>
+                    <w:noProof/>
+                    <w:webHidden/>
+                  </w:rPr>
+                  <w:t>16</w:t>
+                </w:r>
+                <w:r>
+                  <w:rPr>
+                    <w:noProof/>
+                    <w:webHidden/>
+                  </w:rPr>
+                  <w:fldChar w:fldCharType="end"/>
+                </w:r>
+              </w:hyperlink>
+            </w:p>
+            <w:p>
+              <w:pPr>
+                <w:pStyle w:val="TOC3"/>
+                <w:tabs>
+                  <w:tab w:val="left" w:pos="1320"/>
+                  <w:tab w:val="right" w:leader="dot" w:pos="9628"/>
+                </w:tabs>
+                <w:rPr>
+                  <w:rFonts w:asciiTheme="minorHAnsi" w:eastAsiaTheme="minorEastAsia" w:hAnsiTheme="minorHAnsi" w:cstheme="minorBidi"/>
+                  <w:noProof/>
+                  <w:color w:val="auto"/>
+                  <w:sz w:val="22"/>
+                </w:rPr>
+              </w:pPr>
+              <w:hyperlink w:anchor="_Toc49872879" w:history="1">
+                <w:r>
+                  <w:rPr>
+                    <w:rStyle w:val="Hyperlink"/>
+                    <w:noProof/>
+                  </w:rPr>
+                  <w:t>3.4.4.</w:t>
+                </w:r>
+                <w:r>
+                  <w:rPr>
+                    <w:rFonts w:asciiTheme="minorHAnsi" w:eastAsiaTheme="minorEastAsia" w:hAnsiTheme="minorHAnsi" w:cstheme="minorBidi"/>
+                    <w:noProof/>
+                    <w:color w:val="auto"/>
+                    <w:sz w:val="22"/>
+                  </w:rPr>
+                  <w:tab/>
+                </w:r>
+                <w:r>
+                  <w:rPr>
+                    <w:rStyle w:val="Hyperlink"/>
+                    <w:noProof/>
+                  </w:rPr>
+                  <w:t>Descriptive Statistics</w:t>
+                </w:r>
+                <w:r>
+                  <w:rPr>
+                    <w:noProof/>
+                    <w:webHidden/>
+                  </w:rPr>
+                  <w:tab/>
+                </w:r>
+                <w:r>
+                  <w:rPr>
+                    <w:noProof/>
+                    <w:webHidden/>
+                  </w:rPr>
+                  <w:fldChar w:fldCharType="begin"/>
+                </w:r>
+                <w:r>
+                  <w:rPr>
+                    <w:noProof/>
+                    <w:webHidden/>
+                  </w:rPr>
+                  <w:instrText xml:space="preserve"> PAGEREF _Toc49872879 \h </w:instrText>
                 </w:r>
                 <w:r>
                   <w:rPr>
@@ -2726,7 +2814,7 @@
                   <w:sz w:val="22"/>
                 </w:rPr>
               </w:pPr>
-              <w:hyperlink w:anchor="_Toc49854637" w:history="1">
+              <w:hyperlink w:anchor="_Toc49872880" w:history="1">
                 <w:r>
                   <w:rPr>
                     <w:rStyle w:val="Hyperlink"/>
@@ -2769,7 +2857,7 @@
                     <w:noProof/>
                     <w:webHidden/>
                   </w:rPr>
-                  <w:instrText xml:space="preserve"> PAGEREF _Toc49854637 \h </w:instrText>
+                  <w:instrText xml:space="preserve"> PAGEREF _Toc49872880 \h </w:instrText>
                 </w:r>
                 <w:r>
                   <w:rPr>
@@ -2789,7 +2877,7 @@
                     <w:noProof/>
                     <w:webHidden/>
                   </w:rPr>
-                  <w:t>16</w:t>
+                  <w:t>17</w:t>
                 </w:r>
                 <w:r>
                   <w:rPr>
@@ -2814,7 +2902,7 @@
                   <w:sz w:val="22"/>
                 </w:rPr>
               </w:pPr>
-              <w:hyperlink w:anchor="_Toc49854638" w:history="1">
+              <w:hyperlink w:anchor="_Toc49872881" w:history="1">
                 <w:r>
                   <w:rPr>
                     <w:rStyle w:val="Hyperlink"/>
@@ -2857,7 +2945,7 @@
                     <w:noProof/>
                     <w:webHidden/>
                   </w:rPr>
-                  <w:instrText xml:space="preserve"> PAGEREF _Toc49854638 \h </w:instrText>
+                  <w:instrText xml:space="preserve"> PAGEREF _Toc49872881 \h </w:instrText>
                 </w:r>
                 <w:r>
                   <w:rPr>
@@ -2902,7 +2990,7 @@
                   <w:sz w:val="22"/>
                 </w:rPr>
               </w:pPr>
-              <w:hyperlink w:anchor="_Toc49854643" w:history="1">
+              <w:hyperlink w:anchor="_Toc49872886" w:history="1">
                 <w:r>
                   <w:rPr>
                     <w:rStyle w:val="Hyperlink"/>
@@ -2945,7 +3033,7 @@
                     <w:noProof/>
                     <w:webHidden/>
                   </w:rPr>
-                  <w:instrText xml:space="preserve"> PAGEREF _Toc49854643 \h </w:instrText>
+                  <w:instrText xml:space="preserve"> PAGEREF _Toc49872886 \h </w:instrText>
                 </w:r>
                 <w:r>
                   <w:rPr>
@@ -2965,7 +3053,7 @@
                     <w:noProof/>
                     <w:webHidden/>
                   </w:rPr>
-                  <w:t>17</w:t>
+                  <w:t>18</w:t>
                 </w:r>
                 <w:r>
                   <w:rPr>
@@ -2990,7 +3078,7 @@
                   <w:sz w:val="22"/>
                 </w:rPr>
               </w:pPr>
-              <w:hyperlink w:anchor="_Toc49854644" w:history="1">
+              <w:hyperlink w:anchor="_Toc49872887" w:history="1">
                 <w:r>
                   <w:rPr>
                     <w:rStyle w:val="Hyperlink"/>
@@ -3033,7 +3121,7 @@
                     <w:noProof/>
                     <w:webHidden/>
                   </w:rPr>
-                  <w:instrText xml:space="preserve"> PAGEREF _Toc49854644 \h </w:instrText>
+                  <w:instrText xml:space="preserve"> PAGEREF _Toc49872887 \h </w:instrText>
                 </w:r>
                 <w:r>
                   <w:rPr>
@@ -3078,7 +3166,7 @@
                   <w:sz w:val="22"/>
                 </w:rPr>
               </w:pPr>
-              <w:hyperlink w:anchor="_Toc49854645" w:history="1">
+              <w:hyperlink w:anchor="_Toc49872888" w:history="1">
                 <w:r>
                   <w:rPr>
                     <w:rStyle w:val="Hyperlink"/>
@@ -3121,7 +3209,7 @@
                     <w:noProof/>
                     <w:webHidden/>
                   </w:rPr>
-                  <w:instrText xml:space="preserve"> PAGEREF _Toc49854645 \h </w:instrText>
+                  <w:instrText xml:space="preserve"> PAGEREF _Toc49872888 \h </w:instrText>
                 </w:r>
                 <w:r>
                   <w:rPr>
@@ -3141,7 +3229,7 @@
                     <w:noProof/>
                     <w:webHidden/>
                   </w:rPr>
-                  <w:t>18</w:t>
+                  <w:t>19</w:t>
                 </w:r>
                 <w:r>
                   <w:rPr>
@@ -3166,7 +3254,7 @@
                   <w:sz w:val="22"/>
                 </w:rPr>
               </w:pPr>
-              <w:hyperlink w:anchor="_Toc49854646" w:history="1">
+              <w:hyperlink w:anchor="_Toc49872889" w:history="1">
                 <w:r>
                   <w:rPr>
                     <w:rStyle w:val="Hyperlink"/>
@@ -3188,6 +3276,94 @@
                     <w:rStyle w:val="Hyperlink"/>
                     <w:noProof/>
                   </w:rPr>
+                  <w:t>Descriptive Statistics</w:t>
+                </w:r>
+                <w:r>
+                  <w:rPr>
+                    <w:noProof/>
+                    <w:webHidden/>
+                  </w:rPr>
+                  <w:tab/>
+                </w:r>
+                <w:r>
+                  <w:rPr>
+                    <w:noProof/>
+                    <w:webHidden/>
+                  </w:rPr>
+                  <w:fldChar w:fldCharType="begin"/>
+                </w:r>
+                <w:r>
+                  <w:rPr>
+                    <w:noProof/>
+                    <w:webHidden/>
+                  </w:rPr>
+                  <w:instrText xml:space="preserve"> PAGEREF _Toc49872889 \h </w:instrText>
+                </w:r>
+                <w:r>
+                  <w:rPr>
+                    <w:noProof/>
+                    <w:webHidden/>
+                  </w:rPr>
+                </w:r>
+                <w:r>
+                  <w:rPr>
+                    <w:noProof/>
+                    <w:webHidden/>
+                  </w:rPr>
+                  <w:fldChar w:fldCharType="separate"/>
+                </w:r>
+                <w:r>
+                  <w:rPr>
+                    <w:noProof/>
+                    <w:webHidden/>
+                  </w:rPr>
+                  <w:t>19</w:t>
+                </w:r>
+                <w:r>
+                  <w:rPr>
+                    <w:noProof/>
+                    <w:webHidden/>
+                  </w:rPr>
+                  <w:fldChar w:fldCharType="end"/>
+                </w:r>
+              </w:hyperlink>
+            </w:p>
+            <w:p>
+              <w:pPr>
+                <w:pStyle w:val="TOC3"/>
+                <w:tabs>
+                  <w:tab w:val="left" w:pos="1320"/>
+                  <w:tab w:val="right" w:leader="dot" w:pos="9628"/>
+                </w:tabs>
+                <w:rPr>
+                  <w:rFonts w:asciiTheme="minorHAnsi" w:eastAsiaTheme="minorEastAsia" w:hAnsiTheme="minorHAnsi" w:cstheme="minorBidi"/>
+                  <w:noProof/>
+                  <w:color w:val="auto"/>
+                  <w:sz w:val="22"/>
+                </w:rPr>
+              </w:pPr>
+              <w:hyperlink w:anchor="_Toc49872890" w:history="1">
+                <w:r>
+                  <w:rPr>
+                    <w:rStyle w:val="Hyperlink"/>
+                    <w:noProof/>
+                  </w:rPr>
+                  <w:t>3.6.3.</w:t>
+                </w:r>
+                <w:r>
+                  <w:rPr>
+                    <w:rFonts w:asciiTheme="minorHAnsi" w:eastAsiaTheme="minorEastAsia" w:hAnsiTheme="minorHAnsi" w:cstheme="minorBidi"/>
+                    <w:noProof/>
+                    <w:color w:val="auto"/>
+                    <w:sz w:val="22"/>
+                  </w:rPr>
+                  <w:tab/>
+                </w:r>
+                <w:r>
+                  <w:rPr>
+                    <w:rStyle w:val="Hyperlink"/>
+                    <w:noProof/>
+                  </w:rPr>
                   <w:t>T-Test Comparison of Means</w:t>
                 </w:r>
                 <w:r>
@@ -3209,7 +3385,7 @@
                     <w:noProof/>
                     <w:webHidden/>
                   </w:rPr>
-                  <w:instrText xml:space="preserve"> PAGEREF _Toc49854646 \h </w:instrText>
+                  <w:instrText xml:space="preserve"> PAGEREF _Toc49872890 \h </w:instrText>
                 </w:r>
                 <w:r>
                   <w:rPr>
@@ -3230,6 +3406,270 @@
                     <w:webHidden/>
                   </w:rPr>
                   <w:t>19</w:t>
+                </w:r>
+                <w:r>
+                  <w:rPr>
+                    <w:noProof/>
+                    <w:webHidden/>
+                  </w:rPr>
+                  <w:fldChar w:fldCharType="end"/>
+                </w:r>
+              </w:hyperlink>
+            </w:p>
+            <w:p>
+              <w:pPr>
+                <w:pStyle w:val="TOC2"/>
+                <w:tabs>
+                  <w:tab w:val="left" w:pos="880"/>
+                  <w:tab w:val="right" w:leader="dot" w:pos="9628"/>
+                </w:tabs>
+                <w:rPr>
+                  <w:rFonts w:asciiTheme="minorHAnsi" w:eastAsiaTheme="minorEastAsia" w:hAnsiTheme="minorHAnsi" w:cstheme="minorBidi"/>
+                  <w:noProof/>
+                  <w:color w:val="auto"/>
+                  <w:sz w:val="22"/>
+                </w:rPr>
+              </w:pPr>
+              <w:hyperlink w:anchor="_Toc49872891" w:history="1">
+                <w:r>
+                  <w:rPr>
+                    <w:rStyle w:val="Hyperlink"/>
+                    <w:noProof/>
+                  </w:rPr>
+                  <w:t>3.7.</w:t>
+                </w:r>
+                <w:r>
+                  <w:rPr>
+                    <w:rFonts w:asciiTheme="minorHAnsi" w:eastAsiaTheme="minorEastAsia" w:hAnsiTheme="minorHAnsi" w:cstheme="minorBidi"/>
+                    <w:noProof/>
+                    <w:color w:val="auto"/>
+                    <w:sz w:val="22"/>
+                  </w:rPr>
+                  <w:tab/>
+                </w:r>
+                <w:r>
+                  <w:rPr>
+                    <w:rStyle w:val="Hyperlink"/>
+                    <w:noProof/>
+                  </w:rPr>
+                  <w:t>Experiment-Wide Meta-Analysis</w:t>
+                </w:r>
+                <w:r>
+                  <w:rPr>
+                    <w:noProof/>
+                    <w:webHidden/>
+                  </w:rPr>
+                  <w:tab/>
+                </w:r>
+                <w:r>
+                  <w:rPr>
+                    <w:noProof/>
+                    <w:webHidden/>
+                  </w:rPr>
+                  <w:fldChar w:fldCharType="begin"/>
+                </w:r>
+                <w:r>
+                  <w:rPr>
+                    <w:noProof/>
+                    <w:webHidden/>
+                  </w:rPr>
+                  <w:instrText xml:space="preserve"> PAGEREF _Toc49872891 \h </w:instrText>
+                </w:r>
+                <w:r>
+                  <w:rPr>
+                    <w:noProof/>
+                    <w:webHidden/>
+                  </w:rPr>
+                </w:r>
+                <w:r>
+                  <w:rPr>
+                    <w:noProof/>
+                    <w:webHidden/>
+                  </w:rPr>
+                  <w:fldChar w:fldCharType="separate"/>
+                </w:r>
+                <w:r>
+                  <w:rPr>
+                    <w:noProof/>
+                    <w:webHidden/>
+                  </w:rPr>
+                  <w:t>20</w:t>
+                </w:r>
+                <w:r>
+                  <w:rPr>
+                    <w:noProof/>
+                    <w:webHidden/>
+                  </w:rPr>
+                  <w:fldChar w:fldCharType="end"/>
+                </w:r>
+              </w:hyperlink>
+            </w:p>
+            <w:p>
+              <w:pPr>
+                <w:pStyle w:val="TOC3"/>
+                <w:tabs>
+                  <w:tab w:val="left" w:pos="1320"/>
+                  <w:tab w:val="right" w:leader="dot" w:pos="9628"/>
+                </w:tabs>
+                <w:rPr>
+                  <w:rFonts w:asciiTheme="minorHAnsi" w:eastAsiaTheme="minorEastAsia" w:hAnsiTheme="minorHAnsi" w:cstheme="minorBidi"/>
+                  <w:noProof/>
+                  <w:color w:val="auto"/>
+                  <w:sz w:val="22"/>
+                </w:rPr>
+              </w:pPr>
+              <w:hyperlink w:anchor="_Toc49872892" w:history="1">
+                <w:r>
+                  <w:rPr>
+                    <w:rStyle w:val="Hyperlink"/>
+                    <w:noProof/>
+                  </w:rPr>
+                  <w:t>3.7.1.</w:t>
+                </w:r>
+                <w:r>
+                  <w:rPr>
+                    <w:rFonts w:asciiTheme="minorHAnsi" w:eastAsiaTheme="minorEastAsia" w:hAnsiTheme="minorHAnsi" w:cstheme="minorBidi"/>
+                    <w:noProof/>
+                    <w:color w:val="auto"/>
+                    <w:sz w:val="22"/>
+                  </w:rPr>
+                  <w:tab/>
+                </w:r>
+                <w:r>
+                  <w:rPr>
+                    <w:rStyle w:val="Hyperlink"/>
+                    <w:noProof/>
+                  </w:rPr>
+                  <w:t>Calculation of Mean Measurement Standard Deviation</w:t>
+                </w:r>
+                <w:r>
+                  <w:rPr>
+                    <w:noProof/>
+                    <w:webHidden/>
+                  </w:rPr>
+                  <w:tab/>
+                </w:r>
+                <w:r>
+                  <w:rPr>
+                    <w:noProof/>
+                    <w:webHidden/>
+                  </w:rPr>
+                  <w:fldChar w:fldCharType="begin"/>
+                </w:r>
+                <w:r>
+                  <w:rPr>
+                    <w:noProof/>
+                    <w:webHidden/>
+                  </w:rPr>
+                  <w:instrText xml:space="preserve"> PAGEREF _Toc49872892 \h </w:instrText>
+                </w:r>
+                <w:r>
+                  <w:rPr>
+                    <w:noProof/>
+                    <w:webHidden/>
+                  </w:rPr>
+                </w:r>
+                <w:r>
+                  <w:rPr>
+                    <w:noProof/>
+                    <w:webHidden/>
+                  </w:rPr>
+                  <w:fldChar w:fldCharType="separate"/>
+                </w:r>
+                <w:r>
+                  <w:rPr>
+                    <w:noProof/>
+                    <w:webHidden/>
+                  </w:rPr>
+                  <w:t>20</w:t>
+                </w:r>
+                <w:r>
+                  <w:rPr>
+                    <w:noProof/>
+                    <w:webHidden/>
+                  </w:rPr>
+                  <w:fldChar w:fldCharType="end"/>
+                </w:r>
+              </w:hyperlink>
+            </w:p>
+            <w:p>
+              <w:pPr>
+                <w:pStyle w:val="TOC3"/>
+                <w:tabs>
+                  <w:tab w:val="left" w:pos="1320"/>
+                  <w:tab w:val="right" w:leader="dot" w:pos="9628"/>
+                </w:tabs>
+                <w:rPr>
+                  <w:rFonts w:asciiTheme="minorHAnsi" w:eastAsiaTheme="minorEastAsia" w:hAnsiTheme="minorHAnsi" w:cstheme="minorBidi"/>
+                  <w:noProof/>
+                  <w:color w:val="auto"/>
+                  <w:sz w:val="22"/>
+                </w:rPr>
+              </w:pPr>
+              <w:hyperlink w:anchor="_Toc49872893" w:history="1">
+                <w:r>
+                  <w:rPr>
+                    <w:rStyle w:val="Hyperlink"/>
+                    <w:noProof/>
+                  </w:rPr>
+                  <w:t>3.7.2.</w:t>
+                </w:r>
+                <w:r>
+                  <w:rPr>
+                    <w:rFonts w:asciiTheme="minorHAnsi" w:eastAsiaTheme="minorEastAsia" w:hAnsiTheme="minorHAnsi" w:cstheme="minorBidi"/>
+                    <w:noProof/>
+                    <w:color w:val="auto"/>
+                    <w:sz w:val="22"/>
+                  </w:rPr>
+                  <w:tab/>
+                </w:r>
+                <w:r>
+                  <w:rPr>
+                    <w:rStyle w:val="Hyperlink"/>
+                    <w:noProof/>
+                  </w:rPr>
+                  <w:t>F-Test Comparison of Variances</w:t>
+                </w:r>
+                <w:r>
+                  <w:rPr>
+                    <w:noProof/>
+                    <w:webHidden/>
+                  </w:rPr>
+                  <w:tab/>
+                </w:r>
+                <w:r>
+                  <w:rPr>
+                    <w:noProof/>
+                    <w:webHidden/>
+                  </w:rPr>
+                  <w:fldChar w:fldCharType="begin"/>
+                </w:r>
+                <w:r>
+                  <w:rPr>
+                    <w:noProof/>
+                    <w:webHidden/>
+                  </w:rPr>
+                  <w:instrText xml:space="preserve"> PAGEREF _Toc49872893 \h </w:instrText>
+                </w:r>
+                <w:r>
+                  <w:rPr>
+                    <w:noProof/>
+                    <w:webHidden/>
+                  </w:rPr>
+                </w:r>
+                <w:r>
+                  <w:rPr>
+                    <w:noProof/>
+                    <w:webHidden/>
+                  </w:rPr>
+                  <w:fldChar w:fldCharType="separate"/>
+                </w:r>
+                <w:r>
+                  <w:rPr>
+                    <w:noProof/>
+                    <w:webHidden/>
+                  </w:rPr>
+                  <w:t>20</w:t>
                 </w:r>
                 <w:r>
                   <w:rPr>
@@ -3254,7 +3694,7 @@
                   <w:sz w:val="22"/>
                 </w:rPr>
               </w:pPr>
-              <w:hyperlink w:anchor="_Toc49854647" w:history="1">
+              <w:hyperlink w:anchor="_Toc49872894" w:history="1">
                 <w:r>
                   <w:rPr>
                     <w:rStyle w:val="Hyperlink"/>
@@ -3297,7 +3737,7 @@
                     <w:noProof/>
                     <w:webHidden/>
                   </w:rPr>
-                  <w:instrText xml:space="preserve"> PAGEREF _Toc49854647 \h </w:instrText>
+                  <w:instrText xml:space="preserve"> PAGEREF _Toc49872894 \h </w:instrText>
                 </w:r>
                 <w:r>
                   <w:rPr>
@@ -3317,7 +3757,7 @@
                     <w:noProof/>
                     <w:webHidden/>
                   </w:rPr>
-                  <w:t>19</w:t>
+                  <w:t>21</w:t>
                 </w:r>
                 <w:r>
                   <w:rPr>
@@ -3342,7 +3782,7 @@
                   <w:sz w:val="22"/>
                 </w:rPr>
               </w:pPr>
-              <w:hyperlink w:anchor="_Toc49854648" w:history="1">
+              <w:hyperlink w:anchor="_Toc49872895" w:history="1">
                 <w:r>
                   <w:rPr>
                     <w:rStyle w:val="Hyperlink"/>
@@ -3385,7 +3825,7 @@
                     <w:noProof/>
                     <w:webHidden/>
                   </w:rPr>
-                  <w:instrText xml:space="preserve"> PAGEREF _Toc49854648 \h </w:instrText>
+                  <w:instrText xml:space="preserve"> PAGEREF _Toc49872895 \h </w:instrText>
                 </w:r>
                 <w:r>
                   <w:rPr>
@@ -3405,7 +3845,7 @@
                     <w:noProof/>
                     <w:webHidden/>
                   </w:rPr>
-                  <w:t>19</w:t>
+                  <w:t>24</w:t>
                 </w:r>
                 <w:r>
                   <w:rPr>
@@ -3430,7 +3870,7 @@
                   <w:sz w:val="22"/>
                 </w:rPr>
               </w:pPr>
-              <w:hyperlink w:anchor="_Toc49854649" w:history="1">
+              <w:hyperlink w:anchor="_Toc49872896" w:history="1">
                 <w:r>
                   <w:rPr>
                     <w:rStyle w:val="Hyperlink"/>
@@ -3473,7 +3913,7 @@
                     <w:noProof/>
                     <w:webHidden/>
                   </w:rPr>
-                  <w:instrText xml:space="preserve"> PAGEREF _Toc49854649 \h </w:instrText>
+                  <w:instrText xml:space="preserve"> PAGEREF _Toc49872896 \h </w:instrText>
                 </w:r>
                 <w:r>
                   <w:rPr>
@@ -3493,7 +3933,7 @@
                     <w:noProof/>
                     <w:webHidden/>
                   </w:rPr>
-                  <w:t>20</w:t>
+                  <w:t>24</w:t>
                 </w:r>
                 <w:r>
                   <w:rPr>
@@ -3545,11 +3985,16 @@
         <w:lastRenderedPageBreak/>
         <w:t xml:space="preserve"> </w:t>
       </w:r>
-      <w:bookmarkStart w:id="3" w:name="_Toc49854609"/>
+      <w:bookmarkStart w:id="3" w:name="_Toc49872851"/>
       <w:r>
         <w:t>One Page Summary</w:t>
       </w:r>
       <w:bookmarkEnd w:id="3"/>
+      <w:r>
+        <w:t>/Conclusion</w:t>
+      </w:r>
+      <w:bookmarkStart w:id="4" w:name="_GoBack"/>
+      <w:bookmarkEnd w:id="4"/>
     </w:p>
     <w:p>
       <w:pPr>
@@ -3584,6 +4029,9 @@
         <w:pStyle w:val="BodyText"/>
         <w:spacing w:line="276" w:lineRule="auto"/>
         <w:jc w:val="both"/>
+        <w:rPr>
+          <w:lang w:val="en-SL"/>
+        </w:rPr>
       </w:pPr>
       <w:r>
         <w:t xml:space="preserve">More testing is required to tune in the titration parameters as each sample can take roughly </w:t>
@@ -3599,6 +4047,12 @@
       </w:r>
       <w:r>
         <w:t xml:space="preserve"> very time consuming) on large oceanographic voyages.</w:t>
+      </w:r>
+      <w:r>
+        <w:rPr>
+          <w:lang w:val="en-SL"/>
+        </w:rPr>
+        <w:t xml:space="preserve"> Important addendum, the new instruments and thermistors have the plug gender reversed compared to the old instrument. SITS could change the plug if required.</w:t>
       </w:r>
     </w:p>
     <w:p>
@@ -3711,13 +4165,8 @@
         <w:jc w:val="both"/>
       </w:pPr>
       <w:r>
-        <w:t xml:space="preserve">Instruments standardised using same Potassium Iodate and </w:t>
-      </w:r>
-      <w:proofErr w:type="spellStart"/>
-      <w:r>
-        <w:t>Dosimat</w:t>
-      </w:r>
-      <w:proofErr w:type="spellEnd"/>
+        <w:t>Instruments standardised using same Potassium Iodate and Dosimat</w:t>
+      </w:r>
     </w:p>
     <w:p>
       <w:pPr>
@@ -3830,11 +4279,11 @@
         <w:lastRenderedPageBreak/>
         <w:t xml:space="preserve"> </w:t>
       </w:r>
-      <w:bookmarkStart w:id="4" w:name="_Toc49854610"/>
+      <w:bookmarkStart w:id="5" w:name="_Toc49872852"/>
       <w:r>
         <w:t>Methods</w:t>
       </w:r>
-      <w:bookmarkEnd w:id="4"/>
+      <w:bookmarkEnd w:id="5"/>
     </w:p>
     <w:p>
       <w:pPr>
@@ -3843,11 +4292,11 @@
       <w:r>
         <w:t xml:space="preserve"> </w:t>
       </w:r>
-      <w:bookmarkStart w:id="5" w:name="_Toc49854611"/>
+      <w:bookmarkStart w:id="6" w:name="_Toc49872853"/>
       <w:r>
         <w:t>Laboratory Setup</w:t>
       </w:r>
-      <w:bookmarkEnd w:id="5"/>
+      <w:bookmarkEnd w:id="6"/>
     </w:p>
     <w:p>
       <w:pPr>
@@ -3877,8 +4326,8 @@
           <w:noProof/>
         </w:rPr>
         <w:drawing>
-          <wp:inline distT="0" distB="0" distL="0" distR="0" wp14:anchorId="60354283" wp14:editId="4794EF2F">
-            <wp:extent cx="6104648" cy="3545160"/>
+          <wp:inline distT="0" distB="0" distL="0" distR="0" wp14:anchorId="60354283" wp14:editId="5F900CFF">
+            <wp:extent cx="5943600" cy="3451634"/>
             <wp:effectExtent l="0" t="0" r="0" b="0"/>
             <wp:docPr id="10" name="Picture 10"/>
             <wp:cNvGraphicFramePr>
@@ -3907,7 +4356,7 @@
                   <pic:spPr bwMode="auto">
                     <a:xfrm>
                       <a:off x="0" y="0"/>
-                      <a:ext cx="6120042" cy="3554099"/>
+                      <a:ext cx="5961104" cy="3461799"/>
                     </a:xfrm>
                     <a:prstGeom prst="rect">
                       <a:avLst/>
@@ -3944,11 +4393,11 @@
       <w:r>
         <w:t xml:space="preserve"> </w:t>
       </w:r>
-      <w:bookmarkStart w:id="6" w:name="_Toc49854612"/>
+      <w:bookmarkStart w:id="7" w:name="_Toc49872854"/>
       <w:r>
         <w:t>Instrument Configurations</w:t>
       </w:r>
-      <w:bookmarkEnd w:id="6"/>
+      <w:bookmarkEnd w:id="7"/>
     </w:p>
     <w:p>
       <w:pPr>
@@ -4011,13 +4460,8 @@
         <w:jc w:val="both"/>
       </w:pPr>
       <w:r>
-        <w:t xml:space="preserve">Instruments standardised using same Potassium Iodate and </w:t>
-      </w:r>
-      <w:proofErr w:type="spellStart"/>
-      <w:r>
-        <w:t>Dosimat</w:t>
-      </w:r>
-      <w:proofErr w:type="spellEnd"/>
+        <w:t>Instruments standardised using same Potassium Iodate and Dosimat</w:t>
+      </w:r>
     </w:p>
     <w:p>
       <w:pPr>
@@ -4040,13 +4484,8 @@
       <w:r>
         <w:t xml:space="preserve">While this list of variables between instruments is not completely exhaustive, it was assumed it would be more than </w:t>
       </w:r>
-      <w:proofErr w:type="gramStart"/>
-      <w:r>
-        <w:t>sufficient</w:t>
-      </w:r>
-      <w:proofErr w:type="gramEnd"/>
-      <w:r>
-        <w:t xml:space="preserve"> to produce comparable results between all 3 instruments. </w:t>
+      <w:r>
+        <w:t xml:space="preserve">sufficient to produce comparable results between all 3 instruments. </w:t>
       </w:r>
     </w:p>
     <w:p>
@@ -4061,15 +4500,7 @@
         <w:t xml:space="preserve">updated </w:t>
       </w:r>
       <w:r>
-        <w:t xml:space="preserve">876 </w:t>
-      </w:r>
-      <w:proofErr w:type="spellStart"/>
-      <w:r>
-        <w:t>Dosimat</w:t>
-      </w:r>
-      <w:proofErr w:type="spellEnd"/>
-      <w:r>
-        <w:t xml:space="preserve">, as opposed to the existing instrument which has the older 676 model. While the titrator is mechanically very similar - can even use the old burettes - it has been significantly updated on the software side. This means the control system for titrating had to be updated for the 876 model, resulting in a fork of the SCRIPPS dissolved oxygen software LVO2. The older instrument uses the base LVO2 software, while the new instruments must use the software suffixed with 876, i.e. LVO2_876. </w:t>
+        <w:t xml:space="preserve">876 Dosimat, as opposed to the existing instrument which has the older 676 model. While the titrator is mechanically very similar - can even use the old burettes - it has been significantly updated on the software side. This means the control system for titrating had to be updated for the 876 model, resulting in a fork of the SCRIPPS dissolved oxygen software LVO2. The older instrument uses the base LVO2 software, while the new instruments must use the software suffixed with 876, i.e. LVO2_876. </w:t>
       </w:r>
     </w:p>
     <w:p>
@@ -4077,23 +4508,7 @@
         <w:pStyle w:val="BodyText"/>
       </w:pPr>
       <w:r>
-        <w:t xml:space="preserve">For the voyage software version 2.35 of the base </w:t>
-      </w:r>
-      <w:proofErr w:type="spellStart"/>
-      <w:r>
-        <w:t>sotware</w:t>
-      </w:r>
-      <w:proofErr w:type="spellEnd"/>
-      <w:r>
-        <w:t xml:space="preserve"> LVO2 was used with the older instrument. A different version was used for the 876 </w:t>
-      </w:r>
-      <w:proofErr w:type="spellStart"/>
-      <w:r>
-        <w:t>Dosimat</w:t>
-      </w:r>
-      <w:proofErr w:type="spellEnd"/>
-      <w:r>
-        <w:t xml:space="preserve"> instruments, 2.36g. </w:t>
+        <w:t xml:space="preserve">For the voyage software version 2.35 of the base sotware LVO2 was used with the older instrument. A different version was used for the 876 Dosimat instruments, 2.36g. </w:t>
       </w:r>
     </w:p>
     <w:p>
@@ -4108,11 +4523,11 @@
       <w:r>
         <w:t xml:space="preserve"> </w:t>
       </w:r>
-      <w:bookmarkStart w:id="7" w:name="_Toc49854613"/>
+      <w:bookmarkStart w:id="8" w:name="_Toc49872855"/>
       <w:r>
         <w:t>Experimental Methods</w:t>
       </w:r>
-      <w:bookmarkEnd w:id="7"/>
+      <w:bookmarkEnd w:id="8"/>
     </w:p>
     <w:p>
       <w:pPr>
@@ -4121,11 +4536,11 @@
       <w:r>
         <w:t xml:space="preserve"> </w:t>
       </w:r>
-      <w:bookmarkStart w:id="8" w:name="_Toc49854614"/>
+      <w:bookmarkStart w:id="9" w:name="_Toc49872856"/>
       <w:r>
         <w:t>Independent Iodate Standards</w:t>
       </w:r>
-      <w:bookmarkEnd w:id="8"/>
+      <w:bookmarkEnd w:id="9"/>
     </w:p>
     <w:p>
       <w:pPr>
@@ -4134,21 +4549,8 @@
       <w:r>
         <w:t xml:space="preserve">This experiment was completed by dispensing a total of 12 Potassium Iodate standards from an independent </w:t>
       </w:r>
-      <w:proofErr w:type="spellStart"/>
-      <w:r>
-        <w:t>Dosimat</w:t>
-      </w:r>
-      <w:proofErr w:type="spellEnd"/>
-      <w:r>
-        <w:t xml:space="preserve">. The </w:t>
-      </w:r>
-      <w:proofErr w:type="spellStart"/>
-      <w:r>
-        <w:t>Dosimat</w:t>
-      </w:r>
-      <w:proofErr w:type="spellEnd"/>
-      <w:r>
-        <w:t xml:space="preserve"> was setup in the laboratory alongside the instruments and had its temperature monitored by one of the instruments temporarily. The Potassium Iodate was dispensed into flasks and then prepared in a similar fashion to standards used for standardisation. This involved topping the flasks 90% of the way up with Milli-Q water then adding reagents in a 3,2,1 direction. </w:t>
+      <w:r>
+        <w:t xml:space="preserve">Dosimat. The Dosimat was setup in the laboratory alongside the instruments and had its temperature monitored by one of the instruments temporarily. The Potassium Iodate was dispensed into flasks and then prepared in a similar fashion to standards used for standardisation. This involved topping the flasks 90% of the way up with Milli-Q water then adding reagents in a 3,2,1 direction. </w:t>
       </w:r>
     </w:p>
     <w:p>
@@ -4189,26 +4591,18 @@
       <w:r>
         <w:t xml:space="preserve"> </w:t>
       </w:r>
-      <w:bookmarkStart w:id="9" w:name="_Toc49854615"/>
+      <w:bookmarkStart w:id="10" w:name="_Toc49872857"/>
       <w:r>
         <w:t>Repeated measurements of deep sample replicates (#1)</w:t>
       </w:r>
-      <w:bookmarkEnd w:id="9"/>
+      <w:bookmarkEnd w:id="10"/>
     </w:p>
     <w:p>
       <w:pPr>
         <w:pStyle w:val="BodyText"/>
       </w:pPr>
       <w:r>
-        <w:t xml:space="preserve">The samples collected for this experiment were from deployment 1 of the voyage, where 5 </w:t>
-      </w:r>
-      <w:proofErr w:type="spellStart"/>
-      <w:r>
-        <w:t>niskins</w:t>
-      </w:r>
-      <w:proofErr w:type="spellEnd"/>
-      <w:r>
-        <w:t xml:space="preserve"> were all fired at the cast bottom depth of 1000 meters. </w:t>
+        <w:t xml:space="preserve">The samples collected for this experiment were from deployment 1 of the voyage, where 5 niskins were all fired at the cast bottom depth of 1000 meters. </w:t>
       </w:r>
       <w:r>
         <w:t xml:space="preserve">For each Niskin fired at the bottom depth, 6 dissolved oxygen samples were collected. </w:t>
@@ -4260,14 +4654,14 @@
       <w:r>
         <w:t xml:space="preserve"> </w:t>
       </w:r>
-      <w:bookmarkStart w:id="10" w:name="_Toc49854616"/>
+      <w:bookmarkStart w:id="11" w:name="_Toc49872858"/>
       <w:r>
         <w:t>Repeated Measurements of Atmospheric Sample Replicates</w:t>
       </w:r>
       <w:r>
         <w:t xml:space="preserve"> (All Instruments)</w:t>
       </w:r>
-      <w:bookmarkEnd w:id="10"/>
+      <w:bookmarkEnd w:id="11"/>
     </w:p>
     <w:p>
       <w:pPr>
@@ -4387,7 +4781,7 @@
       <w:r>
         <w:t xml:space="preserve"> </w:t>
       </w:r>
-      <w:bookmarkStart w:id="11" w:name="_Toc49854617"/>
+      <w:bookmarkStart w:id="12" w:name="_Toc49872859"/>
       <w:r>
         <w:t>Repeated Measurements of Atmospheric Sample Replicates</w:t>
       </w:r>
@@ -4397,7 +4791,7 @@
       <w:r>
         <w:t>New B)</w:t>
       </w:r>
-      <w:bookmarkEnd w:id="11"/>
+      <w:bookmarkEnd w:id="12"/>
     </w:p>
     <w:p>
       <w:pPr>
@@ -4454,14 +4848,14 @@
       <w:r>
         <w:t xml:space="preserve"> </w:t>
       </w:r>
-      <w:bookmarkStart w:id="12" w:name="_Toc49854618"/>
+      <w:bookmarkStart w:id="13" w:name="_Toc49872860"/>
       <w:r>
         <w:t>Water Profile Comparison</w:t>
       </w:r>
       <w:r>
         <w:t xml:space="preserve"> (Instrument New A &amp; Old)</w:t>
       </w:r>
-      <w:bookmarkEnd w:id="12"/>
+      <w:bookmarkEnd w:id="13"/>
     </w:p>
     <w:p>
       <w:pPr>
@@ -4471,15 +4865,7 @@
         <w:t xml:space="preserve">For the water profile comparison samples were collected throughout the water column on deployment 1. </w:t>
       </w:r>
       <w:r>
-        <w:t xml:space="preserve">Each </w:t>
-      </w:r>
-      <w:proofErr w:type="spellStart"/>
-      <w:r>
-        <w:t>niskin</w:t>
-      </w:r>
-      <w:proofErr w:type="spellEnd"/>
-      <w:r>
-        <w:t xml:space="preserve"> had duplicate samples collected from it, the duplicates were then split so that one went to each of the tested instruments</w:t>
+        <w:t>Each niskin had duplicate samples collected from it, the duplicates were then split so that one went to each of the tested instruments</w:t>
       </w:r>
       <w:r>
         <w:t xml:space="preserve">, either New A or Old. </w:t>
@@ -4863,7 +5249,7 @@
       <w:r>
         <w:t xml:space="preserve"> </w:t>
       </w:r>
-      <w:bookmarkStart w:id="13" w:name="_Toc49854619"/>
+      <w:bookmarkStart w:id="14" w:name="_Toc49872861"/>
       <w:r>
         <w:t>Repeated measurements of deep sample replicates (#</w:t>
       </w:r>
@@ -4873,7 +5259,7 @@
       <w:r>
         <w:t>)</w:t>
       </w:r>
-      <w:bookmarkEnd w:id="13"/>
+      <w:bookmarkEnd w:id="14"/>
       <w:r>
         <w:t xml:space="preserve"> </w:t>
       </w:r>
@@ -5093,12 +5479,12 @@
         <w:pageBreakBefore/>
         <w:ind w:left="357" w:hanging="357"/>
       </w:pPr>
-      <w:bookmarkStart w:id="14" w:name="_Toc49854620"/>
+      <w:bookmarkStart w:id="15" w:name="_Toc49872862"/>
       <w:r>
         <w:lastRenderedPageBreak/>
         <w:t>Results</w:t>
       </w:r>
-      <w:bookmarkEnd w:id="14"/>
+      <w:bookmarkEnd w:id="15"/>
     </w:p>
     <w:p>
       <w:pPr>
@@ -5109,11 +5495,11 @@
         </w:numPr>
         <w:ind w:left="567" w:hanging="431"/>
       </w:pPr>
-      <w:bookmarkStart w:id="15" w:name="_Toc49854621"/>
+      <w:bookmarkStart w:id="16" w:name="_Toc49872863"/>
       <w:r>
         <w:t>Experiments Summary</w:t>
       </w:r>
-      <w:bookmarkEnd w:id="15"/>
+      <w:bookmarkEnd w:id="16"/>
     </w:p>
     <w:tbl>
       <w:tblPr>
@@ -5618,12 +6004,12 @@
         <w:pStyle w:val="Heading2"/>
         <w:pageBreakBefore/>
       </w:pPr>
-      <w:bookmarkStart w:id="16" w:name="_Toc49854622"/>
+      <w:bookmarkStart w:id="17" w:name="_Toc49872864"/>
       <w:r>
         <w:lastRenderedPageBreak/>
         <w:t>Independent Iodate Standards</w:t>
       </w:r>
-      <w:bookmarkEnd w:id="16"/>
+      <w:bookmarkEnd w:id="17"/>
     </w:p>
     <w:p>
       <w:pPr>
@@ -5644,24 +6030,11 @@
       <w:r>
         <w:t xml:space="preserve">10mL </w:t>
       </w:r>
-      <w:proofErr w:type="spellStart"/>
-      <w:r>
-        <w:t>Dosimat</w:t>
-      </w:r>
-      <w:proofErr w:type="spellEnd"/>
-      <w:r>
-        <w:t xml:space="preserve"> that was calibrated prior to the voyage. </w:t>
-      </w:r>
-      <w:r>
-        <w:t xml:space="preserve">The </w:t>
-      </w:r>
-      <w:proofErr w:type="spellStart"/>
-      <w:r>
-        <w:t>Dosimat</w:t>
-      </w:r>
-      <w:proofErr w:type="spellEnd"/>
-      <w:r>
-        <w:t xml:space="preserve"> also used a different batch of Potassium Iodate to independently verify the Thiosulfate normality. </w:t>
+      <w:r>
+        <w:t xml:space="preserve">Dosimat that was calibrated prior to the voyage. </w:t>
+      </w:r>
+      <w:r>
+        <w:t xml:space="preserve">The Dosimat also used a different batch of Potassium Iodate to independently verify the Thiosulfate normality. </w:t>
       </w:r>
     </w:p>
     <w:p>
@@ -5673,11 +6046,11 @@
       <w:pPr>
         <w:pStyle w:val="Heading3"/>
       </w:pPr>
-      <w:bookmarkStart w:id="17" w:name="_Toc49854623"/>
+      <w:bookmarkStart w:id="18" w:name="_Toc49872865"/>
       <w:r>
         <w:t>Iodate Standards across Instruments Boxplot</w:t>
       </w:r>
-      <w:bookmarkEnd w:id="17"/>
+      <w:bookmarkEnd w:id="18"/>
     </w:p>
     <w:p>
       <w:pPr>
@@ -5761,14 +6134,14 @@
           <w:noProof/>
         </w:rPr>
       </w:pPr>
-      <w:bookmarkStart w:id="18" w:name="_Toc49854624"/>
+      <w:bookmarkStart w:id="19" w:name="_Toc49872866"/>
       <w:r>
         <w:rPr>
           <w:noProof/>
         </w:rPr>
         <w:t>Iodate Standards Descriptive Statistics</w:t>
       </w:r>
-      <w:bookmarkEnd w:id="18"/>
+      <w:bookmarkEnd w:id="19"/>
     </w:p>
     <w:tbl>
       <w:tblPr>
@@ -5799,6 +6172,13 @@
                 <w:szCs w:val="20"/>
               </w:rPr>
             </w:pPr>
+            <w:r>
+              <w:rPr>
+                <w:sz w:val="20"/>
+                <w:szCs w:val="20"/>
+              </w:rPr>
+              <w:t>stat</w:t>
+            </w:r>
           </w:p>
         </w:tc>
         <w:tc>
@@ -6202,11 +6582,11 @@
       <w:pPr>
         <w:pStyle w:val="Heading2"/>
       </w:pPr>
-      <w:bookmarkStart w:id="19" w:name="_Toc49854625"/>
+      <w:bookmarkStart w:id="20" w:name="_Toc49872867"/>
       <w:r>
         <w:t>Repeated Deep Sample Measurement: 1</w:t>
       </w:r>
-      <w:bookmarkEnd w:id="19"/>
+      <w:bookmarkEnd w:id="20"/>
     </w:p>
     <w:p>
       <w:pPr>
@@ -6256,14 +6636,16 @@
           <w:szCs w:val="30"/>
         </w:rPr>
       </w:pPr>
-      <w:bookmarkStart w:id="20" w:name="_Toc49766087"/>
-      <w:bookmarkStart w:id="21" w:name="_Toc49774394"/>
-      <w:bookmarkStart w:id="22" w:name="_Toc49853916"/>
-      <w:bookmarkStart w:id="23" w:name="_Toc49854626"/>
-      <w:bookmarkEnd w:id="20"/>
+      <w:bookmarkStart w:id="21" w:name="_Toc49766087"/>
+      <w:bookmarkStart w:id="22" w:name="_Toc49774394"/>
+      <w:bookmarkStart w:id="23" w:name="_Toc49853916"/>
+      <w:bookmarkStart w:id="24" w:name="_Toc49854626"/>
+      <w:bookmarkStart w:id="25" w:name="_Toc49872868"/>
       <w:bookmarkEnd w:id="21"/>
       <w:bookmarkEnd w:id="22"/>
       <w:bookmarkEnd w:id="23"/>
+      <w:bookmarkEnd w:id="24"/>
+      <w:bookmarkEnd w:id="25"/>
     </w:p>
     <w:p>
       <w:pPr>
@@ -6272,11 +6654,11 @@
       <w:r>
         <w:t xml:space="preserve"> </w:t>
       </w:r>
-      <w:bookmarkStart w:id="24" w:name="_Toc49854627"/>
+      <w:bookmarkStart w:id="26" w:name="_Toc49872869"/>
       <w:r>
         <w:t>Samples from One Niskin per Instrument</w:t>
       </w:r>
-      <w:bookmarkEnd w:id="24"/>
+      <w:bookmarkEnd w:id="26"/>
     </w:p>
     <w:p>
       <w:pPr>
@@ -6708,23 +7090,7 @@
         <w:pStyle w:val="Caption"/>
       </w:pPr>
       <w:r>
-        <w:t xml:space="preserve">Table 1.2.1: Each instrument measured 6 replicate samples from a single </w:t>
-      </w:r>
-      <w:proofErr w:type="spellStart"/>
-      <w:r>
-        <w:t>niskin</w:t>
-      </w:r>
-      <w:proofErr w:type="spellEnd"/>
-      <w:r>
-        <w:t xml:space="preserve">, the rosette position of the </w:t>
-      </w:r>
-      <w:proofErr w:type="spellStart"/>
-      <w:r>
-        <w:t>niskin</w:t>
-      </w:r>
-      <w:proofErr w:type="spellEnd"/>
-      <w:r>
-        <w:t xml:space="preserve"> is shown. Each bottle was fired sequentially, one after the other as quickly as possible at a depth of 1000 meters.</w:t>
+        <w:t>Table 1.2.1: Each instrument measured 6 replicate samples from a single niskin, the rosette position of the niskin is shown. Each bottle was fired sequentially, one after the other as quickly as possible at a depth of 1000 meters.</w:t>
       </w:r>
     </w:p>
     <w:p>
@@ -6857,6 +7223,13 @@
                 <w:szCs w:val="20"/>
               </w:rPr>
             </w:pPr>
+            <w:r>
+              <w:rPr>
+                <w:sz w:val="20"/>
+                <w:szCs w:val="20"/>
+              </w:rPr>
+              <w:t>stat</w:t>
+            </w:r>
           </w:p>
         </w:tc>
         <w:tc>
@@ -6940,15 +7313,7 @@
               <w:pStyle w:val="BodyText"/>
             </w:pPr>
             <w:r>
-              <w:t>Mean (</w:t>
-            </w:r>
-            <w:proofErr w:type="spellStart"/>
-            <w:r>
-              <w:t>uM</w:t>
-            </w:r>
-            <w:proofErr w:type="spellEnd"/>
-            <w:r>
-              <w:t>)</w:t>
+              <w:t>Mean (uM)</w:t>
             </w:r>
           </w:p>
         </w:tc>
@@ -7006,15 +7371,7 @@
               <w:pStyle w:val="BodyText"/>
             </w:pPr>
             <w:r>
-              <w:t>Median (</w:t>
-            </w:r>
-            <w:proofErr w:type="spellStart"/>
-            <w:r>
-              <w:t>uM</w:t>
-            </w:r>
-            <w:proofErr w:type="spellEnd"/>
-            <w:r>
-              <w:t>)</w:t>
+              <w:t>Median (uM)</w:t>
             </w:r>
           </w:p>
         </w:tc>
@@ -7475,26 +7832,18 @@
       <w:pPr>
         <w:pStyle w:val="Heading3"/>
       </w:pPr>
-      <w:bookmarkStart w:id="25" w:name="_Toc49854628"/>
+      <w:bookmarkStart w:id="27" w:name="_Toc49872870"/>
       <w:r>
         <w:t>Samples from Two Niskins for all Instruments</w:t>
       </w:r>
-      <w:bookmarkEnd w:id="25"/>
+      <w:bookmarkEnd w:id="27"/>
     </w:p>
     <w:p>
       <w:pPr>
         <w:pStyle w:val="BodyText"/>
       </w:pPr>
       <w:r>
-        <w:t xml:space="preserve">The samples to test all instruments were collected from two Niskins, this resulted in each instrument having 2 samples from each </w:t>
-      </w:r>
-      <w:proofErr w:type="spellStart"/>
-      <w:r>
-        <w:t>niskin</w:t>
-      </w:r>
-      <w:proofErr w:type="spellEnd"/>
-      <w:r>
-        <w:t xml:space="preserve"> – as 6 samples were collected from either Niskin.</w:t>
+        <w:t>The samples to test all instruments were collected from two Niskins, this resulted in each instrument having 2 samples from each niskin – as 6 samples were collected from either Niskin.</w:t>
       </w:r>
     </w:p>
     <w:p>
@@ -7627,15 +7976,7 @@
         <w:pStyle w:val="Caption"/>
       </w:pPr>
       <w:r>
-        <w:t xml:space="preserve">Figure 3.2.2.1: Depicted is a boxplot style chart where the samples measured are from 2 </w:t>
-      </w:r>
-      <w:proofErr w:type="spellStart"/>
-      <w:r>
-        <w:t>niskins</w:t>
-      </w:r>
-      <w:proofErr w:type="spellEnd"/>
-      <w:r>
-        <w:t xml:space="preserve"> and the replicates split between the 3 instruments. Each instrument made 4 measurements from the replicates pool.</w:t>
+        <w:t>Figure 3.2.2.1: Depicted is a boxplot style chart where the samples measured are from 2 niskins and the replicates split between the 3 instruments. Each instrument made 4 measurements from the replicates pool.</w:t>
       </w:r>
     </w:p>
     <w:p>
@@ -7675,6 +8016,13 @@
                 <w:szCs w:val="20"/>
               </w:rPr>
             </w:pPr>
+            <w:r>
+              <w:rPr>
+                <w:sz w:val="20"/>
+                <w:szCs w:val="20"/>
+              </w:rPr>
+              <w:t>stat</w:t>
+            </w:r>
           </w:p>
         </w:tc>
         <w:tc>
@@ -7758,15 +8106,7 @@
               <w:pStyle w:val="BodyText"/>
             </w:pPr>
             <w:r>
-              <w:t>Mean (</w:t>
-            </w:r>
-            <w:proofErr w:type="spellStart"/>
-            <w:r>
-              <w:t>uM</w:t>
-            </w:r>
-            <w:proofErr w:type="spellEnd"/>
-            <w:r>
-              <w:t>)</w:t>
+              <w:t>Mean (uM)</w:t>
             </w:r>
           </w:p>
         </w:tc>
@@ -7824,15 +8164,7 @@
               <w:pStyle w:val="BodyText"/>
             </w:pPr>
             <w:r>
-              <w:t>Median (</w:t>
-            </w:r>
-            <w:proofErr w:type="spellStart"/>
-            <w:r>
-              <w:t>uM</w:t>
-            </w:r>
-            <w:proofErr w:type="spellEnd"/>
-            <w:r>
-              <w:t>)</w:t>
+              <w:t>Median (uM)</w:t>
             </w:r>
           </w:p>
         </w:tc>
@@ -8069,21 +8401,66 @@
         <w:t>Table 3.2.2.2: Basic descriptive statistics of the shared</w:t>
       </w:r>
       <w:r>
+        <w:t xml:space="preserve"> deep water</w:t>
+      </w:r>
+      <w:r>
+        <w:t xml:space="preserve"> sample replicates. </w:t>
+      </w:r>
+    </w:p>
+    <w:p>
+      <w:pPr>
+        <w:pStyle w:val="BodyText"/>
+      </w:pPr>
+    </w:p>
+    <w:p>
+      <w:pPr>
+        <w:pStyle w:val="BodyText"/>
+      </w:pPr>
+    </w:p>
+    <w:p>
+      <w:pPr>
+        <w:pStyle w:val="Heading2"/>
+      </w:pPr>
+      <w:r>
         <w:t xml:space="preserve"> </w:t>
       </w:r>
-      <w:proofErr w:type="gramStart"/>
-      <w:r>
-        <w:t>deep water</w:t>
-      </w:r>
-      <w:proofErr w:type="gramEnd"/>
-      <w:r>
-        <w:t xml:space="preserve"> sample replicates. </w:t>
-      </w:r>
+      <w:bookmarkStart w:id="28" w:name="_Toc49872871"/>
+      <w:r>
+        <w:t>Atmospheric</w:t>
+      </w:r>
+      <w:r>
+        <w:t xml:space="preserve"> Saturated</w:t>
+      </w:r>
+      <w:r>
+        <w:t xml:space="preserve"> Sample: All Instruments</w:t>
+      </w:r>
+      <w:bookmarkEnd w:id="28"/>
     </w:p>
     <w:p>
       <w:pPr>
         <w:pStyle w:val="BodyText"/>
       </w:pPr>
+      <w:r>
+        <w:t xml:space="preserve">The results shown in this section, 3.3, were generated from the measurement of samples collected </w:t>
+      </w:r>
+      <w:r>
+        <w:t>off</w:t>
+      </w:r>
+      <w:r>
+        <w:t xml:space="preserve"> the saturated oxygen</w:t>
+      </w:r>
+      <w:r>
+        <w:t xml:space="preserve"> rig. The rig was kept in the Hydrochemistry laboratory, where it equilibrated close to 21.5</w:t>
+      </w:r>
+      <w:r>
+        <w:t>°</w:t>
+      </w:r>
+      <w:r>
+        <w:t xml:space="preserve">C. Previous installation of the pressure monitor in the laboratory was used to get the air pressure at the time of sample collection. </w:t>
+      </w:r>
+      <w:r>
+        <w:t xml:space="preserve">Both instances of sample collection, 12 samples were taken. </w:t>
+      </w:r>
     </w:p>
     <w:p>
       <w:pPr>
@@ -8092,12 +8469,9 @@
     </w:p>
     <w:p>
       <w:pPr>
-        <w:pStyle w:val="Heading2"/>
-      </w:pPr>
-      <w:r>
-        <w:t xml:space="preserve"> </w:t>
-      </w:r>
-      <w:bookmarkStart w:id="26" w:name="_Toc49854629"/>
+        <w:pStyle w:val="Heading3"/>
+      </w:pPr>
+      <w:bookmarkStart w:id="29" w:name="_Toc49872872"/>
       <w:r>
         <w:t>Atmospheric</w:t>
       </w:r>
@@ -8105,56 +8479,9 @@
         <w:t xml:space="preserve"> Saturated</w:t>
       </w:r>
       <w:r>
-        <w:t xml:space="preserve"> Sample: All Instruments</w:t>
-      </w:r>
-      <w:bookmarkEnd w:id="26"/>
-    </w:p>
-    <w:p>
-      <w:pPr>
-        <w:pStyle w:val="BodyText"/>
-      </w:pPr>
-      <w:r>
-        <w:t xml:space="preserve">The results shown in this section, 3.3, were generated from the measurement of samples collected </w:t>
-      </w:r>
-      <w:r>
-        <w:t>off</w:t>
-      </w:r>
-      <w:r>
-        <w:t xml:space="preserve"> the saturated oxygen</w:t>
-      </w:r>
-      <w:r>
-        <w:t xml:space="preserve"> rig. The rig was kept in the Hydrochemistry laboratory, where it equilibrated close to 21.5</w:t>
-      </w:r>
-      <w:r>
-        <w:t>°</w:t>
-      </w:r>
-      <w:r>
-        <w:t xml:space="preserve">C. Previous installation of the pressure monitor in the laboratory was used to get the air pressure at the time of sample collection. </w:t>
-      </w:r>
-      <w:r>
-        <w:t xml:space="preserve">Both instances of sample collection, 12 samples were taken. </w:t>
-      </w:r>
-    </w:p>
-    <w:p>
-      <w:pPr>
-        <w:pStyle w:val="BodyText"/>
-      </w:pPr>
-    </w:p>
-    <w:p>
-      <w:pPr>
-        <w:pStyle w:val="Heading3"/>
-      </w:pPr>
-      <w:bookmarkStart w:id="27" w:name="_Toc49854630"/>
-      <w:r>
-        <w:t>Atmospheric</w:t>
-      </w:r>
-      <w:r>
-        <w:t xml:space="preserve"> Saturated</w:t>
-      </w:r>
-      <w:r>
         <w:t xml:space="preserve"> Sample Boxplot (auto-scale)</w:t>
       </w:r>
-      <w:bookmarkEnd w:id="27"/>
+      <w:bookmarkEnd w:id="29"/>
     </w:p>
     <w:p>
       <w:pPr>
@@ -8231,7 +8558,7 @@
         <w:lastRenderedPageBreak/>
         <w:t xml:space="preserve"> </w:t>
       </w:r>
-      <w:bookmarkStart w:id="28" w:name="_Toc49854631"/>
+      <w:bookmarkStart w:id="30" w:name="_Toc49872873"/>
       <w:r>
         <w:t>Atmospheric</w:t>
       </w:r>
@@ -8241,7 +8568,7 @@
       <w:r>
         <w:t xml:space="preserve"> Sample Boxplot (QC Control Lines)</w:t>
       </w:r>
-      <w:bookmarkEnd w:id="28"/>
+      <w:bookmarkEnd w:id="30"/>
     </w:p>
     <w:p>
       <w:pPr>
@@ -8351,11 +8678,11 @@
       <w:r>
         <w:t xml:space="preserve"> </w:t>
       </w:r>
-      <w:bookmarkStart w:id="29" w:name="_Toc49854632"/>
+      <w:bookmarkStart w:id="31" w:name="_Toc49872874"/>
       <w:r>
         <w:t>Descriptive Statistics</w:t>
       </w:r>
-      <w:bookmarkEnd w:id="29"/>
+      <w:bookmarkEnd w:id="31"/>
     </w:p>
     <w:tbl>
       <w:tblPr>
@@ -8386,6 +8713,13 @@
                 <w:szCs w:val="20"/>
               </w:rPr>
             </w:pPr>
+            <w:r>
+              <w:rPr>
+                <w:sz w:val="20"/>
+                <w:szCs w:val="20"/>
+              </w:rPr>
+              <w:t>stat</w:t>
+            </w:r>
           </w:p>
         </w:tc>
         <w:tc>
@@ -8469,15 +8803,7 @@
               <w:pStyle w:val="BodyText"/>
             </w:pPr>
             <w:r>
-              <w:t>Mean (</w:t>
-            </w:r>
-            <w:proofErr w:type="spellStart"/>
-            <w:r>
-              <w:t>uM</w:t>
-            </w:r>
-            <w:proofErr w:type="spellEnd"/>
-            <w:r>
-              <w:t>)</w:t>
+              <w:t>Mean (uM)</w:t>
             </w:r>
           </w:p>
         </w:tc>
@@ -8535,15 +8861,7 @@
               <w:pStyle w:val="BodyText"/>
             </w:pPr>
             <w:r>
-              <w:t>Median (</w:t>
-            </w:r>
-            <w:proofErr w:type="spellStart"/>
-            <w:r>
-              <w:t>uM</w:t>
-            </w:r>
-            <w:proofErr w:type="spellEnd"/>
-            <w:r>
-              <w:t>)</w:t>
+              <w:t>Median (uM)</w:t>
             </w:r>
           </w:p>
         </w:tc>
@@ -8791,7 +9109,7 @@
       <w:r>
         <w:t xml:space="preserve"> </w:t>
       </w:r>
-      <w:bookmarkStart w:id="30" w:name="_Toc49854633"/>
+      <w:bookmarkStart w:id="32" w:name="_Toc49872875"/>
       <w:r>
         <w:t xml:space="preserve">Atmospheric </w:t>
       </w:r>
@@ -8801,30 +9119,14 @@
       <w:r>
         <w:t>Sample: One Instrument</w:t>
       </w:r>
-      <w:bookmarkEnd w:id="30"/>
+      <w:bookmarkEnd w:id="32"/>
     </w:p>
     <w:p>
       <w:pPr>
         <w:pStyle w:val="BodyText"/>
       </w:pPr>
       <w:r>
-        <w:t xml:space="preserve">This section includes the results from the repeated measurement of saturated oxygen samples collected </w:t>
-      </w:r>
-      <w:proofErr w:type="gramStart"/>
-      <w:r>
-        <w:t>off of</w:t>
-      </w:r>
-      <w:proofErr w:type="gramEnd"/>
-      <w:r>
-        <w:t xml:space="preserve"> the rig. Samples were measured on instrument New </w:t>
-      </w:r>
-      <w:proofErr w:type="gramStart"/>
-      <w:r>
-        <w:t>B,</w:t>
-      </w:r>
-      <w:proofErr w:type="gramEnd"/>
-      <w:r>
-        <w:t xml:space="preserve"> this was 12 measurements. </w:t>
+        <w:t xml:space="preserve">This section includes the results from the repeated measurement of saturated oxygen samples collected off of the rig. Samples were measured on instrument New B, this was 12 measurements. </w:t>
       </w:r>
     </w:p>
     <w:p>
@@ -8835,7 +9137,7 @@
         <w:lastRenderedPageBreak/>
         <w:t xml:space="preserve"> </w:t>
       </w:r>
-      <w:bookmarkStart w:id="31" w:name="_Toc49854634"/>
+      <w:bookmarkStart w:id="33" w:name="_Toc49872876"/>
       <w:r>
         <w:t>Atmospheric</w:t>
       </w:r>
@@ -8845,7 +9147,7 @@
       <w:r>
         <w:t xml:space="preserve"> Sample: Instrument New B (auto-scale)</w:t>
       </w:r>
-      <w:bookmarkEnd w:id="31"/>
+      <w:bookmarkEnd w:id="33"/>
     </w:p>
     <w:p>
       <w:pPr>
@@ -8913,7 +9215,7 @@
       <w:pPr>
         <w:pStyle w:val="Heading3"/>
       </w:pPr>
-      <w:bookmarkStart w:id="32" w:name="_Toc49854635"/>
+      <w:bookmarkStart w:id="34" w:name="_Toc49872877"/>
       <w:r>
         <w:t>Atmospheric</w:t>
       </w:r>
@@ -8923,7 +9225,7 @@
       <w:r>
         <w:t xml:space="preserve"> Sample: Instrument New B (auto-scale)</w:t>
       </w:r>
-      <w:bookmarkEnd w:id="32"/>
+      <w:bookmarkEnd w:id="34"/>
     </w:p>
     <w:p>
       <w:pPr>
@@ -9033,7 +9335,7 @@
       <w:r>
         <w:t xml:space="preserve"> </w:t>
       </w:r>
-      <w:bookmarkStart w:id="33" w:name="_Toc49854636"/>
+      <w:bookmarkStart w:id="35" w:name="_Toc49872878"/>
       <w:r>
         <w:t>Atmospheric</w:t>
       </w:r>
@@ -9043,7 +9345,7 @@
       <w:r>
         <w:t xml:space="preserve"> Sample: Instrument New B Boxplot (QC Control Limits)</w:t>
       </w:r>
-      <w:bookmarkEnd w:id="33"/>
+      <w:bookmarkEnd w:id="35"/>
     </w:p>
     <w:p>
       <w:pPr>
@@ -9106,6 +9408,270 @@
     </w:p>
     <w:p>
       <w:pPr>
+        <w:pStyle w:val="Heading3"/>
+      </w:pPr>
+      <w:bookmarkStart w:id="36" w:name="_Toc49872879"/>
+      <w:r>
+        <w:t>Descriptive Statistics</w:t>
+      </w:r>
+      <w:bookmarkEnd w:id="36"/>
+    </w:p>
+    <w:tbl>
+      <w:tblPr>
+        <w:tblStyle w:val="TableCSIRO"/>
+        <w:tblW w:w="0" w:type="auto"/>
+        <w:jc w:val="center"/>
+        <w:tblInd w:w="0" w:type="dxa"/>
+        <w:tblLook w:val="04A0" w:firstRow="1" w:lastRow="0" w:firstColumn="1" w:lastColumn="0" w:noHBand="0" w:noVBand="1"/>
+      </w:tblPr>
+      <w:tblGrid>
+        <w:gridCol w:w="2382"/>
+        <w:gridCol w:w="1191"/>
+      </w:tblGrid>
+      <w:tr>
+        <w:trPr>
+          <w:cnfStyle w:val="100000000000" w:firstRow="1" w:lastRow="0" w:firstColumn="0" w:lastColumn="0" w:oddVBand="0" w:evenVBand="0" w:oddHBand="0" w:evenHBand="0" w:firstRowFirstColumn="0" w:firstRowLastColumn="0" w:lastRowFirstColumn="0" w:lastRowLastColumn="0"/>
+          <w:jc w:val="center"/>
+        </w:trPr>
+        <w:tc>
+          <w:tcPr>
+            <w:cnfStyle w:val="001000000000" w:firstRow="0" w:lastRow="0" w:firstColumn="1" w:lastColumn="0" w:oddVBand="0" w:evenVBand="0" w:oddHBand="0" w:evenHBand="0" w:firstRowFirstColumn="0" w:firstRowLastColumn="0" w:lastRowFirstColumn="0" w:lastRowLastColumn="0"/>
+            <w:tcW w:w="2382" w:type="dxa"/>
+          </w:tcPr>
+          <w:p>
+            <w:pPr>
+              <w:pStyle w:val="ColumnHeading"/>
+              <w:rPr>
+                <w:sz w:val="20"/>
+                <w:szCs w:val="20"/>
+              </w:rPr>
+            </w:pPr>
+            <w:r>
+              <w:rPr>
+                <w:sz w:val="20"/>
+                <w:szCs w:val="20"/>
+              </w:rPr>
+              <w:t>STat</w:t>
+            </w:r>
+          </w:p>
+        </w:tc>
+        <w:tc>
+          <w:tcPr>
+            <w:tcW w:w="1191" w:type="dxa"/>
+          </w:tcPr>
+          <w:p>
+            <w:pPr>
+              <w:pStyle w:val="ColumnHeading"/>
+              <w:cnfStyle w:val="100000000000" w:firstRow="1" w:lastRow="0" w:firstColumn="0" w:lastColumn="0" w:oddVBand="0" w:evenVBand="0" w:oddHBand="0" w:evenHBand="0" w:firstRowFirstColumn="0" w:firstRowLastColumn="0" w:lastRowFirstColumn="0" w:lastRowLastColumn="0"/>
+              <w:rPr>
+                <w:sz w:val="20"/>
+                <w:szCs w:val="20"/>
+              </w:rPr>
+            </w:pPr>
+            <w:r>
+              <w:rPr>
+                <w:sz w:val="20"/>
+                <w:szCs w:val="20"/>
+              </w:rPr>
+              <w:t>New B</w:t>
+            </w:r>
+          </w:p>
+        </w:tc>
+      </w:tr>
+      <w:tr>
+        <w:trPr>
+          <w:cnfStyle w:val="000000100000" w:firstRow="0" w:lastRow="0" w:firstColumn="0" w:lastColumn="0" w:oddVBand="0" w:evenVBand="0" w:oddHBand="1" w:evenHBand="0" w:firstRowFirstColumn="0" w:firstRowLastColumn="0" w:lastRowFirstColumn="0" w:lastRowLastColumn="0"/>
+          <w:jc w:val="center"/>
+        </w:trPr>
+        <w:tc>
+          <w:tcPr>
+            <w:cnfStyle w:val="001000000000" w:firstRow="0" w:lastRow="0" w:firstColumn="1" w:lastColumn="0" w:oddVBand="0" w:evenVBand="0" w:oddHBand="0" w:evenHBand="0" w:firstRowFirstColumn="0" w:firstRowLastColumn="0" w:lastRowFirstColumn="0" w:lastRowLastColumn="0"/>
+            <w:tcW w:w="2382" w:type="dxa"/>
+          </w:tcPr>
+          <w:p>
+            <w:pPr>
+              <w:pStyle w:val="BodyText"/>
+            </w:pPr>
+            <w:r>
+              <w:t>Mean (uM)</w:t>
+            </w:r>
+          </w:p>
+        </w:tc>
+        <w:tc>
+          <w:tcPr>
+            <w:tcW w:w="1191" w:type="dxa"/>
+          </w:tcPr>
+          <w:p>
+            <w:pPr>
+              <w:pStyle w:val="BodyText"/>
+              <w:cnfStyle w:val="000000100000" w:firstRow="0" w:lastRow="0" w:firstColumn="0" w:lastColumn="0" w:oddVBand="0" w:evenVBand="0" w:oddHBand="1" w:evenHBand="0" w:firstRowFirstColumn="0" w:firstRowLastColumn="0" w:lastRowFirstColumn="0" w:lastRowLastColumn="0"/>
+            </w:pPr>
+            <w:r>
+              <w:t>27</w:t>
+            </w:r>
+            <w:r>
+              <w:t>7.09</w:t>
+            </w:r>
+          </w:p>
+        </w:tc>
+      </w:tr>
+      <w:tr>
+        <w:trPr>
+          <w:jc w:val="center"/>
+        </w:trPr>
+        <w:tc>
+          <w:tcPr>
+            <w:cnfStyle w:val="001000000000" w:firstRow="0" w:lastRow="0" w:firstColumn="1" w:lastColumn="0" w:oddVBand="0" w:evenVBand="0" w:oddHBand="0" w:evenHBand="0" w:firstRowFirstColumn="0" w:firstRowLastColumn="0" w:lastRowFirstColumn="0" w:lastRowLastColumn="0"/>
+            <w:tcW w:w="2382" w:type="dxa"/>
+          </w:tcPr>
+          <w:p>
+            <w:pPr>
+              <w:pStyle w:val="BodyText"/>
+            </w:pPr>
+            <w:r>
+              <w:t>Median (uM)</w:t>
+            </w:r>
+          </w:p>
+        </w:tc>
+        <w:tc>
+          <w:tcPr>
+            <w:tcW w:w="1191" w:type="dxa"/>
+          </w:tcPr>
+          <w:p>
+            <w:pPr>
+              <w:pStyle w:val="BodyText"/>
+              <w:cnfStyle w:val="000000000000" w:firstRow="0" w:lastRow="0" w:firstColumn="0" w:lastColumn="0" w:oddVBand="0" w:evenVBand="0" w:oddHBand="0" w:evenHBand="0" w:firstRowFirstColumn="0" w:firstRowLastColumn="0" w:lastRowFirstColumn="0" w:lastRowLastColumn="0"/>
+            </w:pPr>
+            <w:r>
+              <w:t>27</w:t>
+            </w:r>
+            <w:r>
+              <w:t>7.07</w:t>
+            </w:r>
+          </w:p>
+        </w:tc>
+      </w:tr>
+      <w:tr>
+        <w:trPr>
+          <w:cnfStyle w:val="000000100000" w:firstRow="0" w:lastRow="0" w:firstColumn="0" w:lastColumn="0" w:oddVBand="0" w:evenVBand="0" w:oddHBand="1" w:evenHBand="0" w:firstRowFirstColumn="0" w:firstRowLastColumn="0" w:lastRowFirstColumn="0" w:lastRowLastColumn="0"/>
+          <w:jc w:val="center"/>
+        </w:trPr>
+        <w:tc>
+          <w:tcPr>
+            <w:cnfStyle w:val="001000000000" w:firstRow="0" w:lastRow="0" w:firstColumn="1" w:lastColumn="0" w:oddVBand="0" w:evenVBand="0" w:oddHBand="0" w:evenHBand="0" w:firstRowFirstColumn="0" w:firstRowLastColumn="0" w:lastRowFirstColumn="0" w:lastRowLastColumn="0"/>
+            <w:tcW w:w="2382" w:type="dxa"/>
+          </w:tcPr>
+          <w:p>
+            <w:pPr>
+              <w:pStyle w:val="BodyText"/>
+            </w:pPr>
+            <w:r>
+              <w:t>Standard Deviation</w:t>
+            </w:r>
+          </w:p>
+        </w:tc>
+        <w:tc>
+          <w:tcPr>
+            <w:tcW w:w="1191" w:type="dxa"/>
+          </w:tcPr>
+          <w:p>
+            <w:pPr>
+              <w:pStyle w:val="BodyText"/>
+              <w:cnfStyle w:val="000000100000" w:firstRow="0" w:lastRow="0" w:firstColumn="0" w:lastColumn="0" w:oddVBand="0" w:evenVBand="0" w:oddHBand="1" w:evenHBand="0" w:firstRowFirstColumn="0" w:firstRowLastColumn="0" w:lastRowFirstColumn="0" w:lastRowLastColumn="0"/>
+            </w:pPr>
+            <w:r>
+              <w:t>0.</w:t>
+            </w:r>
+            <w:r>
+              <w:t>209</w:t>
+            </w:r>
+          </w:p>
+        </w:tc>
+      </w:tr>
+      <w:tr>
+        <w:trPr>
+          <w:jc w:val="center"/>
+        </w:trPr>
+        <w:tc>
+          <w:tcPr>
+            <w:cnfStyle w:val="001000000000" w:firstRow="0" w:lastRow="0" w:firstColumn="1" w:lastColumn="0" w:oddVBand="0" w:evenVBand="0" w:oddHBand="0" w:evenHBand="0" w:firstRowFirstColumn="0" w:firstRowLastColumn="0" w:lastRowFirstColumn="0" w:lastRowLastColumn="0"/>
+            <w:tcW w:w="2382" w:type="dxa"/>
+          </w:tcPr>
+          <w:p>
+            <w:pPr>
+              <w:pStyle w:val="BodyText"/>
+            </w:pPr>
+            <w:r>
+              <w:t>% RSD</w:t>
+            </w:r>
+          </w:p>
+        </w:tc>
+        <w:tc>
+          <w:tcPr>
+            <w:tcW w:w="1191" w:type="dxa"/>
+          </w:tcPr>
+          <w:p>
+            <w:pPr>
+              <w:pStyle w:val="BodyText"/>
+              <w:cnfStyle w:val="000000000000" w:firstRow="0" w:lastRow="0" w:firstColumn="0" w:lastColumn="0" w:oddVBand="0" w:evenVBand="0" w:oddHBand="0" w:evenHBand="0" w:firstRowFirstColumn="0" w:firstRowLastColumn="0" w:lastRowFirstColumn="0" w:lastRowLastColumn="0"/>
+            </w:pPr>
+            <w:r>
+              <w:t>0.0</w:t>
+            </w:r>
+            <w:r>
+              <w:t>75</w:t>
+            </w:r>
+            <w:r>
+              <w:t>%</w:t>
+            </w:r>
+          </w:p>
+        </w:tc>
+      </w:tr>
+      <w:tr>
+        <w:trPr>
+          <w:cnfStyle w:val="000000100000" w:firstRow="0" w:lastRow="0" w:firstColumn="0" w:lastColumn="0" w:oddVBand="0" w:evenVBand="0" w:oddHBand="1" w:evenHBand="0" w:firstRowFirstColumn="0" w:firstRowLastColumn="0" w:lastRowFirstColumn="0" w:lastRowLastColumn="0"/>
+          <w:jc w:val="center"/>
+        </w:trPr>
+        <w:tc>
+          <w:tcPr>
+            <w:cnfStyle w:val="001000000000" w:firstRow="0" w:lastRow="0" w:firstColumn="1" w:lastColumn="0" w:oddVBand="0" w:evenVBand="0" w:oddHBand="0" w:evenHBand="0" w:firstRowFirstColumn="0" w:firstRowLastColumn="0" w:lastRowFirstColumn="0" w:lastRowLastColumn="0"/>
+            <w:tcW w:w="2382" w:type="dxa"/>
+          </w:tcPr>
+          <w:p>
+            <w:pPr>
+              <w:pStyle w:val="BodyText"/>
+            </w:pPr>
+            <w:r>
+              <w:t>n</w:t>
+            </w:r>
+          </w:p>
+        </w:tc>
+        <w:tc>
+          <w:tcPr>
+            <w:tcW w:w="1191" w:type="dxa"/>
+          </w:tcPr>
+          <w:p>
+            <w:pPr>
+              <w:pStyle w:val="BodyText"/>
+              <w:cnfStyle w:val="000000100000" w:firstRow="0" w:lastRow="0" w:firstColumn="0" w:lastColumn="0" w:oddVBand="0" w:evenVBand="0" w:oddHBand="1" w:evenHBand="0" w:firstRowFirstColumn="0" w:firstRowLastColumn="0" w:lastRowFirstColumn="0" w:lastRowLastColumn="0"/>
+            </w:pPr>
+            <w:r>
+              <w:t>12</w:t>
+            </w:r>
+          </w:p>
+        </w:tc>
+      </w:tr>
+    </w:tbl>
+    <w:p>
+      <w:pPr>
+        <w:pStyle w:val="Caption"/>
+      </w:pPr>
+      <w:r>
+        <w:t>Table 3.4.4: The descriptive statistics for the 12 atmospheric samples measured by instrument new B.</w:t>
+      </w:r>
+    </w:p>
+    <w:p>
+      <w:pPr>
         <w:pStyle w:val="BodyText"/>
       </w:pPr>
     </w:p>
@@ -9114,13 +9680,14 @@
         <w:pStyle w:val="Heading2"/>
       </w:pPr>
       <w:r>
+        <w:lastRenderedPageBreak/>
         <w:t xml:space="preserve"> </w:t>
       </w:r>
-      <w:bookmarkStart w:id="34" w:name="_Toc49854637"/>
+      <w:bookmarkStart w:id="37" w:name="_Toc49872880"/>
       <w:r>
         <w:t>Water Profile Comparison</w:t>
       </w:r>
-      <w:bookmarkEnd w:id="34"/>
+      <w:bookmarkEnd w:id="37"/>
     </w:p>
     <w:p>
       <w:pPr>
@@ -9146,12 +9713,11 @@
       <w:pPr>
         <w:pStyle w:val="Heading3"/>
       </w:pPr>
-      <w:bookmarkStart w:id="35" w:name="_Toc49854638"/>
-      <w:r>
-        <w:lastRenderedPageBreak/>
+      <w:bookmarkStart w:id="38" w:name="_Toc49872881"/>
+      <w:r>
         <w:t>Water Profile Plot</w:t>
       </w:r>
-      <w:bookmarkEnd w:id="35"/>
+      <w:bookmarkEnd w:id="38"/>
     </w:p>
     <w:p>
       <w:pPr>
@@ -9210,6 +9776,7 @@
         <w:pStyle w:val="Caption"/>
       </w:pPr>
       <w:r>
+        <w:lastRenderedPageBreak/>
         <w:t xml:space="preserve">Figure 3.5.1: Profile plot where the y axis is pressure (reversed, 0 at top), x axis is concentration. </w:t>
       </w:r>
       <w:r>
@@ -9238,14 +9805,16 @@
           <w:szCs w:val="30"/>
         </w:rPr>
       </w:pPr>
-      <w:bookmarkStart w:id="36" w:name="_Toc49766100"/>
-      <w:bookmarkStart w:id="37" w:name="_Toc49774407"/>
-      <w:bookmarkStart w:id="38" w:name="_Toc49853929"/>
-      <w:bookmarkStart w:id="39" w:name="_Toc49854639"/>
-      <w:bookmarkEnd w:id="36"/>
-      <w:bookmarkEnd w:id="37"/>
-      <w:bookmarkEnd w:id="38"/>
+      <w:bookmarkStart w:id="39" w:name="_Toc49766100"/>
+      <w:bookmarkStart w:id="40" w:name="_Toc49774407"/>
+      <w:bookmarkStart w:id="41" w:name="_Toc49853929"/>
+      <w:bookmarkStart w:id="42" w:name="_Toc49854639"/>
+      <w:bookmarkStart w:id="43" w:name="_Toc49872882"/>
       <w:bookmarkEnd w:id="39"/>
+      <w:bookmarkEnd w:id="40"/>
+      <w:bookmarkEnd w:id="41"/>
+      <w:bookmarkEnd w:id="42"/>
+      <w:bookmarkEnd w:id="43"/>
     </w:p>
     <w:p>
       <w:pPr>
@@ -9269,14 +9838,16 @@
           <w:szCs w:val="30"/>
         </w:rPr>
       </w:pPr>
-      <w:bookmarkStart w:id="40" w:name="_Toc49766101"/>
-      <w:bookmarkStart w:id="41" w:name="_Toc49774408"/>
-      <w:bookmarkStart w:id="42" w:name="_Toc49853930"/>
-      <w:bookmarkStart w:id="43" w:name="_Toc49854640"/>
-      <w:bookmarkEnd w:id="40"/>
-      <w:bookmarkEnd w:id="41"/>
-      <w:bookmarkEnd w:id="42"/>
-      <w:bookmarkEnd w:id="43"/>
+      <w:bookmarkStart w:id="44" w:name="_Toc49766101"/>
+      <w:bookmarkStart w:id="45" w:name="_Toc49774408"/>
+      <w:bookmarkStart w:id="46" w:name="_Toc49853930"/>
+      <w:bookmarkStart w:id="47" w:name="_Toc49854640"/>
+      <w:bookmarkStart w:id="48" w:name="_Toc49872883"/>
+      <w:bookmarkEnd w:id="44"/>
+      <w:bookmarkEnd w:id="45"/>
+      <w:bookmarkEnd w:id="46"/>
+      <w:bookmarkEnd w:id="47"/>
+      <w:bookmarkEnd w:id="48"/>
     </w:p>
     <w:p>
       <w:pPr>
@@ -9300,14 +9871,16 @@
           <w:szCs w:val="30"/>
         </w:rPr>
       </w:pPr>
-      <w:bookmarkStart w:id="44" w:name="_Toc49766102"/>
-      <w:bookmarkStart w:id="45" w:name="_Toc49774409"/>
-      <w:bookmarkStart w:id="46" w:name="_Toc49853931"/>
-      <w:bookmarkStart w:id="47" w:name="_Toc49854641"/>
-      <w:bookmarkEnd w:id="44"/>
-      <w:bookmarkEnd w:id="45"/>
-      <w:bookmarkEnd w:id="46"/>
-      <w:bookmarkEnd w:id="47"/>
+      <w:bookmarkStart w:id="49" w:name="_Toc49766102"/>
+      <w:bookmarkStart w:id="50" w:name="_Toc49774409"/>
+      <w:bookmarkStart w:id="51" w:name="_Toc49853931"/>
+      <w:bookmarkStart w:id="52" w:name="_Toc49854641"/>
+      <w:bookmarkStart w:id="53" w:name="_Toc49872884"/>
+      <w:bookmarkEnd w:id="49"/>
+      <w:bookmarkEnd w:id="50"/>
+      <w:bookmarkEnd w:id="51"/>
+      <w:bookmarkEnd w:id="52"/>
+      <w:bookmarkEnd w:id="53"/>
     </w:p>
     <w:p>
       <w:pPr>
@@ -9331,20 +9904,22 @@
           <w:szCs w:val="30"/>
         </w:rPr>
       </w:pPr>
-      <w:bookmarkStart w:id="48" w:name="_Toc49766103"/>
-      <w:bookmarkStart w:id="49" w:name="_Toc49774410"/>
-      <w:bookmarkStart w:id="50" w:name="_Toc49853932"/>
-      <w:bookmarkStart w:id="51" w:name="_Toc49854642"/>
-      <w:bookmarkEnd w:id="48"/>
-      <w:bookmarkEnd w:id="49"/>
-      <w:bookmarkEnd w:id="50"/>
-      <w:bookmarkEnd w:id="51"/>
+      <w:bookmarkStart w:id="54" w:name="_Toc49766103"/>
+      <w:bookmarkStart w:id="55" w:name="_Toc49774410"/>
+      <w:bookmarkStart w:id="56" w:name="_Toc49853932"/>
+      <w:bookmarkStart w:id="57" w:name="_Toc49854642"/>
+      <w:bookmarkStart w:id="58" w:name="_Toc49872885"/>
+      <w:bookmarkEnd w:id="54"/>
+      <w:bookmarkEnd w:id="55"/>
+      <w:bookmarkEnd w:id="56"/>
+      <w:bookmarkEnd w:id="57"/>
+      <w:bookmarkEnd w:id="58"/>
     </w:p>
     <w:p>
       <w:pPr>
         <w:pStyle w:val="Heading3"/>
       </w:pPr>
-      <w:bookmarkStart w:id="52" w:name="_Toc49854643"/>
+      <w:bookmarkStart w:id="59" w:name="_Toc49872886"/>
       <w:r>
         <w:t xml:space="preserve">T-Test </w:t>
       </w:r>
@@ -9363,7 +9938,7 @@
       <w:r>
         <w:t xml:space="preserve"> at specific depths</w:t>
       </w:r>
-      <w:bookmarkEnd w:id="52"/>
+      <w:bookmarkEnd w:id="59"/>
     </w:p>
     <w:tbl>
       <w:tblPr>
@@ -9468,7 +10043,6 @@
               </w:tabs>
             </w:pPr>
             <w:r>
-              <w:lastRenderedPageBreak/>
               <w:t>5</w:t>
             </w:r>
             <w:r>
@@ -9500,6 +10074,7 @@
           <w:p>
             <w:pPr>
               <w:pStyle w:val="BodyText"/>
+              <w:jc w:val="center"/>
               <w:cnfStyle w:val="000000100000" w:firstRow="0" w:lastRow="0" w:firstColumn="0" w:lastColumn="0" w:oddVBand="0" w:evenVBand="0" w:oddHBand="1" w:evenHBand="0" w:firstRowFirstColumn="0" w:firstRowLastColumn="0" w:lastRowFirstColumn="0" w:lastRowLastColumn="0"/>
             </w:pPr>
             <w:r>
@@ -9553,6 +10128,7 @@
           <w:p>
             <w:pPr>
               <w:pStyle w:val="BodyText"/>
+              <w:jc w:val="center"/>
               <w:cnfStyle w:val="000000000000" w:firstRow="0" w:lastRow="0" w:firstColumn="0" w:lastColumn="0" w:oddVBand="0" w:evenVBand="0" w:oddHBand="0" w:evenHBand="0" w:firstRowFirstColumn="0" w:firstRowLastColumn="0" w:lastRowFirstColumn="0" w:lastRowLastColumn="0"/>
             </w:pPr>
             <w:r>
@@ -9604,6 +10180,7 @@
           <w:p>
             <w:pPr>
               <w:pStyle w:val="BodyText"/>
+              <w:jc w:val="center"/>
               <w:cnfStyle w:val="000000100000" w:firstRow="0" w:lastRow="0" w:firstColumn="0" w:lastColumn="0" w:oddVBand="0" w:evenVBand="0" w:oddHBand="1" w:evenHBand="0" w:firstRowFirstColumn="0" w:firstRowLastColumn="0" w:lastRowFirstColumn="0" w:lastRowLastColumn="0"/>
             </w:pPr>
             <w:r>
@@ -9654,6 +10231,7 @@
           <w:p>
             <w:pPr>
               <w:pStyle w:val="BodyText"/>
+              <w:jc w:val="center"/>
               <w:cnfStyle w:val="000000000000" w:firstRow="0" w:lastRow="0" w:firstColumn="0" w:lastColumn="0" w:oddVBand="0" w:evenVBand="0" w:oddHBand="0" w:evenHBand="0" w:firstRowFirstColumn="0" w:firstRowLastColumn="0" w:lastRowFirstColumn="0" w:lastRowLastColumn="0"/>
             </w:pPr>
             <w:r>
@@ -9694,37 +10272,30 @@
       <w:r>
         <w:t xml:space="preserve"> </w:t>
       </w:r>
-      <w:bookmarkStart w:id="53" w:name="_Toc49854644"/>
+      <w:bookmarkStart w:id="60" w:name="_Toc49872887"/>
       <w:r>
         <w:t>Repeated Deep Sample Measurement: 2</w:t>
       </w:r>
-      <w:bookmarkEnd w:id="53"/>
+      <w:bookmarkEnd w:id="60"/>
     </w:p>
     <w:p>
       <w:pPr>
         <w:pStyle w:val="BodyText"/>
       </w:pPr>
       <w:r>
-        <w:t xml:space="preserve">Deployment 2 involved firing all Niskin bottles at the bottom depth of 1000 meters. A dissolved oxygen sample was then taken from each </w:t>
-      </w:r>
-      <w:proofErr w:type="spellStart"/>
-      <w:r>
-        <w:t>niskin</w:t>
-      </w:r>
-      <w:proofErr w:type="spellEnd"/>
-      <w:r>
-        <w:t xml:space="preserve">, this resulted in each instrument measuring 8 samples of the total 24 replicates. </w:t>
+        <w:t xml:space="preserve">Deployment 2 involved firing all Niskin bottles at the bottom depth of 1000 meters. A dissolved oxygen sample was then taken from each niskin, this resulted in each instrument measuring 8 samples of the total 24 replicates. </w:t>
       </w:r>
     </w:p>
     <w:p>
       <w:pPr>
         <w:pStyle w:val="Heading3"/>
       </w:pPr>
-      <w:bookmarkStart w:id="54" w:name="_Toc49854645"/>
-      <w:r>
+      <w:bookmarkStart w:id="61" w:name="_Toc49872888"/>
+      <w:r>
+        <w:lastRenderedPageBreak/>
         <w:t>Deployment 2 Replicates Boxplot</w:t>
       </w:r>
-      <w:bookmarkEnd w:id="54"/>
+      <w:bookmarkEnd w:id="61"/>
     </w:p>
     <w:p>
       <w:pPr>
@@ -9801,12 +10372,466 @@
       <w:pPr>
         <w:pStyle w:val="Heading3"/>
       </w:pPr>
-      <w:bookmarkStart w:id="55" w:name="_Toc49854646"/>
-      <w:r>
-        <w:lastRenderedPageBreak/>
+      <w:bookmarkStart w:id="62" w:name="_Toc49872889"/>
+      <w:r>
+        <w:t>Descriptive Statistics</w:t>
+      </w:r>
+      <w:bookmarkEnd w:id="62"/>
+    </w:p>
+    <w:tbl>
+      <w:tblPr>
+        <w:tblStyle w:val="TableCSIRO"/>
+        <w:tblW w:w="0" w:type="auto"/>
+        <w:tblLook w:val="04A0" w:firstRow="1" w:lastRow="0" w:firstColumn="1" w:lastColumn="0" w:noHBand="0" w:noVBand="1"/>
+      </w:tblPr>
+      <w:tblGrid>
+        <w:gridCol w:w="2385"/>
+        <w:gridCol w:w="2380"/>
+        <w:gridCol w:w="2380"/>
+        <w:gridCol w:w="2380"/>
+      </w:tblGrid>
+      <w:tr>
+        <w:trPr>
+          <w:cnfStyle w:val="100000000000" w:firstRow="1" w:lastRow="0" w:firstColumn="0" w:lastColumn="0" w:oddVBand="0" w:evenVBand="0" w:oddHBand="0" w:evenHBand="0" w:firstRowFirstColumn="0" w:firstRowLastColumn="0" w:lastRowFirstColumn="0" w:lastRowLastColumn="0"/>
+        </w:trPr>
+        <w:tc>
+          <w:tcPr>
+            <w:cnfStyle w:val="001000000000" w:firstRow="0" w:lastRow="0" w:firstColumn="1" w:lastColumn="0" w:oddVBand="0" w:evenVBand="0" w:oddHBand="0" w:evenHBand="0" w:firstRowFirstColumn="0" w:firstRowLastColumn="0" w:lastRowFirstColumn="0" w:lastRowLastColumn="0"/>
+            <w:tcW w:w="2407" w:type="dxa"/>
+          </w:tcPr>
+          <w:p>
+            <w:pPr>
+              <w:pStyle w:val="ColumnHeading"/>
+              <w:rPr>
+                <w:sz w:val="20"/>
+                <w:szCs w:val="20"/>
+              </w:rPr>
+            </w:pPr>
+            <w:r>
+              <w:rPr>
+                <w:sz w:val="20"/>
+                <w:szCs w:val="20"/>
+              </w:rPr>
+              <w:t>stat</w:t>
+            </w:r>
+          </w:p>
+        </w:tc>
+        <w:tc>
+          <w:tcPr>
+            <w:tcW w:w="2407" w:type="dxa"/>
+          </w:tcPr>
+          <w:p>
+            <w:pPr>
+              <w:pStyle w:val="ColumnHeading"/>
+              <w:cnfStyle w:val="100000000000" w:firstRow="1" w:lastRow="0" w:firstColumn="0" w:lastColumn="0" w:oddVBand="0" w:evenVBand="0" w:oddHBand="0" w:evenHBand="0" w:firstRowFirstColumn="0" w:firstRowLastColumn="0" w:lastRowFirstColumn="0" w:lastRowLastColumn="0"/>
+              <w:rPr>
+                <w:sz w:val="20"/>
+                <w:szCs w:val="20"/>
+              </w:rPr>
+            </w:pPr>
+            <w:r>
+              <w:rPr>
+                <w:sz w:val="20"/>
+                <w:szCs w:val="20"/>
+              </w:rPr>
+              <w:t>New A</w:t>
+            </w:r>
+          </w:p>
+        </w:tc>
+        <w:tc>
+          <w:tcPr>
+            <w:tcW w:w="2407" w:type="dxa"/>
+          </w:tcPr>
+          <w:p>
+            <w:pPr>
+              <w:pStyle w:val="ColumnHeading"/>
+              <w:cnfStyle w:val="100000000000" w:firstRow="1" w:lastRow="0" w:firstColumn="0" w:lastColumn="0" w:oddVBand="0" w:evenVBand="0" w:oddHBand="0" w:evenHBand="0" w:firstRowFirstColumn="0" w:firstRowLastColumn="0" w:lastRowFirstColumn="0" w:lastRowLastColumn="0"/>
+              <w:rPr>
+                <w:sz w:val="20"/>
+                <w:szCs w:val="20"/>
+              </w:rPr>
+            </w:pPr>
+            <w:r>
+              <w:rPr>
+                <w:sz w:val="20"/>
+                <w:szCs w:val="20"/>
+              </w:rPr>
+              <w:t>New B</w:t>
+            </w:r>
+          </w:p>
+        </w:tc>
+        <w:tc>
+          <w:tcPr>
+            <w:tcW w:w="2407" w:type="dxa"/>
+          </w:tcPr>
+          <w:p>
+            <w:pPr>
+              <w:pStyle w:val="ColumnHeading"/>
+              <w:cnfStyle w:val="100000000000" w:firstRow="1" w:lastRow="0" w:firstColumn="0" w:lastColumn="0" w:oddVBand="0" w:evenVBand="0" w:oddHBand="0" w:evenHBand="0" w:firstRowFirstColumn="0" w:firstRowLastColumn="0" w:lastRowFirstColumn="0" w:lastRowLastColumn="0"/>
+              <w:rPr>
+                <w:sz w:val="20"/>
+                <w:szCs w:val="20"/>
+              </w:rPr>
+            </w:pPr>
+            <w:r>
+              <w:rPr>
+                <w:sz w:val="20"/>
+                <w:szCs w:val="20"/>
+              </w:rPr>
+              <w:t>Old</w:t>
+            </w:r>
+          </w:p>
+        </w:tc>
+      </w:tr>
+      <w:tr>
+        <w:trPr>
+          <w:cnfStyle w:val="000000100000" w:firstRow="0" w:lastRow="0" w:firstColumn="0" w:lastColumn="0" w:oddVBand="0" w:evenVBand="0" w:oddHBand="1" w:evenHBand="0" w:firstRowFirstColumn="0" w:firstRowLastColumn="0" w:lastRowFirstColumn="0" w:lastRowLastColumn="0"/>
+        </w:trPr>
+        <w:tc>
+          <w:tcPr>
+            <w:cnfStyle w:val="001000000000" w:firstRow="0" w:lastRow="0" w:firstColumn="1" w:lastColumn="0" w:oddVBand="0" w:evenVBand="0" w:oddHBand="0" w:evenHBand="0" w:firstRowFirstColumn="0" w:firstRowLastColumn="0" w:lastRowFirstColumn="0" w:lastRowLastColumn="0"/>
+            <w:tcW w:w="2407" w:type="dxa"/>
+          </w:tcPr>
+          <w:p>
+            <w:pPr>
+              <w:pStyle w:val="BodyText"/>
+            </w:pPr>
+            <w:r>
+              <w:t>Mean (uM)</w:t>
+            </w:r>
+          </w:p>
+        </w:tc>
+        <w:tc>
+          <w:tcPr>
+            <w:tcW w:w="2407" w:type="dxa"/>
+          </w:tcPr>
+          <w:p>
+            <w:pPr>
+              <w:pStyle w:val="BodyText"/>
+              <w:cnfStyle w:val="000000100000" w:firstRow="0" w:lastRow="0" w:firstColumn="0" w:lastColumn="0" w:oddVBand="0" w:evenVBand="0" w:oddHBand="1" w:evenHBand="0" w:firstRowFirstColumn="0" w:firstRowLastColumn="0" w:lastRowFirstColumn="0" w:lastRowLastColumn="0"/>
+            </w:pPr>
+            <w:r>
+              <w:t>186.02</w:t>
+            </w:r>
+          </w:p>
+        </w:tc>
+        <w:tc>
+          <w:tcPr>
+            <w:tcW w:w="2407" w:type="dxa"/>
+          </w:tcPr>
+          <w:p>
+            <w:pPr>
+              <w:pStyle w:val="BodyText"/>
+              <w:cnfStyle w:val="000000100000" w:firstRow="0" w:lastRow="0" w:firstColumn="0" w:lastColumn="0" w:oddVBand="0" w:evenVBand="0" w:oddHBand="1" w:evenHBand="0" w:firstRowFirstColumn="0" w:firstRowLastColumn="0" w:lastRowFirstColumn="0" w:lastRowLastColumn="0"/>
+            </w:pPr>
+            <w:r>
+              <w:t>186.18</w:t>
+            </w:r>
+          </w:p>
+        </w:tc>
+        <w:tc>
+          <w:tcPr>
+            <w:tcW w:w="2407" w:type="dxa"/>
+          </w:tcPr>
+          <w:p>
+            <w:pPr>
+              <w:pStyle w:val="BodyText"/>
+              <w:cnfStyle w:val="000000100000" w:firstRow="0" w:lastRow="0" w:firstColumn="0" w:lastColumn="0" w:oddVBand="0" w:evenVBand="0" w:oddHBand="1" w:evenHBand="0" w:firstRowFirstColumn="0" w:firstRowLastColumn="0" w:lastRowFirstColumn="0" w:lastRowLastColumn="0"/>
+            </w:pPr>
+            <w:r>
+              <w:t>186.56</w:t>
+            </w:r>
+          </w:p>
+        </w:tc>
+      </w:tr>
+      <w:tr>
+        <w:tc>
+          <w:tcPr>
+            <w:cnfStyle w:val="001000000000" w:firstRow="0" w:lastRow="0" w:firstColumn="1" w:lastColumn="0" w:oddVBand="0" w:evenVBand="0" w:oddHBand="0" w:evenHBand="0" w:firstRowFirstColumn="0" w:firstRowLastColumn="0" w:lastRowFirstColumn="0" w:lastRowLastColumn="0"/>
+            <w:tcW w:w="2407" w:type="dxa"/>
+          </w:tcPr>
+          <w:p>
+            <w:pPr>
+              <w:pStyle w:val="BodyText"/>
+            </w:pPr>
+            <w:r>
+              <w:t>Median (uM)</w:t>
+            </w:r>
+          </w:p>
+        </w:tc>
+        <w:tc>
+          <w:tcPr>
+            <w:tcW w:w="2407" w:type="dxa"/>
+          </w:tcPr>
+          <w:p>
+            <w:pPr>
+              <w:pStyle w:val="BodyText"/>
+              <w:cnfStyle w:val="000000000000" w:firstRow="0" w:lastRow="0" w:firstColumn="0" w:lastColumn="0" w:oddVBand="0" w:evenVBand="0" w:oddHBand="0" w:evenHBand="0" w:firstRowFirstColumn="0" w:firstRowLastColumn="0" w:lastRowFirstColumn="0" w:lastRowLastColumn="0"/>
+            </w:pPr>
+            <w:r>
+              <w:t>186.01</w:t>
+            </w:r>
+          </w:p>
+        </w:tc>
+        <w:tc>
+          <w:tcPr>
+            <w:tcW w:w="2407" w:type="dxa"/>
+          </w:tcPr>
+          <w:p>
+            <w:pPr>
+              <w:pStyle w:val="BodyText"/>
+              <w:cnfStyle w:val="000000000000" w:firstRow="0" w:lastRow="0" w:firstColumn="0" w:lastColumn="0" w:oddVBand="0" w:evenVBand="0" w:oddHBand="0" w:evenHBand="0" w:firstRowFirstColumn="0" w:firstRowLastColumn="0" w:lastRowFirstColumn="0" w:lastRowLastColumn="0"/>
+            </w:pPr>
+            <w:r>
+              <w:t>186.21</w:t>
+            </w:r>
+          </w:p>
+        </w:tc>
+        <w:tc>
+          <w:tcPr>
+            <w:tcW w:w="2407" w:type="dxa"/>
+          </w:tcPr>
+          <w:p>
+            <w:pPr>
+              <w:pStyle w:val="BodyText"/>
+              <w:cnfStyle w:val="000000000000" w:firstRow="0" w:lastRow="0" w:firstColumn="0" w:lastColumn="0" w:oddVBand="0" w:evenVBand="0" w:oddHBand="0" w:evenHBand="0" w:firstRowFirstColumn="0" w:firstRowLastColumn="0" w:lastRowFirstColumn="0" w:lastRowLastColumn="0"/>
+            </w:pPr>
+            <w:r>
+              <w:t>186.30</w:t>
+            </w:r>
+          </w:p>
+        </w:tc>
+      </w:tr>
+      <w:tr>
+        <w:trPr>
+          <w:cnfStyle w:val="000000100000" w:firstRow="0" w:lastRow="0" w:firstColumn="0" w:lastColumn="0" w:oddVBand="0" w:evenVBand="0" w:oddHBand="1" w:evenHBand="0" w:firstRowFirstColumn="0" w:firstRowLastColumn="0" w:lastRowFirstColumn="0" w:lastRowLastColumn="0"/>
+        </w:trPr>
+        <w:tc>
+          <w:tcPr>
+            <w:cnfStyle w:val="001000000000" w:firstRow="0" w:lastRow="0" w:firstColumn="1" w:lastColumn="0" w:oddVBand="0" w:evenVBand="0" w:oddHBand="0" w:evenHBand="0" w:firstRowFirstColumn="0" w:firstRowLastColumn="0" w:lastRowFirstColumn="0" w:lastRowLastColumn="0"/>
+            <w:tcW w:w="2407" w:type="dxa"/>
+          </w:tcPr>
+          <w:p>
+            <w:pPr>
+              <w:pStyle w:val="BodyText"/>
+            </w:pPr>
+            <w:r>
+              <w:t>Standard Deviation</w:t>
+            </w:r>
+          </w:p>
+        </w:tc>
+        <w:tc>
+          <w:tcPr>
+            <w:tcW w:w="2407" w:type="dxa"/>
+          </w:tcPr>
+          <w:p>
+            <w:pPr>
+              <w:pStyle w:val="BodyText"/>
+              <w:cnfStyle w:val="000000100000" w:firstRow="0" w:lastRow="0" w:firstColumn="0" w:lastColumn="0" w:oddVBand="0" w:evenVBand="0" w:oddHBand="1" w:evenHBand="0" w:firstRowFirstColumn="0" w:firstRowLastColumn="0" w:lastRowFirstColumn="0" w:lastRowLastColumn="0"/>
+            </w:pPr>
+            <w:r>
+              <w:t>0.</w:t>
+            </w:r>
+            <w:r>
+              <w:t>245</w:t>
+            </w:r>
+          </w:p>
+        </w:tc>
+        <w:tc>
+          <w:tcPr>
+            <w:tcW w:w="2407" w:type="dxa"/>
+          </w:tcPr>
+          <w:p>
+            <w:pPr>
+              <w:pStyle w:val="BodyText"/>
+              <w:cnfStyle w:val="000000100000" w:firstRow="0" w:lastRow="0" w:firstColumn="0" w:lastColumn="0" w:oddVBand="0" w:evenVBand="0" w:oddHBand="1" w:evenHBand="0" w:firstRowFirstColumn="0" w:firstRowLastColumn="0" w:lastRowFirstColumn="0" w:lastRowLastColumn="0"/>
+            </w:pPr>
+            <w:r>
+              <w:t>0.</w:t>
+            </w:r>
+            <w:r>
+              <w:t>136</w:t>
+            </w:r>
+          </w:p>
+        </w:tc>
+        <w:tc>
+          <w:tcPr>
+            <w:tcW w:w="2407" w:type="dxa"/>
+          </w:tcPr>
+          <w:p>
+            <w:pPr>
+              <w:pStyle w:val="BodyText"/>
+              <w:cnfStyle w:val="000000100000" w:firstRow="0" w:lastRow="0" w:firstColumn="0" w:lastColumn="0" w:oddVBand="0" w:evenVBand="0" w:oddHBand="1" w:evenHBand="0" w:firstRowFirstColumn="0" w:firstRowLastColumn="0" w:lastRowFirstColumn="0" w:lastRowLastColumn="0"/>
+            </w:pPr>
+            <w:r>
+              <w:t>0.</w:t>
+            </w:r>
+            <w:r>
+              <w:t>627</w:t>
+            </w:r>
+          </w:p>
+        </w:tc>
+      </w:tr>
+      <w:tr>
+        <w:tc>
+          <w:tcPr>
+            <w:cnfStyle w:val="001000000000" w:firstRow="0" w:lastRow="0" w:firstColumn="1" w:lastColumn="0" w:oddVBand="0" w:evenVBand="0" w:oddHBand="0" w:evenHBand="0" w:firstRowFirstColumn="0" w:firstRowLastColumn="0" w:lastRowFirstColumn="0" w:lastRowLastColumn="0"/>
+            <w:tcW w:w="2407" w:type="dxa"/>
+          </w:tcPr>
+          <w:p>
+            <w:pPr>
+              <w:pStyle w:val="BodyText"/>
+            </w:pPr>
+            <w:r>
+              <w:t>% RSD</w:t>
+            </w:r>
+          </w:p>
+        </w:tc>
+        <w:tc>
+          <w:tcPr>
+            <w:tcW w:w="2407" w:type="dxa"/>
+          </w:tcPr>
+          <w:p>
+            <w:pPr>
+              <w:pStyle w:val="BodyText"/>
+              <w:cnfStyle w:val="000000000000" w:firstRow="0" w:lastRow="0" w:firstColumn="0" w:lastColumn="0" w:oddVBand="0" w:evenVBand="0" w:oddHBand="0" w:evenHBand="0" w:firstRowFirstColumn="0" w:firstRowLastColumn="0" w:lastRowFirstColumn="0" w:lastRowLastColumn="0"/>
+            </w:pPr>
+            <w:r>
+              <w:t>0.</w:t>
+            </w:r>
+            <w:r>
+              <w:t>131</w:t>
+            </w:r>
+            <w:r>
+              <w:t>%</w:t>
+            </w:r>
+          </w:p>
+        </w:tc>
+        <w:tc>
+          <w:tcPr>
+            <w:tcW w:w="2407" w:type="dxa"/>
+          </w:tcPr>
+          <w:p>
+            <w:pPr>
+              <w:pStyle w:val="BodyText"/>
+              <w:cnfStyle w:val="000000000000" w:firstRow="0" w:lastRow="0" w:firstColumn="0" w:lastColumn="0" w:oddVBand="0" w:evenVBand="0" w:oddHBand="0" w:evenHBand="0" w:firstRowFirstColumn="0" w:firstRowLastColumn="0" w:lastRowFirstColumn="0" w:lastRowLastColumn="0"/>
+            </w:pPr>
+            <w:r>
+              <w:t>0.</w:t>
+            </w:r>
+            <w:r>
+              <w:t>073</w:t>
+            </w:r>
+            <w:r>
+              <w:t>%</w:t>
+            </w:r>
+          </w:p>
+        </w:tc>
+        <w:tc>
+          <w:tcPr>
+            <w:tcW w:w="2407" w:type="dxa"/>
+          </w:tcPr>
+          <w:p>
+            <w:pPr>
+              <w:pStyle w:val="BodyText"/>
+              <w:cnfStyle w:val="000000000000" w:firstRow="0" w:lastRow="0" w:firstColumn="0" w:lastColumn="0" w:oddVBand="0" w:evenVBand="0" w:oddHBand="0" w:evenHBand="0" w:firstRowFirstColumn="0" w:firstRowLastColumn="0" w:lastRowFirstColumn="0" w:lastRowLastColumn="0"/>
+            </w:pPr>
+            <w:r>
+              <w:t>0.</w:t>
+            </w:r>
+            <w:r>
+              <w:t>336</w:t>
+            </w:r>
+            <w:r>
+              <w:t>%</w:t>
+            </w:r>
+          </w:p>
+        </w:tc>
+      </w:tr>
+      <w:tr>
+        <w:trPr>
+          <w:cnfStyle w:val="000000100000" w:firstRow="0" w:lastRow="0" w:firstColumn="0" w:lastColumn="0" w:oddVBand="0" w:evenVBand="0" w:oddHBand="1" w:evenHBand="0" w:firstRowFirstColumn="0" w:firstRowLastColumn="0" w:lastRowFirstColumn="0" w:lastRowLastColumn="0"/>
+        </w:trPr>
+        <w:tc>
+          <w:tcPr>
+            <w:cnfStyle w:val="001000000000" w:firstRow="0" w:lastRow="0" w:firstColumn="1" w:lastColumn="0" w:oddVBand="0" w:evenVBand="0" w:oddHBand="0" w:evenHBand="0" w:firstRowFirstColumn="0" w:firstRowLastColumn="0" w:lastRowFirstColumn="0" w:lastRowLastColumn="0"/>
+            <w:tcW w:w="2407" w:type="dxa"/>
+          </w:tcPr>
+          <w:p>
+            <w:pPr>
+              <w:pStyle w:val="BodyText"/>
+            </w:pPr>
+            <w:r>
+              <w:t>n</w:t>
+            </w:r>
+          </w:p>
+        </w:tc>
+        <w:tc>
+          <w:tcPr>
+            <w:tcW w:w="2407" w:type="dxa"/>
+          </w:tcPr>
+          <w:p>
+            <w:pPr>
+              <w:pStyle w:val="BodyText"/>
+              <w:cnfStyle w:val="000000100000" w:firstRow="0" w:lastRow="0" w:firstColumn="0" w:lastColumn="0" w:oddVBand="0" w:evenVBand="0" w:oddHBand="1" w:evenHBand="0" w:firstRowFirstColumn="0" w:firstRowLastColumn="0" w:lastRowFirstColumn="0" w:lastRowLastColumn="0"/>
+            </w:pPr>
+            <w:r>
+              <w:t>8</w:t>
+            </w:r>
+          </w:p>
+        </w:tc>
+        <w:tc>
+          <w:tcPr>
+            <w:tcW w:w="2407" w:type="dxa"/>
+          </w:tcPr>
+          <w:p>
+            <w:pPr>
+              <w:pStyle w:val="BodyText"/>
+              <w:cnfStyle w:val="000000100000" w:firstRow="0" w:lastRow="0" w:firstColumn="0" w:lastColumn="0" w:oddVBand="0" w:evenVBand="0" w:oddHBand="1" w:evenHBand="0" w:firstRowFirstColumn="0" w:firstRowLastColumn="0" w:lastRowFirstColumn="0" w:lastRowLastColumn="0"/>
+            </w:pPr>
+            <w:r>
+              <w:t>8</w:t>
+            </w:r>
+          </w:p>
+        </w:tc>
+        <w:tc>
+          <w:tcPr>
+            <w:tcW w:w="2407" w:type="dxa"/>
+          </w:tcPr>
+          <w:p>
+            <w:pPr>
+              <w:pStyle w:val="BodyText"/>
+              <w:cnfStyle w:val="000000100000" w:firstRow="0" w:lastRow="0" w:firstColumn="0" w:lastColumn="0" w:oddVBand="0" w:evenVBand="0" w:oddHBand="1" w:evenHBand="0" w:firstRowFirstColumn="0" w:firstRowLastColumn="0" w:lastRowFirstColumn="0" w:lastRowLastColumn="0"/>
+            </w:pPr>
+            <w:r>
+              <w:t>8</w:t>
+            </w:r>
+          </w:p>
+        </w:tc>
+      </w:tr>
+    </w:tbl>
+    <w:p>
+      <w:pPr>
+        <w:pStyle w:val="Caption"/>
+      </w:pPr>
+      <w:r>
+        <w:t>Table 3.6.2: The descriptive statistics of the deployment 2 deep sample replicates measured by each instrument.</w:t>
+      </w:r>
+    </w:p>
+    <w:p>
+      <w:pPr>
+        <w:pStyle w:val="BodyText"/>
+      </w:pPr>
+    </w:p>
+    <w:p>
+      <w:pPr>
+        <w:pStyle w:val="Heading3"/>
+      </w:pPr>
+      <w:bookmarkStart w:id="63" w:name="_Toc49872890"/>
+      <w:r>
         <w:t>T-Test Comparison of Means</w:t>
       </w:r>
-      <w:bookmarkEnd w:id="55"/>
+      <w:bookmarkEnd w:id="63"/>
     </w:p>
     <w:tbl>
       <w:tblPr>
@@ -9910,6 +10935,7 @@
               <w:pStyle w:val="BodyText"/>
             </w:pPr>
             <w:r>
+              <w:lastRenderedPageBreak/>
               <w:t>New A to Old</w:t>
             </w:r>
           </w:p>
@@ -9991,6 +11017,61 @@
           </w:p>
         </w:tc>
       </w:tr>
+      <w:tr>
+        <w:trPr>
+          <w:cnfStyle w:val="000000100000" w:firstRow="0" w:lastRow="0" w:firstColumn="0" w:lastColumn="0" w:oddVBand="0" w:evenVBand="0" w:oddHBand="1" w:evenHBand="0" w:firstRowFirstColumn="0" w:firstRowLastColumn="0" w:lastRowFirstColumn="0" w:lastRowLastColumn="0"/>
+          <w:trHeight w:val="241"/>
+          <w:jc w:val="center"/>
+        </w:trPr>
+        <w:tc>
+          <w:tcPr>
+            <w:cnfStyle w:val="001000000000" w:firstRow="0" w:lastRow="0" w:firstColumn="1" w:lastColumn="0" w:oddVBand="0" w:evenVBand="0" w:oddHBand="0" w:evenHBand="0" w:firstRowFirstColumn="0" w:firstRowLastColumn="0" w:lastRowFirstColumn="0" w:lastRowLastColumn="0"/>
+            <w:tcW w:w="2155" w:type="dxa"/>
+          </w:tcPr>
+          <w:p>
+            <w:pPr>
+              <w:pStyle w:val="BodyText"/>
+            </w:pPr>
+            <w:r>
+              <w:t>New A to New B</w:t>
+            </w:r>
+          </w:p>
+        </w:tc>
+        <w:tc>
+          <w:tcPr>
+            <w:tcW w:w="1418" w:type="dxa"/>
+          </w:tcPr>
+          <w:p>
+            <w:pPr>
+              <w:pStyle w:val="BodyText"/>
+              <w:cnfStyle w:val="000000100000" w:firstRow="0" w:lastRow="0" w:firstColumn="0" w:lastColumn="0" w:oddVBand="0" w:evenVBand="0" w:oddHBand="1" w:evenHBand="0" w:firstRowFirstColumn="0" w:firstRowLastColumn="0" w:lastRowFirstColumn="0" w:lastRowLastColumn="0"/>
+            </w:pPr>
+            <w:r>
+              <w:t>0.1</w:t>
+            </w:r>
+            <w:r>
+              <w:t>4</w:t>
+            </w:r>
+            <w:r>
+              <w:t xml:space="preserve"> </w:t>
+            </w:r>
+          </w:p>
+        </w:tc>
+        <w:tc>
+          <w:tcPr>
+            <w:tcW w:w="2268" w:type="dxa"/>
+          </w:tcPr>
+          <w:p>
+            <w:pPr>
+              <w:pStyle w:val="BodyText"/>
+              <w:cnfStyle w:val="000000100000" w:firstRow="0" w:lastRow="0" w:firstColumn="0" w:lastColumn="0" w:oddVBand="0" w:evenVBand="0" w:oddHBand="1" w:evenHBand="0" w:firstRowFirstColumn="0" w:firstRowLastColumn="0" w:lastRowFirstColumn="0" w:lastRowLastColumn="0"/>
+            </w:pPr>
+            <w:r>
+              <w:t>No</w:t>
+            </w:r>
+          </w:p>
+        </w:tc>
+      </w:tr>
     </w:tbl>
     <w:p>
       <w:pPr>
@@ -10007,21 +11088,467 @@
     </w:p>
     <w:p>
       <w:pPr>
+        <w:pStyle w:val="Heading2"/>
+      </w:pPr>
+      <w:r>
+        <w:t xml:space="preserve"> </w:t>
+      </w:r>
+      <w:bookmarkStart w:id="64" w:name="_Toc49872891"/>
+      <w:r>
+        <w:t>Experiment-Wide Meta-Analysis</w:t>
+      </w:r>
+      <w:bookmarkEnd w:id="64"/>
+      <w:r>
+        <w:t xml:space="preserve"> </w:t>
+      </w:r>
+    </w:p>
+    <w:p>
+      <w:pPr>
         <w:pStyle w:val="BodyText"/>
       </w:pPr>
+      <w:r>
+        <w:t xml:space="preserve">With the collection of so much data throughout many different experiments, there is the opportunity to </w:t>
+      </w:r>
+      <w:r>
+        <w:t xml:space="preserve">collate the results and gain additional insight. </w:t>
+      </w:r>
+      <w:r>
+        <w:t xml:space="preserve">Each instrument can be assessed from an overarching perspective irrespective of the specific in each experiment. </w:t>
+      </w:r>
+      <w:r>
+        <w:t xml:space="preserve">While </w:t>
+      </w:r>
+    </w:p>
+    <w:p>
+      <w:pPr>
+        <w:pStyle w:val="Heading3"/>
+      </w:pPr>
+      <w:r>
+        <w:t xml:space="preserve"> </w:t>
+      </w:r>
+      <w:bookmarkStart w:id="65" w:name="_Toc49872892"/>
+      <w:r>
+        <w:t>Calculation of Mean Measurement Standard Deviation</w:t>
+      </w:r>
+      <w:bookmarkEnd w:id="65"/>
+    </w:p>
+    <w:tbl>
+      <w:tblPr>
+        <w:tblStyle w:val="TableCSIRO"/>
+        <w:tblW w:w="0" w:type="auto"/>
+        <w:jc w:val="center"/>
+        <w:tblInd w:w="0" w:type="dxa"/>
+        <w:tblLook w:val="04A0" w:firstRow="1" w:lastRow="0" w:firstColumn="1" w:lastColumn="0" w:noHBand="0" w:noVBand="1"/>
+      </w:tblPr>
+      <w:tblGrid>
+        <w:gridCol w:w="1980"/>
+        <w:gridCol w:w="3685"/>
+      </w:tblGrid>
+      <w:tr>
+        <w:trPr>
+          <w:cnfStyle w:val="100000000000" w:firstRow="1" w:lastRow="0" w:firstColumn="0" w:lastColumn="0" w:oddVBand="0" w:evenVBand="0" w:oddHBand="0" w:evenHBand="0" w:firstRowFirstColumn="0" w:firstRowLastColumn="0" w:lastRowFirstColumn="0" w:lastRowLastColumn="0"/>
+          <w:jc w:val="center"/>
+        </w:trPr>
+        <w:tc>
+          <w:tcPr>
+            <w:cnfStyle w:val="001000000000" w:firstRow="0" w:lastRow="0" w:firstColumn="1" w:lastColumn="0" w:oddVBand="0" w:evenVBand="0" w:oddHBand="0" w:evenHBand="0" w:firstRowFirstColumn="0" w:firstRowLastColumn="0" w:lastRowFirstColumn="0" w:lastRowLastColumn="0"/>
+            <w:tcW w:w="1980" w:type="dxa"/>
+          </w:tcPr>
+          <w:p>
+            <w:pPr>
+              <w:pStyle w:val="ColumnHeading"/>
+              <w:rPr>
+                <w:sz w:val="20"/>
+                <w:szCs w:val="20"/>
+              </w:rPr>
+            </w:pPr>
+            <w:r>
+              <w:rPr>
+                <w:sz w:val="20"/>
+                <w:szCs w:val="20"/>
+              </w:rPr>
+              <w:t>Instrument</w:t>
+            </w:r>
+          </w:p>
+        </w:tc>
+        <w:tc>
+          <w:tcPr>
+            <w:tcW w:w="3685" w:type="dxa"/>
+          </w:tcPr>
+          <w:p>
+            <w:pPr>
+              <w:pStyle w:val="ColumnHeading"/>
+              <w:cnfStyle w:val="100000000000" w:firstRow="1" w:lastRow="0" w:firstColumn="0" w:lastColumn="0" w:oddVBand="0" w:evenVBand="0" w:oddHBand="0" w:evenHBand="0" w:firstRowFirstColumn="0" w:firstRowLastColumn="0" w:lastRowFirstColumn="0" w:lastRowLastColumn="0"/>
+              <w:rPr>
+                <w:sz w:val="20"/>
+                <w:szCs w:val="20"/>
+              </w:rPr>
+            </w:pPr>
+            <w:r>
+              <w:rPr>
+                <w:sz w:val="20"/>
+                <w:szCs w:val="20"/>
+              </w:rPr>
+              <w:t>Experiment-Wide Mean SD (</w:t>
+            </w:r>
+            <w:r>
+              <w:rPr>
+                <w:rFonts w:cs="Calibri"/>
+                <w:sz w:val="20"/>
+                <w:szCs w:val="20"/>
+              </w:rPr>
+              <w:t>µ</w:t>
+            </w:r>
+            <w:r>
+              <w:rPr>
+                <w:sz w:val="20"/>
+                <w:szCs w:val="20"/>
+              </w:rPr>
+              <w:t>M)</w:t>
+            </w:r>
+          </w:p>
+        </w:tc>
+      </w:tr>
+      <w:tr>
+        <w:trPr>
+          <w:cnfStyle w:val="000000100000" w:firstRow="0" w:lastRow="0" w:firstColumn="0" w:lastColumn="0" w:oddVBand="0" w:evenVBand="0" w:oddHBand="1" w:evenHBand="0" w:firstRowFirstColumn="0" w:firstRowLastColumn="0" w:lastRowFirstColumn="0" w:lastRowLastColumn="0"/>
+          <w:jc w:val="center"/>
+        </w:trPr>
+        <w:tc>
+          <w:tcPr>
+            <w:cnfStyle w:val="001000000000" w:firstRow="0" w:lastRow="0" w:firstColumn="1" w:lastColumn="0" w:oddVBand="0" w:evenVBand="0" w:oddHBand="0" w:evenHBand="0" w:firstRowFirstColumn="0" w:firstRowLastColumn="0" w:lastRowFirstColumn="0" w:lastRowLastColumn="0"/>
+            <w:tcW w:w="1980" w:type="dxa"/>
+          </w:tcPr>
+          <w:p>
+            <w:pPr>
+              <w:pStyle w:val="BodyText"/>
+            </w:pPr>
+            <w:r>
+              <w:t>New A</w:t>
+            </w:r>
+          </w:p>
+        </w:tc>
+        <w:tc>
+          <w:tcPr>
+            <w:tcW w:w="3685" w:type="dxa"/>
+          </w:tcPr>
+          <w:p>
+            <w:pPr>
+              <w:pStyle w:val="BodyText"/>
+              <w:cnfStyle w:val="000000100000" w:firstRow="0" w:lastRow="0" w:firstColumn="0" w:lastColumn="0" w:oddVBand="0" w:evenVBand="0" w:oddHBand="1" w:evenHBand="0" w:firstRowFirstColumn="0" w:firstRowLastColumn="0" w:lastRowFirstColumn="0" w:lastRowLastColumn="0"/>
+            </w:pPr>
+            <w:r>
+              <w:t>0.204</w:t>
+            </w:r>
+          </w:p>
+        </w:tc>
+      </w:tr>
+      <w:tr>
+        <w:trPr>
+          <w:jc w:val="center"/>
+        </w:trPr>
+        <w:tc>
+          <w:tcPr>
+            <w:cnfStyle w:val="001000000000" w:firstRow="0" w:lastRow="0" w:firstColumn="1" w:lastColumn="0" w:oddVBand="0" w:evenVBand="0" w:oddHBand="0" w:evenHBand="0" w:firstRowFirstColumn="0" w:firstRowLastColumn="0" w:lastRowFirstColumn="0" w:lastRowLastColumn="0"/>
+            <w:tcW w:w="1980" w:type="dxa"/>
+          </w:tcPr>
+          <w:p>
+            <w:pPr>
+              <w:pStyle w:val="BodyText"/>
+            </w:pPr>
+            <w:r>
+              <w:t>New B</w:t>
+            </w:r>
+          </w:p>
+        </w:tc>
+        <w:tc>
+          <w:tcPr>
+            <w:tcW w:w="3685" w:type="dxa"/>
+          </w:tcPr>
+          <w:p>
+            <w:pPr>
+              <w:pStyle w:val="BodyText"/>
+              <w:cnfStyle w:val="000000000000" w:firstRow="0" w:lastRow="0" w:firstColumn="0" w:lastColumn="0" w:oddVBand="0" w:evenVBand="0" w:oddHBand="0" w:evenHBand="0" w:firstRowFirstColumn="0" w:firstRowLastColumn="0" w:lastRowFirstColumn="0" w:lastRowLastColumn="0"/>
+            </w:pPr>
+            <w:r>
+              <w:t>0.241</w:t>
+            </w:r>
+          </w:p>
+        </w:tc>
+      </w:tr>
+      <w:tr>
+        <w:trPr>
+          <w:cnfStyle w:val="000000100000" w:firstRow="0" w:lastRow="0" w:firstColumn="0" w:lastColumn="0" w:oddVBand="0" w:evenVBand="0" w:oddHBand="1" w:evenHBand="0" w:firstRowFirstColumn="0" w:firstRowLastColumn="0" w:lastRowFirstColumn="0" w:lastRowLastColumn="0"/>
+          <w:jc w:val="center"/>
+        </w:trPr>
+        <w:tc>
+          <w:tcPr>
+            <w:cnfStyle w:val="001000000000" w:firstRow="0" w:lastRow="0" w:firstColumn="1" w:lastColumn="0" w:oddVBand="0" w:evenVBand="0" w:oddHBand="0" w:evenHBand="0" w:firstRowFirstColumn="0" w:firstRowLastColumn="0" w:lastRowFirstColumn="0" w:lastRowLastColumn="0"/>
+            <w:tcW w:w="1980" w:type="dxa"/>
+          </w:tcPr>
+          <w:p>
+            <w:pPr>
+              <w:pStyle w:val="BodyText"/>
+            </w:pPr>
+            <w:r>
+              <w:t>Old</w:t>
+            </w:r>
+          </w:p>
+        </w:tc>
+        <w:tc>
+          <w:tcPr>
+            <w:tcW w:w="3685" w:type="dxa"/>
+          </w:tcPr>
+          <w:p>
+            <w:pPr>
+              <w:pStyle w:val="BodyText"/>
+              <w:cnfStyle w:val="000000100000" w:firstRow="0" w:lastRow="0" w:firstColumn="0" w:lastColumn="0" w:oddVBand="0" w:evenVBand="0" w:oddHBand="1" w:evenHBand="0" w:firstRowFirstColumn="0" w:firstRowLastColumn="0" w:lastRowFirstColumn="0" w:lastRowLastColumn="0"/>
+            </w:pPr>
+            <w:r>
+              <w:t>0.278</w:t>
+            </w:r>
+          </w:p>
+        </w:tc>
+      </w:tr>
+    </w:tbl>
+    <w:p>
+      <w:pPr>
+        <w:pStyle w:val="Caption"/>
+      </w:pPr>
+      <w:r>
+        <w:t xml:space="preserve">Table 3.7.1: The mean experiment-wide standard deviation was calculated as an approach to understand how each instrument performed overall. </w:t>
+      </w:r>
+    </w:p>
+    <w:p>
+      <w:pPr>
+        <w:pStyle w:val="BodyText"/>
+      </w:pPr>
+    </w:p>
+    <w:p>
+      <w:pPr>
+        <w:pStyle w:val="Heading3"/>
+      </w:pPr>
+      <w:r>
+        <w:t xml:space="preserve"> </w:t>
+      </w:r>
+      <w:bookmarkStart w:id="66" w:name="_Toc49872893"/>
+      <w:r>
+        <w:t>F-Test Comparison of Variances</w:t>
+      </w:r>
+      <w:bookmarkEnd w:id="66"/>
+    </w:p>
+    <w:p>
+      <w:pPr>
+        <w:pStyle w:val="BodyText"/>
+      </w:pPr>
+      <w:r>
+        <w:t>The one-way F-Test did not show a significant statistic when comparing the standard deviations of the three instruments across all experiments.</w:t>
+      </w:r>
+    </w:p>
+    <w:tbl>
+      <w:tblPr>
+        <w:tblStyle w:val="TableCSIRO"/>
+        <w:tblW w:w="0" w:type="auto"/>
+        <w:jc w:val="center"/>
+        <w:tblInd w:w="0" w:type="dxa"/>
+        <w:tblLook w:val="04A0" w:firstRow="1" w:lastRow="0" w:firstColumn="1" w:lastColumn="0" w:noHBand="0" w:noVBand="1"/>
+      </w:tblPr>
+      <w:tblGrid>
+        <w:gridCol w:w="1484"/>
+        <w:gridCol w:w="1493"/>
+        <w:gridCol w:w="1394"/>
+      </w:tblGrid>
+      <w:tr>
+        <w:trPr>
+          <w:cnfStyle w:val="100000000000" w:firstRow="1" w:lastRow="0" w:firstColumn="0" w:lastColumn="0" w:oddVBand="0" w:evenVBand="0" w:oddHBand="0" w:evenHBand="0" w:firstRowFirstColumn="0" w:firstRowLastColumn="0" w:lastRowFirstColumn="0" w:lastRowLastColumn="0"/>
+          <w:trHeight w:val="243"/>
+          <w:jc w:val="center"/>
+        </w:trPr>
+        <w:tc>
+          <w:tcPr>
+            <w:cnfStyle w:val="001000000000" w:firstRow="0" w:lastRow="0" w:firstColumn="1" w:lastColumn="0" w:oddVBand="0" w:evenVBand="0" w:oddHBand="0" w:evenHBand="0" w:firstRowFirstColumn="0" w:firstRowLastColumn="0" w:lastRowFirstColumn="0" w:lastRowLastColumn="0"/>
+            <w:tcW w:w="1484" w:type="dxa"/>
+          </w:tcPr>
+          <w:p>
+            <w:pPr>
+              <w:pStyle w:val="ColumnHeading"/>
+              <w:rPr>
+                <w:sz w:val="20"/>
+                <w:szCs w:val="20"/>
+              </w:rPr>
+            </w:pPr>
+            <w:r>
+              <w:rPr>
+                <w:sz w:val="20"/>
+                <w:szCs w:val="20"/>
+              </w:rPr>
+              <w:t>STAT</w:t>
+            </w:r>
+          </w:p>
+        </w:tc>
+        <w:tc>
+          <w:tcPr>
+            <w:tcW w:w="1493" w:type="dxa"/>
+          </w:tcPr>
+          <w:p>
+            <w:pPr>
+              <w:pStyle w:val="ColumnHeading"/>
+              <w:cnfStyle w:val="100000000000" w:firstRow="1" w:lastRow="0" w:firstColumn="0" w:lastColumn="0" w:oddVBand="0" w:evenVBand="0" w:oddHBand="0" w:evenHBand="0" w:firstRowFirstColumn="0" w:firstRowLastColumn="0" w:lastRowFirstColumn="0" w:lastRowLastColumn="0"/>
+              <w:rPr>
+                <w:sz w:val="20"/>
+                <w:szCs w:val="20"/>
+              </w:rPr>
+            </w:pPr>
+            <w:r>
+              <w:rPr>
+                <w:sz w:val="20"/>
+                <w:szCs w:val="20"/>
+              </w:rPr>
+              <w:t>Result</w:t>
+            </w:r>
+          </w:p>
+        </w:tc>
+        <w:tc>
+          <w:tcPr>
+            <w:tcW w:w="1394" w:type="dxa"/>
+          </w:tcPr>
+          <w:p>
+            <w:pPr>
+              <w:pStyle w:val="ColumnHeading"/>
+              <w:cnfStyle w:val="100000000000" w:firstRow="1" w:lastRow="0" w:firstColumn="0" w:lastColumn="0" w:oddVBand="0" w:evenVBand="0" w:oddHBand="0" w:evenHBand="0" w:firstRowFirstColumn="0" w:firstRowLastColumn="0" w:lastRowFirstColumn="0" w:lastRowLastColumn="0"/>
+              <w:rPr>
+                <w:sz w:val="20"/>
+                <w:szCs w:val="20"/>
+              </w:rPr>
+            </w:pPr>
+            <w:r>
+              <w:rPr>
+                <w:sz w:val="20"/>
+                <w:szCs w:val="20"/>
+              </w:rPr>
+              <w:t>Significance</w:t>
+            </w:r>
+          </w:p>
+        </w:tc>
+      </w:tr>
+      <w:tr>
+        <w:trPr>
+          <w:cnfStyle w:val="000000100000" w:firstRow="0" w:lastRow="0" w:firstColumn="0" w:lastColumn="0" w:oddVBand="0" w:evenVBand="0" w:oddHBand="1" w:evenHBand="0" w:firstRowFirstColumn="0" w:firstRowLastColumn="0" w:lastRowFirstColumn="0" w:lastRowLastColumn="0"/>
+          <w:trHeight w:val="450"/>
+          <w:jc w:val="center"/>
+        </w:trPr>
+        <w:tc>
+          <w:tcPr>
+            <w:cnfStyle w:val="001000000000" w:firstRow="0" w:lastRow="0" w:firstColumn="1" w:lastColumn="0" w:oddVBand="0" w:evenVBand="0" w:oddHBand="0" w:evenHBand="0" w:firstRowFirstColumn="0" w:firstRowLastColumn="0" w:lastRowFirstColumn="0" w:lastRowLastColumn="0"/>
+            <w:tcW w:w="1484" w:type="dxa"/>
+          </w:tcPr>
+          <w:p>
+            <w:pPr>
+              <w:pStyle w:val="BodyText"/>
+            </w:pPr>
+            <w:r>
+              <w:t>F-Value</w:t>
+            </w:r>
+          </w:p>
+        </w:tc>
+        <w:tc>
+          <w:tcPr>
+            <w:tcW w:w="1493" w:type="dxa"/>
+          </w:tcPr>
+          <w:p>
+            <w:pPr>
+              <w:pStyle w:val="BodyText"/>
+              <w:cnfStyle w:val="000000100000" w:firstRow="0" w:lastRow="0" w:firstColumn="0" w:lastColumn="0" w:oddVBand="0" w:evenVBand="0" w:oddHBand="1" w:evenHBand="0" w:firstRowFirstColumn="0" w:firstRowLastColumn="0" w:lastRowFirstColumn="0" w:lastRowLastColumn="0"/>
+            </w:pPr>
+            <w:r>
+              <w:t>0.229</w:t>
+            </w:r>
+          </w:p>
+        </w:tc>
+        <w:tc>
+          <w:tcPr>
+            <w:tcW w:w="1394" w:type="dxa"/>
+          </w:tcPr>
+          <w:p>
+            <w:pPr>
+              <w:pStyle w:val="BodyText"/>
+              <w:cnfStyle w:val="000000100000" w:firstRow="0" w:lastRow="0" w:firstColumn="0" w:lastColumn="0" w:oddVBand="0" w:evenVBand="0" w:oddHBand="1" w:evenHBand="0" w:firstRowFirstColumn="0" w:firstRowLastColumn="0" w:lastRowFirstColumn="0" w:lastRowLastColumn="0"/>
+            </w:pPr>
+          </w:p>
+        </w:tc>
+      </w:tr>
+      <w:tr>
+        <w:trPr>
+          <w:trHeight w:val="462"/>
+          <w:jc w:val="center"/>
+        </w:trPr>
+        <w:tc>
+          <w:tcPr>
+            <w:cnfStyle w:val="001000000000" w:firstRow="0" w:lastRow="0" w:firstColumn="1" w:lastColumn="0" w:oddVBand="0" w:evenVBand="0" w:oddHBand="0" w:evenHBand="0" w:firstRowFirstColumn="0" w:firstRowLastColumn="0" w:lastRowFirstColumn="0" w:lastRowLastColumn="0"/>
+            <w:tcW w:w="1484" w:type="dxa"/>
+          </w:tcPr>
+          <w:p>
+            <w:pPr>
+              <w:pStyle w:val="BodyText"/>
+            </w:pPr>
+            <w:r>
+              <w:t>p value</w:t>
+            </w:r>
+          </w:p>
+        </w:tc>
+        <w:tc>
+          <w:tcPr>
+            <w:tcW w:w="1493" w:type="dxa"/>
+          </w:tcPr>
+          <w:p>
+            <w:pPr>
+              <w:pStyle w:val="BodyText"/>
+              <w:cnfStyle w:val="000000000000" w:firstRow="0" w:lastRow="0" w:firstColumn="0" w:lastColumn="0" w:oddVBand="0" w:evenVBand="0" w:oddHBand="0" w:evenHBand="0" w:firstRowFirstColumn="0" w:firstRowLastColumn="0" w:lastRowFirstColumn="0" w:lastRowLastColumn="0"/>
+            </w:pPr>
+            <w:r>
+              <w:t>0.803</w:t>
+            </w:r>
+          </w:p>
+        </w:tc>
+        <w:tc>
+          <w:tcPr>
+            <w:tcW w:w="1394" w:type="dxa"/>
+          </w:tcPr>
+          <w:p>
+            <w:pPr>
+              <w:pStyle w:val="BodyText"/>
+              <w:cnfStyle w:val="000000000000" w:firstRow="0" w:lastRow="0" w:firstColumn="0" w:lastColumn="0" w:oddVBand="0" w:evenVBand="0" w:oddHBand="0" w:evenHBand="0" w:firstRowFirstColumn="0" w:firstRowLastColumn="0" w:lastRowFirstColumn="0" w:lastRowLastColumn="0"/>
+            </w:pPr>
+            <w:r>
+              <w:t>No</w:t>
+            </w:r>
+          </w:p>
+        </w:tc>
+      </w:tr>
+    </w:tbl>
+    <w:p>
+      <w:pPr>
+        <w:pStyle w:val="Caption"/>
+      </w:pPr>
+      <w:r>
+        <w:t xml:space="preserve">Table 3.7.2: Results from the one-way F-test looking at the standard deviations of all instruments from the different experiments. </w:t>
+      </w:r>
     </w:p>
     <w:p>
       <w:pPr>
         <w:pStyle w:val="Heading1"/>
-      </w:pPr>
-      <w:r>
+        <w:pageBreakBefore/>
+        <w:ind w:left="357" w:hanging="357"/>
+      </w:pPr>
+      <w:r>
+        <w:lastRenderedPageBreak/>
         <w:t xml:space="preserve"> </w:t>
       </w:r>
-      <w:bookmarkStart w:id="56" w:name="_Toc49854647"/>
+      <w:bookmarkStart w:id="67" w:name="_Toc49872894"/>
       <w:r>
         <w:t>Discussion</w:t>
       </w:r>
-      <w:bookmarkEnd w:id="56"/>
+      <w:bookmarkEnd w:id="67"/>
     </w:p>
     <w:p>
       <w:pPr>
@@ -10071,14 +11598,12 @@
       <w:r>
         <w:t xml:space="preserve">Bugged software version (2.36e) not working correctly with 876 </w:t>
       </w:r>
-      <w:proofErr w:type="spellStart"/>
       <w:r>
         <w:t>D</w:t>
       </w:r>
       <w:r>
         <w:t>osimat</w:t>
       </w:r>
-      <w:proofErr w:type="spellEnd"/>
     </w:p>
     <w:p>
       <w:pPr>
@@ -10113,44 +11638,485 @@
         </w:numPr>
       </w:pPr>
       <w:r>
-        <w:t>Thermistor wrong plug (old thermistors don’t interchange with new instruments)</w:t>
+        <w:t xml:space="preserve">Thermistor </w:t>
+      </w:r>
+      <w:r>
+        <w:rPr>
+          <w:lang w:val="en-SL"/>
+        </w:rPr>
+        <w:t>reversed</w:t>
+      </w:r>
+      <w:r>
+        <w:t xml:space="preserve"> plug (old thermistors don’t interchange with new instruments)</w:t>
       </w:r>
     </w:p>
     <w:p>
       <w:pPr>
         <w:pStyle w:val="BodyText"/>
-        <w:numPr>
-          <w:ilvl w:val="0"/>
-          <w:numId w:val="34"/>
-        </w:numPr>
-      </w:pPr>
+      </w:pPr>
+      <w:r>
+        <w:t xml:space="preserve"> </w:t>
+      </w:r>
     </w:p>
     <w:p>
       <w:pPr>
         <w:pStyle w:val="BodyText"/>
-      </w:pPr>
-      <w:bookmarkStart w:id="57" w:name="_GoBack"/>
-      <w:bookmarkEnd w:id="57"/>
+        <w:rPr>
+          <w:b/>
+          <w:bCs/>
+        </w:rPr>
+      </w:pPr>
+      <w:r>
+        <w:rPr>
+          <w:b/>
+          <w:bCs/>
+        </w:rPr>
+        <w:t>Independent Iodate Standards</w:t>
+      </w:r>
     </w:p>
     <w:p>
       <w:pPr>
         <w:pStyle w:val="BodyText"/>
-      </w:pPr>
+        <w:rPr>
+          <w:lang w:val="en-SL"/>
+        </w:rPr>
+      </w:pPr>
+      <w:r>
+        <w:rPr>
+          <w:lang w:val="en-SL"/>
+        </w:rPr>
+        <w:t xml:space="preserve">Results from the first experiment, the independent Iodate standards, provided the very initial information that the instruments were performing in a very similar specification. </w:t>
+      </w:r>
+      <w:r>
+        <w:rPr>
+          <w:lang w:val="en-SL"/>
+        </w:rPr>
+        <w:t xml:space="preserve">While this experiment involved only the measurement of 4 standards, </w:t>
+      </w:r>
+      <w:r>
+        <w:rPr>
+          <w:lang w:val="en-SL"/>
+        </w:rPr>
+        <w:t xml:space="preserve">it still showed some level of reproducibility between the 3 instruments. </w:t>
+      </w:r>
     </w:p>
     <w:p>
       <w:pPr>
         <w:pStyle w:val="BodyText"/>
+        <w:rPr>
+          <w:lang w:val="en-SL"/>
+        </w:rPr>
+      </w:pPr>
+    </w:p>
+    <w:p>
+      <w:pPr>
+        <w:pStyle w:val="BodyText"/>
+        <w:rPr>
+          <w:b/>
+          <w:bCs/>
+        </w:rPr>
+      </w:pPr>
+      <w:r>
+        <w:rPr>
+          <w:b/>
+          <w:bCs/>
+        </w:rPr>
+        <w:t>Deep Sample Replicates #1</w:t>
+      </w:r>
+    </w:p>
+    <w:p>
+      <w:pPr>
+        <w:pStyle w:val="BodyText"/>
+        <w:rPr>
+          <w:lang w:val="en-SL"/>
+        </w:rPr>
+      </w:pPr>
+      <w:r>
+        <w:rPr>
+          <w:lang w:val="en-SL"/>
+        </w:rPr>
+        <w:t>Following on from the independent iodate standards a deep sample replicates experiment was undertaken. In this experiment, samples collected from 1000 meters were measured repeatedly. In this first part of this experiment, samples all from one Niskin were measured, this was expected to have the tightest grouping of any “real” sample replicates measured. In this test, there was no statistically significant difference between the measurements made by different instruments – a positive indicator. The variance in measurements was also comparable between instruments, further indicating that the comparability between all 3 is quite good.</w:t>
+      </w:r>
+      <w:r>
+        <w:rPr>
+          <w:lang w:val="en-SL"/>
+        </w:rPr>
+        <w:t xml:space="preserve"> </w:t>
+      </w:r>
+      <w:r>
+        <w:rPr>
+          <w:lang w:val="en-SL"/>
+        </w:rPr>
+        <w:t>Additionally,</w:t>
+      </w:r>
+      <w:r>
+        <w:rPr>
+          <w:lang w:val="en-SL"/>
+        </w:rPr>
+        <w:t xml:space="preserve"> 2 more Niskins had </w:t>
+      </w:r>
+      <w:r>
+        <w:rPr>
+          <w:lang w:val="en-SL"/>
+        </w:rPr>
+        <w:t>1000-meter</w:t>
+      </w:r>
+      <w:r>
+        <w:rPr>
+          <w:lang w:val="en-SL"/>
+        </w:rPr>
+        <w:t xml:space="preserve"> replicates taken to make 12 sample in total. These samples were split evenly among the instruments, so each instrument had 4 samples to measure. Results from this experiment were </w:t>
+      </w:r>
+      <w:r>
+        <w:rPr>
+          <w:lang w:val="en-SL"/>
+        </w:rPr>
+        <w:t>like</w:t>
+      </w:r>
+      <w:r>
+        <w:rPr>
+          <w:lang w:val="en-SL"/>
+        </w:rPr>
+        <w:t xml:space="preserve"> the first part, however for some reason instrument New A differed ever so slightly from the other two instruments</w:t>
+      </w:r>
+      <w:r>
+        <w:rPr>
+          <w:lang w:val="en-SL"/>
+        </w:rPr>
+        <w:t xml:space="preserve">, but still had a very similar measurement variance. </w:t>
+      </w:r>
+    </w:p>
+    <w:p>
+      <w:pPr>
+        <w:pStyle w:val="BodyText"/>
+        <w:rPr>
+          <w:lang w:val="en-SL"/>
+        </w:rPr>
+      </w:pPr>
+    </w:p>
+    <w:p>
+      <w:pPr>
+        <w:pStyle w:val="BodyText"/>
+        <w:rPr>
+          <w:b/>
+          <w:bCs/>
+        </w:rPr>
+      </w:pPr>
+      <w:r>
+        <w:rPr>
+          <w:b/>
+          <w:bCs/>
+        </w:rPr>
+        <w:t>Atmospheric Sample</w:t>
+      </w:r>
+    </w:p>
+    <w:p>
+      <w:pPr>
+        <w:pStyle w:val="BodyText"/>
+      </w:pPr>
+      <w:r>
+        <w:t xml:space="preserve">Up next to be tested is the saturated oxygen at atmospheric air pressure sample, this was the first time the new rig had been setup and tested. As an aside, the setup seemed to work well and </w:t>
+      </w:r>
+      <w:r>
+        <w:lastRenderedPageBreak/>
+        <w:t>allowed for the collection of an oxygen sample in the same way as from a Niskin. It will need some additional testing, most likely around the amount of volume that can be taken from the carboy while still providing a homogenous sample set.</w:t>
+      </w:r>
+    </w:p>
+    <w:p>
+      <w:pPr>
+        <w:pStyle w:val="BodyText"/>
+      </w:pPr>
+      <w:r>
+        <w:t>Firstly,</w:t>
+      </w:r>
+      <w:r>
+        <w:t xml:space="preserve"> for the atmospheric sample, there were 12 collected and evenly distributed between all instruments. </w:t>
+      </w:r>
+      <w:r>
+        <w:t xml:space="preserve">This meant 4 measurements were made by each instrument, the results well all extremely comparable – well within the 1 micromole window we’d been advised about. </w:t>
+      </w:r>
+      <w:r>
+        <w:t xml:space="preserve">When the bars indicated </w:t>
+      </w:r>
+      <w:r>
+        <w:rPr>
+          <w:rFonts w:cs="Calibri"/>
+        </w:rPr>
+        <w:t>±</w:t>
+      </w:r>
+      <w:r>
+        <w:t xml:space="preserve"> 1</w:t>
+      </w:r>
+      <w:r>
+        <w:rPr>
+          <w:rFonts w:cs="Calibri"/>
+        </w:rPr>
+        <w:t>µ</w:t>
+      </w:r>
+      <w:r>
+        <w:t xml:space="preserve">M and 1% are overlaid it becomes obvious how closely the instruments are measuring to one another. </w:t>
+      </w:r>
+      <w:r>
+        <w:t>The</w:t>
+      </w:r>
+      <w:r>
+        <w:t xml:space="preserve"> variance from the instrument New A measurements </w:t>
+      </w:r>
+      <w:r>
+        <w:t>appear</w:t>
+      </w:r>
+      <w:r>
+        <w:t xml:space="preserve"> large when looking at the auto-scaled chart. However, this is just due to the scale of the y axis. </w:t>
+      </w:r>
+      <w:r>
+        <w:t>Curiously in this set of measurements the Old instrument posted the tightest group of measurements, with a standard deviation of 0.05</w:t>
+      </w:r>
+      <w:r>
+        <w:rPr>
+          <w:rFonts w:cs="Calibri"/>
+        </w:rPr>
+        <w:t>µ</w:t>
+      </w:r>
+      <w:r>
+        <w:t>M.</w:t>
+      </w:r>
+      <w:r>
+        <w:t xml:space="preserve"> </w:t>
+      </w:r>
+      <w:r>
+        <w:t xml:space="preserve">It does appear as though there is more resolution in the output value in the newer instruments. The older instrument seems to “step” ever so slightly more, perhaps due to less than half of the end point </w:t>
+      </w:r>
+      <w:r>
+        <w:rPr>
+          <w:i/>
+          <w:iCs/>
+        </w:rPr>
+        <w:t>dots</w:t>
+      </w:r>
+      <w:r>
+        <w:t xml:space="preserve"> being recorded. </w:t>
+      </w:r>
+    </w:p>
+    <w:p>
+      <w:pPr>
+        <w:pStyle w:val="BodyText"/>
+      </w:pPr>
+    </w:p>
+    <w:p>
+      <w:pPr>
+        <w:pStyle w:val="BodyText"/>
+      </w:pPr>
+      <w:r>
+        <w:t xml:space="preserve">In the second round of testing using the atmospheric sample, 12 were collected and only measured by instrument New B. This was a closer investigation of the precision associated with these samples – it also gave a great view of the reproducibility on the new instrument. </w:t>
+      </w:r>
+      <w:r>
+        <w:t xml:space="preserve">In this case the instrument New B had a very tight grouping of the sample measurements. The accuracy of the measurement was a big off, giving a result slightly higher than expected. Nothing had changed on the instrument between the previous atmospheric sample measurements. The only change was that the rig had been refilled </w:t>
+      </w:r>
+      <w:r>
+        <w:t>and</w:t>
+      </w:r>
+      <w:r>
+        <w:t xml:space="preserve"> potentially the aquarium air stone was too low below the water level and ended up over-saturating the sample. </w:t>
+      </w:r>
+      <w:r>
+        <w:t xml:space="preserve">This will require a small bit of investigation, I read somewhere the over-saturation can occur even when the stone is only 5 </w:t>
+      </w:r>
+      <w:r>
+        <w:t>centimetres</w:t>
+      </w:r>
+      <w:r>
+        <w:t xml:space="preserve"> below the water level. </w:t>
+      </w:r>
+      <w:r>
+        <w:t xml:space="preserve">Further investigation on the </w:t>
+      </w:r>
+      <w:r>
+        <w:t xml:space="preserve">sampled volume needs to be undertaken, throughout the 12 samples taken there was a slight downward trend in the dissolved oxygen concentration. Though, this is perhaps more likely due to the aquarium stone coming out of the water and not continually over saturating the sample. </w:t>
+      </w:r>
+    </w:p>
+    <w:p>
+      <w:pPr>
+        <w:pStyle w:val="BodyText"/>
+      </w:pPr>
+    </w:p>
+    <w:p>
+      <w:pPr>
+        <w:pStyle w:val="BodyText"/>
+        <w:rPr>
+          <w:b/>
+          <w:bCs/>
+        </w:rPr>
+      </w:pPr>
+      <w:r>
+        <w:rPr>
+          <w:b/>
+          <w:bCs/>
+        </w:rPr>
+        <w:t>Profile Comparison</w:t>
+      </w:r>
+    </w:p>
+    <w:p>
+      <w:pPr>
+        <w:pStyle w:val="BodyText"/>
+      </w:pPr>
+      <w:r>
+        <w:t xml:space="preserve">To verify that the new oxygen instruments responded to changing concentrations in the same way as the old a water column of samples was compared. In this experiment duplicate samples were taken out of each Niskin and one of the duplicates was measured by either the Old or New A instrument. There was also depth replicates, where multiple Niskins were fired at the same depth. This allowed T-Tests to be completed as a statistical approach of comparison. </w:t>
+      </w:r>
+    </w:p>
+    <w:p>
+      <w:pPr>
+        <w:pStyle w:val="BodyText"/>
+      </w:pPr>
+      <w:r>
+        <w:t xml:space="preserve">None of the T-Tests found that there was a significant difference between the measurements made on the Old and New A instruments. </w:t>
+      </w:r>
+      <w:r>
+        <w:t xml:space="preserve">Statistically speaking the calibration produced by either instrument would be the same. </w:t>
+      </w:r>
+    </w:p>
+    <w:p>
+      <w:pPr>
+        <w:pStyle w:val="BodyText"/>
+      </w:pPr>
+    </w:p>
+    <w:p>
+      <w:pPr>
+        <w:pStyle w:val="BodyText"/>
+        <w:rPr>
+          <w:b/>
+          <w:bCs/>
+        </w:rPr>
+      </w:pPr>
+      <w:r>
+        <w:rPr>
+          <w:b/>
+          <w:bCs/>
+        </w:rPr>
+        <w:t>Deep Sample Replicates #2</w:t>
+      </w:r>
+    </w:p>
+    <w:p>
+      <w:pPr>
+        <w:pStyle w:val="BodyText"/>
+      </w:pPr>
+      <w:r>
+        <w:t xml:space="preserve">For </w:t>
+      </w:r>
+      <w:r>
+        <w:t xml:space="preserve">further assessing the precision of the instruments more sample replicates were collected. These sample replicates were taken from deployment 2, where every Niskin bottle was fired at the </w:t>
+      </w:r>
+      <w:r>
+        <w:lastRenderedPageBreak/>
+        <w:t xml:space="preserve">cast bottom depth of 1000 meters. One sample was collected from every Niskin and distributed equally to all three instruments. </w:t>
+      </w:r>
+    </w:p>
+    <w:p>
+      <w:pPr>
+        <w:pStyle w:val="BodyText"/>
+      </w:pPr>
+      <w:r>
+        <w:t xml:space="preserve">In this experiment there was no </w:t>
+      </w:r>
+      <w:r>
+        <w:t xml:space="preserve">statistically significant difference between instrument New B and the Old instrument. Indicating the two groups of measurements match. </w:t>
+      </w:r>
+      <w:r>
+        <w:t>Curiously, i</w:t>
+      </w:r>
+      <w:r>
+        <w:t xml:space="preserve">nstrument new A was significantly different to </w:t>
+      </w:r>
+      <w:r>
+        <w:t xml:space="preserve">the Old instrument, but this was only true when </w:t>
+      </w:r>
+      <w:r>
+        <w:t>a</w:t>
+      </w:r>
+      <w:r>
+        <w:t xml:space="preserve"> high outlier measurement was kept. When this measurement is removed from the set of Old instrument results, there is no significant difference between New A and Old. </w:t>
+      </w:r>
+    </w:p>
+    <w:p>
+      <w:pPr>
+        <w:pStyle w:val="BodyText"/>
+      </w:pPr>
+    </w:p>
+    <w:p>
+      <w:pPr>
+        <w:pStyle w:val="BodyText"/>
+        <w:rPr>
+          <w:b/>
+          <w:bCs/>
+        </w:rPr>
+      </w:pPr>
+      <w:r>
+        <w:rPr>
+          <w:b/>
+          <w:bCs/>
+        </w:rPr>
+        <w:t>Experiment-Wide Meta-Analysis</w:t>
+      </w:r>
+    </w:p>
+    <w:p>
+      <w:pPr>
+        <w:pStyle w:val="BodyText"/>
+      </w:pPr>
+      <w:r>
+        <w:t xml:space="preserve">By using </w:t>
+      </w:r>
+      <w:r>
+        <w:t>all the data collected and the relevant groupings, further analysis and understanding can be gleaned</w:t>
+      </w:r>
+      <w:r>
+        <w:t xml:space="preserve"> about instrument performance</w:t>
+      </w:r>
+      <w:r>
+        <w:t>.</w:t>
+      </w:r>
+      <w:r>
+        <w:t xml:space="preserve"> This approach does not look at the specific results from each experiment, but rather takes a holistic methodology to assess the overall precision of an instrument. Perhaps the most promising result from the entire investigation, a statistical F-Test found there to be no significant difference in the precision of each instrument. This is a strong indicator that there is no difference in precision of the instruments. </w:t>
+      </w:r>
+      <w:r>
+        <w:t xml:space="preserve"> </w:t>
+      </w:r>
+    </w:p>
+    <w:p>
+      <w:pPr>
+        <w:pStyle w:val="BodyText"/>
+      </w:pPr>
+    </w:p>
+    <w:p>
+      <w:pPr>
+        <w:pStyle w:val="BodyText"/>
+      </w:pPr>
+    </w:p>
+    <w:p>
+      <w:pPr>
+        <w:pStyle w:val="BodyText"/>
+      </w:pPr>
+    </w:p>
+    <w:p>
+      <w:pPr>
+        <w:pStyle w:val="BodyText"/>
+      </w:pPr>
+    </w:p>
+    <w:p>
+      <w:pPr>
+        <w:pStyle w:val="BodyText"/>
       </w:pPr>
     </w:p>
     <w:p>
       <w:pPr>
         <w:pStyle w:val="Heading1"/>
-      </w:pPr>
-      <w:bookmarkStart w:id="58" w:name="_Toc49854648"/>
-      <w:r>
+        <w:pageBreakBefore/>
+        <w:ind w:left="357" w:hanging="357"/>
+      </w:pPr>
+      <w:bookmarkStart w:id="68" w:name="_Toc49872895"/>
+      <w:r>
+        <w:lastRenderedPageBreak/>
         <w:t>Appendix</w:t>
       </w:r>
-      <w:bookmarkEnd w:id="58"/>
+      <w:bookmarkEnd w:id="68"/>
     </w:p>
     <w:p>
       <w:pPr>
@@ -10161,21 +12127,70 @@
       <w:pPr>
         <w:pStyle w:val="Heading2"/>
       </w:pPr>
-      <w:bookmarkStart w:id="59" w:name="_Toc49854649"/>
+      <w:bookmarkStart w:id="69" w:name="_Toc49872896"/>
       <w:r>
         <w:t>CTD deployment locations</w:t>
       </w:r>
-      <w:bookmarkEnd w:id="59"/>
+      <w:bookmarkEnd w:id="69"/>
     </w:p>
     <w:p>
       <w:pPr>
         <w:pStyle w:val="BodyText"/>
         <w:jc w:val="center"/>
       </w:pPr>
+      <w:r>
+        <w:rPr>
+          <w:noProof/>
+        </w:rPr>
+        <w:drawing>
+          <wp:inline distT="0" distB="0" distL="0" distR="0" wp14:anchorId="420E0786" wp14:editId="6EB66445">
+            <wp:extent cx="6120130" cy="4902200"/>
+            <wp:effectExtent l="0" t="0" r="0" b="0"/>
+            <wp:docPr id="15" name="Graphic 15"/>
+            <wp:cNvGraphicFramePr>
+              <a:graphicFrameLocks xmlns:a="http://schemas.openxmlformats.org/drawingml/2006/main" noChangeAspect="1"/>
+            </wp:cNvGraphicFramePr>
+            <a:graphic xmlns:a="http://schemas.openxmlformats.org/drawingml/2006/main">
+              <a:graphicData uri="http://schemas.openxmlformats.org/drawingml/2006/picture">
+                <pic:pic xmlns:pic="http://schemas.openxmlformats.org/drawingml/2006/picture">
+                  <pic:nvPicPr>
+                    <pic:cNvPr id="1" name=""/>
+                    <pic:cNvPicPr/>
+                  </pic:nvPicPr>
+                  <pic:blipFill>
+                    <a:blip r:embed="rId30">
+                      <a:extLst>
+                        <a:ext uri="{96DAC541-7B7A-43D3-8B79-37D633B846F1}">
+                          <asvg:svgBlip xmlns:asvg="http://schemas.microsoft.com/office/drawing/2016/SVG/main" r:embed="rId31"/>
+                        </a:ext>
+                      </a:extLst>
+                    </a:blip>
+                    <a:stretch>
+                      <a:fillRect/>
+                    </a:stretch>
+                  </pic:blipFill>
+                  <pic:spPr>
+                    <a:xfrm>
+                      <a:off x="0" y="0"/>
+                      <a:ext cx="6120130" cy="4902200"/>
+                    </a:xfrm>
+                    <a:prstGeom prst="rect">
+                      <a:avLst/>
+                    </a:prstGeom>
+                  </pic:spPr>
+                </pic:pic>
+              </a:graphicData>
+            </a:graphic>
+          </wp:inline>
+        </w:drawing>
+      </w:r>
     </w:p>
     <w:p>
       <w:pPr>
         <w:pStyle w:val="Caption"/>
+        <w:rPr>
+          <w:lang w:val="en-SL"/>
+        </w:rPr>
       </w:pPr>
       <w:r>
         <w:t>Figure 5.1</w:t>
@@ -10185,12 +12200,12 @@
       </w:r>
     </w:p>
     <w:sectPr>
-      <w:headerReference w:type="even" r:id="rId30"/>
-      <w:headerReference w:type="default" r:id="rId31"/>
-      <w:footerReference w:type="even" r:id="rId32"/>
-      <w:footerReference w:type="default" r:id="rId33"/>
-      <w:headerReference w:type="first" r:id="rId34"/>
-      <w:footerReference w:type="first" r:id="rId35"/>
+      <w:headerReference w:type="even" r:id="rId32"/>
+      <w:headerReference w:type="default" r:id="rId33"/>
+      <w:footerReference w:type="even" r:id="rId34"/>
+      <w:footerReference w:type="default" r:id="rId35"/>
+      <w:headerReference w:type="first" r:id="rId36"/>
+      <w:footerReference w:type="first" r:id="rId37"/>
       <w:pgSz w:w="11906" w:h="16838" w:code="9"/>
       <w:pgMar w:top="1134" w:right="1134" w:bottom="1134" w:left="1134" w:header="709" w:footer="652" w:gutter="0"/>
       <w:cols w:space="708"/>
@@ -13650,7 +15665,7 @@
   </w:latentStyles>
   <w:style w:type="paragraph" w:default="1" w:styleId="Normal">
     <w:name w:val="Normal"/>
-    <w:rsid w:val="00B74BE3"/>
+    <w:rsid w:val="008B7658"/>
     <w:pPr>
       <w:spacing w:before="120" w:after="120" w:line="264" w:lineRule="auto"/>
     </w:pPr>
@@ -14739,7 +16754,7 @@
 </file>
 
 <file path=customXml/itemProps1.xml><?xml version="1.0" encoding="utf-8"?>
-<ds:datastoreItem xmlns:ds="http://schemas.openxmlformats.org/officeDocument/2006/customXml" ds:itemID="{0AF9EE47-91A2-424B-B2FC-D313CB8F813C}">
+<ds:datastoreItem xmlns:ds="http://schemas.openxmlformats.org/officeDocument/2006/customXml" ds:itemID="{E03F83A7-09FA-4083-97D0-6E1588E07D75}">
   <ds:schemaRefs>
     <ds:schemaRef ds:uri="http://schemas.openxmlformats.org/officeDocument/2006/bibliography"/>
   </ds:schemaRefs>

</xml_diff>

<commit_message>
word doc finalised, created pdf, updated base readme
</commit_message>
<xml_diff>
--- a/DO Commissioning.docx
+++ b/DO Commissioning.docx
@@ -2,8 +2,10 @@
 <file path=word/document.xml><?xml version="1.0" encoding="utf-8"?>
 <w:document xmlns:wpc="http://schemas.microsoft.com/office/word/2010/wordprocessingCanvas" xmlns:cx="http://schemas.microsoft.com/office/drawing/2014/chartex" xmlns:cx1="http://schemas.microsoft.com/office/drawing/2015/9/8/chartex" xmlns:cx2="http://schemas.microsoft.com/office/drawing/2015/10/21/chartex" xmlns:cx3="http://schemas.microsoft.com/office/drawing/2016/5/9/chartex" xmlns:cx4="http://schemas.microsoft.com/office/drawing/2016/5/10/chartex" xmlns:cx5="http://schemas.microsoft.com/office/drawing/2016/5/11/chartex" xmlns:cx6="http://schemas.microsoft.com/office/drawing/2016/5/12/chartex" xmlns:cx7="http://schemas.microsoft.com/office/drawing/2016/5/13/chartex" xmlns:cx8="http://schemas.microsoft.com/office/drawing/2016/5/14/chartex" xmlns:mc="http://schemas.openxmlformats.org/markup-compatibility/2006" xmlns:aink="http://schemas.microsoft.com/office/drawing/2016/ink" xmlns:am3d="http://schemas.microsoft.com/office/drawing/2017/model3d" xmlns:o="urn:schemas-microsoft-com:office:office" xmlns:r="http://schemas.openxmlformats.org/officeDocument/2006/relationships" xmlns:m="http://schemas.openxmlformats.org/officeDocument/2006/math" xmlns:v="urn:schemas-microsoft-com:vml" xmlns:wp14="http://schemas.microsoft.com/office/word/2010/wordprocessingDrawing" xmlns:wp="http://schemas.openxmlformats.org/drawingml/2006/wordprocessingDrawing" xmlns:w10="urn:schemas-microsoft-com:office:word" xmlns:w="http://schemas.openxmlformats.org/wordprocessingml/2006/main" xmlns:w14="http://schemas.microsoft.com/office/word/2010/wordml" xmlns:w15="http://schemas.microsoft.com/office/word/2012/wordml" xmlns:w16cid="http://schemas.microsoft.com/office/word/2016/wordml/cid" xmlns:w16se="http://schemas.microsoft.com/office/word/2015/wordml/symex" xmlns:wpg="http://schemas.microsoft.com/office/word/2010/wordprocessingGroup" xmlns:wpi="http://schemas.microsoft.com/office/word/2010/wordprocessingInk" xmlns:wne="http://schemas.microsoft.com/office/word/2006/wordml" xmlns:wps="http://schemas.microsoft.com/office/word/2010/wordprocessingShape" mc:Ignorable="w14 w15 w16se w16cid wp14">
   <w:body>
-    <w:bookmarkStart w:id="0" w:name="_Toc49872849" w:displacedByCustomXml="next"/>
-    <w:bookmarkStart w:id="1" w:name="_Hlk34744985" w:displacedByCustomXml="next"/>
+    <w:bookmarkStart w:id="0" w:name="_GoBack" w:displacedByCustomXml="next"/>
+    <w:bookmarkEnd w:id="0" w:displacedByCustomXml="next"/>
+    <w:bookmarkStart w:id="1" w:name="_Toc49872849" w:displacedByCustomXml="next"/>
+    <w:bookmarkStart w:id="2" w:name="_Hlk34744985" w:displacedByCustomXml="next"/>
     <w:sdt>
       <w:sdtPr>
         <w:rPr>
@@ -21,6 +23,7 @@
           <w:docPartUnique/>
         </w:docPartObj>
       </w:sdtPr>
+      <w:sdtEndPr/>
       <w:sdtContent>
         <w:p>
           <w:pPr>
@@ -122,7 +125,7 @@
             </w:rPr>
             <w:t>ioning</w:t>
           </w:r>
-          <w:bookmarkEnd w:id="0"/>
+          <w:bookmarkEnd w:id="1"/>
         </w:p>
         <w:p>
           <w:pPr>
@@ -165,7 +168,7 @@
             <w:pStyle w:val="BodyText"/>
           </w:pPr>
         </w:p>
-        <w:bookmarkStart w:id="2" w:name="_Toc49872850" w:displacedByCustomXml="next"/>
+        <w:bookmarkStart w:id="3" w:name="_Toc49872850" w:displacedByCustomXml="next"/>
         <w:sdt>
           <w:sdtPr>
             <w:rPr>
@@ -200,7 +203,7 @@
               <w:r>
                 <w:t>Table of Contents</w:t>
               </w:r>
-              <w:bookmarkEnd w:id="2"/>
+              <w:bookmarkEnd w:id="3"/>
             </w:p>
             <w:p>
               <w:pPr>
@@ -3966,7 +3969,7 @@
         </w:p>
       </w:sdtContent>
     </w:sdt>
-    <w:bookmarkEnd w:id="1" w:displacedByCustomXml="prev"/>
+    <w:bookmarkEnd w:id="2" w:displacedByCustomXml="prev"/>
     <w:p>
       <w:pPr>
         <w:pStyle w:val="BodyText"/>
@@ -3985,16 +3988,14 @@
         <w:lastRenderedPageBreak/>
         <w:t xml:space="preserve"> </w:t>
       </w:r>
-      <w:bookmarkStart w:id="3" w:name="_Toc49872851"/>
+      <w:bookmarkStart w:id="4" w:name="_Toc49872851"/>
       <w:r>
         <w:t>One Page Summary</w:t>
       </w:r>
-      <w:bookmarkEnd w:id="3"/>
+      <w:bookmarkEnd w:id="4"/>
       <w:r>
         <w:t>/Conclusion</w:t>
       </w:r>
-      <w:bookmarkStart w:id="4" w:name="_GoBack"/>
-      <w:bookmarkEnd w:id="4"/>
     </w:p>
     <w:p>
       <w:pPr>
@@ -9507,10 +9508,7 @@
               <w:cnfStyle w:val="000000100000" w:firstRow="0" w:lastRow="0" w:firstColumn="0" w:lastColumn="0" w:oddVBand="0" w:evenVBand="0" w:oddHBand="1" w:evenHBand="0" w:firstRowFirstColumn="0" w:firstRowLastColumn="0" w:lastRowFirstColumn="0" w:lastRowLastColumn="0"/>
             </w:pPr>
             <w:r>
-              <w:t>27</w:t>
-            </w:r>
-            <w:r>
-              <w:t>7.09</w:t>
+              <w:t>277.09</w:t>
             </w:r>
           </w:p>
         </w:tc>
@@ -9543,10 +9541,7 @@
               <w:cnfStyle w:val="000000000000" w:firstRow="0" w:lastRow="0" w:firstColumn="0" w:lastColumn="0" w:oddVBand="0" w:evenVBand="0" w:oddHBand="0" w:evenHBand="0" w:firstRowFirstColumn="0" w:firstRowLastColumn="0" w:lastRowFirstColumn="0" w:lastRowLastColumn="0"/>
             </w:pPr>
             <w:r>
-              <w:t>27</w:t>
-            </w:r>
-            <w:r>
-              <w:t>7.07</w:t>
+              <w:t>277.07</w:t>
             </w:r>
           </w:p>
         </w:tc>
@@ -9580,10 +9575,7 @@
               <w:cnfStyle w:val="000000100000" w:firstRow="0" w:lastRow="0" w:firstColumn="0" w:lastColumn="0" w:oddVBand="0" w:evenVBand="0" w:oddHBand="1" w:evenHBand="0" w:firstRowFirstColumn="0" w:firstRowLastColumn="0" w:lastRowFirstColumn="0" w:lastRowLastColumn="0"/>
             </w:pPr>
             <w:r>
-              <w:t>0.</w:t>
-            </w:r>
-            <w:r>
-              <w:t>209</w:t>
+              <w:t>0.209</w:t>
             </w:r>
           </w:p>
         </w:tc>
@@ -9616,13 +9608,7 @@
               <w:cnfStyle w:val="000000000000" w:firstRow="0" w:lastRow="0" w:firstColumn="0" w:lastColumn="0" w:oddVBand="0" w:evenVBand="0" w:oddHBand="0" w:evenHBand="0" w:firstRowFirstColumn="0" w:firstRowLastColumn="0" w:lastRowFirstColumn="0" w:lastRowLastColumn="0"/>
             </w:pPr>
             <w:r>
-              <w:t>0.0</w:t>
-            </w:r>
-            <w:r>
-              <w:t>75</w:t>
-            </w:r>
-            <w:r>
-              <w:t>%</w:t>
+              <w:t>0.075%</w:t>
             </w:r>
           </w:p>
         </w:tc>
@@ -10630,10 +10616,7 @@
               <w:cnfStyle w:val="000000100000" w:firstRow="0" w:lastRow="0" w:firstColumn="0" w:lastColumn="0" w:oddVBand="0" w:evenVBand="0" w:oddHBand="1" w:evenHBand="0" w:firstRowFirstColumn="0" w:firstRowLastColumn="0" w:lastRowFirstColumn="0" w:lastRowLastColumn="0"/>
             </w:pPr>
             <w:r>
-              <w:t>0.</w:t>
-            </w:r>
-            <w:r>
-              <w:t>245</w:t>
+              <w:t>0.245</w:t>
             </w:r>
           </w:p>
         </w:tc>
@@ -10647,10 +10630,7 @@
               <w:cnfStyle w:val="000000100000" w:firstRow="0" w:lastRow="0" w:firstColumn="0" w:lastColumn="0" w:oddVBand="0" w:evenVBand="0" w:oddHBand="1" w:evenHBand="0" w:firstRowFirstColumn="0" w:firstRowLastColumn="0" w:lastRowFirstColumn="0" w:lastRowLastColumn="0"/>
             </w:pPr>
             <w:r>
-              <w:t>0.</w:t>
-            </w:r>
-            <w:r>
-              <w:t>136</w:t>
+              <w:t>0.136</w:t>
             </w:r>
           </w:p>
         </w:tc>
@@ -10664,10 +10644,7 @@
               <w:cnfStyle w:val="000000100000" w:firstRow="0" w:lastRow="0" w:firstColumn="0" w:lastColumn="0" w:oddVBand="0" w:evenVBand="0" w:oddHBand="1" w:evenHBand="0" w:firstRowFirstColumn="0" w:firstRowLastColumn="0" w:lastRowFirstColumn="0" w:lastRowLastColumn="0"/>
             </w:pPr>
             <w:r>
-              <w:t>0.</w:t>
-            </w:r>
-            <w:r>
-              <w:t>627</w:t>
+              <w:t>0.627</w:t>
             </w:r>
           </w:p>
         </w:tc>
@@ -16754,7 +16731,7 @@
 </file>
 
 <file path=customXml/itemProps1.xml><?xml version="1.0" encoding="utf-8"?>
-<ds:datastoreItem xmlns:ds="http://schemas.openxmlformats.org/officeDocument/2006/customXml" ds:itemID="{E03F83A7-09FA-4083-97D0-6E1588E07D75}">
+<ds:datastoreItem xmlns:ds="http://schemas.openxmlformats.org/officeDocument/2006/customXml" ds:itemID="{726727F1-A446-4D93-97A4-5A4E2478D6BD}">
   <ds:schemaRefs>
     <ds:schemaRef ds:uri="http://schemas.openxmlformats.org/officeDocument/2006/bibliography"/>
   </ds:schemaRefs>

</xml_diff>

<commit_message>
added line in summary about outlier
</commit_message>
<xml_diff>
--- a/DO Commissioning.docx
+++ b/DO Commissioning.docx
@@ -2,10 +2,8 @@
 <file path=word/document.xml><?xml version="1.0" encoding="utf-8"?>
 <w:document xmlns:wpc="http://schemas.microsoft.com/office/word/2010/wordprocessingCanvas" xmlns:cx="http://schemas.microsoft.com/office/drawing/2014/chartex" xmlns:cx1="http://schemas.microsoft.com/office/drawing/2015/9/8/chartex" xmlns:cx2="http://schemas.microsoft.com/office/drawing/2015/10/21/chartex" xmlns:cx3="http://schemas.microsoft.com/office/drawing/2016/5/9/chartex" xmlns:cx4="http://schemas.microsoft.com/office/drawing/2016/5/10/chartex" xmlns:cx5="http://schemas.microsoft.com/office/drawing/2016/5/11/chartex" xmlns:cx6="http://schemas.microsoft.com/office/drawing/2016/5/12/chartex" xmlns:cx7="http://schemas.microsoft.com/office/drawing/2016/5/13/chartex" xmlns:cx8="http://schemas.microsoft.com/office/drawing/2016/5/14/chartex" xmlns:mc="http://schemas.openxmlformats.org/markup-compatibility/2006" xmlns:aink="http://schemas.microsoft.com/office/drawing/2016/ink" xmlns:am3d="http://schemas.microsoft.com/office/drawing/2017/model3d" xmlns:o="urn:schemas-microsoft-com:office:office" xmlns:r="http://schemas.openxmlformats.org/officeDocument/2006/relationships" xmlns:m="http://schemas.openxmlformats.org/officeDocument/2006/math" xmlns:v="urn:schemas-microsoft-com:vml" xmlns:wp14="http://schemas.microsoft.com/office/word/2010/wordprocessingDrawing" xmlns:wp="http://schemas.openxmlformats.org/drawingml/2006/wordprocessingDrawing" xmlns:w10="urn:schemas-microsoft-com:office:word" xmlns:w="http://schemas.openxmlformats.org/wordprocessingml/2006/main" xmlns:w14="http://schemas.microsoft.com/office/word/2010/wordml" xmlns:w15="http://schemas.microsoft.com/office/word/2012/wordml" xmlns:w16cid="http://schemas.microsoft.com/office/word/2016/wordml/cid" xmlns:w16se="http://schemas.microsoft.com/office/word/2015/wordml/symex" xmlns:wpg="http://schemas.microsoft.com/office/word/2010/wordprocessingGroup" xmlns:wpi="http://schemas.microsoft.com/office/word/2010/wordprocessingInk" xmlns:wne="http://schemas.microsoft.com/office/word/2006/wordml" xmlns:wps="http://schemas.microsoft.com/office/word/2010/wordprocessingShape" mc:Ignorable="w14 w15 w16se w16cid wp14">
   <w:body>
-    <w:bookmarkStart w:id="0" w:name="_GoBack" w:displacedByCustomXml="next"/>
-    <w:bookmarkEnd w:id="0" w:displacedByCustomXml="next"/>
-    <w:bookmarkStart w:id="1" w:name="_Toc49872849" w:displacedByCustomXml="next"/>
-    <w:bookmarkStart w:id="2" w:name="_Hlk34744985" w:displacedByCustomXml="next"/>
+    <w:bookmarkStart w:id="0" w:name="_Toc49872849" w:displacedByCustomXml="next"/>
+    <w:bookmarkStart w:id="1" w:name="_Hlk34744985" w:displacedByCustomXml="next"/>
     <w:sdt>
       <w:sdtPr>
         <w:rPr>
@@ -125,7 +123,7 @@
             </w:rPr>
             <w:t>ioning</w:t>
           </w:r>
-          <w:bookmarkEnd w:id="1"/>
+          <w:bookmarkEnd w:id="0"/>
         </w:p>
         <w:p>
           <w:pPr>
@@ -168,7 +166,7 @@
             <w:pStyle w:val="BodyText"/>
           </w:pPr>
         </w:p>
-        <w:bookmarkStart w:id="3" w:name="_Toc49872850" w:displacedByCustomXml="next"/>
+        <w:bookmarkStart w:id="2" w:name="_Toc49872850" w:displacedByCustomXml="next"/>
         <w:sdt>
           <w:sdtPr>
             <w:rPr>
@@ -203,7 +201,7 @@
               <w:r>
                 <w:t>Table of Contents</w:t>
               </w:r>
-              <w:bookmarkEnd w:id="3"/>
+              <w:bookmarkEnd w:id="2"/>
             </w:p>
             <w:p>
               <w:pPr>
@@ -3969,7 +3967,7 @@
         </w:p>
       </w:sdtContent>
     </w:sdt>
-    <w:bookmarkEnd w:id="2" w:displacedByCustomXml="prev"/>
+    <w:bookmarkEnd w:id="1" w:displacedByCustomXml="prev"/>
     <w:p>
       <w:pPr>
         <w:pStyle w:val="BodyText"/>
@@ -3988,11 +3986,11 @@
         <w:lastRenderedPageBreak/>
         <w:t xml:space="preserve"> </w:t>
       </w:r>
-      <w:bookmarkStart w:id="4" w:name="_Toc49872851"/>
+      <w:bookmarkStart w:id="3" w:name="_Toc49872851"/>
       <w:r>
         <w:t>One Page Summary</w:t>
       </w:r>
-      <w:bookmarkEnd w:id="4"/>
+      <w:bookmarkEnd w:id="3"/>
       <w:r>
         <w:t>/Conclusion</w:t>
       </w:r>
@@ -4209,8 +4207,10 @@
         <w:t xml:space="preserve"> in both instances. </w:t>
       </w:r>
       <w:r>
-        <w:t xml:space="preserve"> </w:t>
-      </w:r>
+        <w:t>One case of this difference was likely due to an outlier samples from Niskin bottles, when these were removed there was no statistically significant difference between New A and Old.</w:t>
+      </w:r>
+      <w:bookmarkStart w:id="4" w:name="_GoBack"/>
+      <w:bookmarkEnd w:id="4"/>
     </w:p>
     <w:p>
       <w:pPr>
@@ -16731,7 +16731,7 @@
 </file>
 
 <file path=customXml/itemProps1.xml><?xml version="1.0" encoding="utf-8"?>
-<ds:datastoreItem xmlns:ds="http://schemas.openxmlformats.org/officeDocument/2006/customXml" ds:itemID="{726727F1-A446-4D93-97A4-5A4E2478D6BD}">
+<ds:datastoreItem xmlns:ds="http://schemas.openxmlformats.org/officeDocument/2006/customXml" ds:itemID="{F178CCC3-9BD1-45A4-B2B1-255DD1CCDEE8}">
   <ds:schemaRefs>
     <ds:schemaRef ds:uri="http://schemas.openxmlformats.org/officeDocument/2006/bibliography"/>
   </ds:schemaRefs>

</xml_diff>